<commit_message>
Cambios menores de formato
</commit_message>
<xml_diff>
--- a/Historico de decisiones/Historico_de_decisiones.docx
+++ b/Historico de decisiones/Historico_de_decisiones.docx
@@ -1,18 +1,17 @@
 
 <file path=word/document.xml><?xml version="1.0" encoding="utf-8"?>
-<w:document xmlns:o="urn:schemas-microsoft-com:office:office" xmlns:r="http://schemas.openxmlformats.org/officeDocument/2006/relationships" xmlns:v="urn:schemas-microsoft-com:vml" xmlns:w="http://schemas.openxmlformats.org/wordprocessingml/2006/main" xmlns:w10="urn:schemas-microsoft-com:office:word" xmlns:wp="http://schemas.openxmlformats.org/drawingml/2006/wordprocessingDrawing" xmlns:wps="http://schemas.microsoft.com/office/word/2010/wordprocessingShape" xmlns:wpg="http://schemas.microsoft.com/office/word/2010/wordprocessingGroup" xmlns:mc="http://schemas.openxmlformats.org/markup-compatibility/2006" xmlns:wp14="http://schemas.microsoft.com/office/word/2010/wordprocessingDrawing" xmlns:w14="http://schemas.microsoft.com/office/word/2010/wordml" mc:Ignorable="w14 wp14">
+<w:document xmlns:wpc="http://schemas.microsoft.com/office/word/2010/wordprocessingCanvas" xmlns:mc="http://schemas.openxmlformats.org/markup-compatibility/2006" xmlns:o="urn:schemas-microsoft-com:office:office" xmlns:r="http://schemas.openxmlformats.org/officeDocument/2006/relationships" xmlns:m="http://schemas.openxmlformats.org/officeDocument/2006/math" xmlns:v="urn:schemas-microsoft-com:vml" xmlns:wp14="http://schemas.microsoft.com/office/word/2010/wordprocessingDrawing" xmlns:wp="http://schemas.openxmlformats.org/drawingml/2006/wordprocessingDrawing" xmlns:w10="urn:schemas-microsoft-com:office:word" xmlns:w="http://schemas.openxmlformats.org/wordprocessingml/2006/main" xmlns:w14="http://schemas.microsoft.com/office/word/2010/wordml" xmlns:w15="http://schemas.microsoft.com/office/word/2012/wordml" xmlns:wpg="http://schemas.microsoft.com/office/word/2010/wordprocessingGroup" xmlns:wpi="http://schemas.microsoft.com/office/word/2010/wordprocessingInk" xmlns:wne="http://schemas.microsoft.com/office/word/2006/wordml" xmlns:wps="http://schemas.microsoft.com/office/word/2010/wordprocessingShape" mc:Ignorable="w14 w15 wp14">
   <w:body>
     <w:p>
-      <w:pPr>
-        <w:pStyle w:val="Normal"/>
-        <w:rPr/>
-      </w:pPr>
       <w:r>
-        <w:rPr/>
+        <w:rPr>
+          <w:noProof/>
+          <w:lang w:eastAsia="es-ES"/>
+        </w:rPr>
         <mc:AlternateContent>
           <mc:Choice Requires="wps">
             <w:drawing>
-              <wp:anchor behindDoc="1" distT="0" distB="0" distL="114300" distR="113030" simplePos="0" locked="0" layoutInCell="1" allowOverlap="1" relativeHeight="2" wp14:anchorId="2CA70C3A">
+              <wp:anchor distT="0" distB="0" distL="114300" distR="113030" simplePos="0" relativeHeight="2" behindDoc="1" locked="0" layoutInCell="1" allowOverlap="1" wp14:anchorId="2CA70C3A">
                 <wp:simplePos x="0" y="0"/>
                 <wp:positionH relativeFrom="page">
                   <wp:posOffset>458470</wp:posOffset>
@@ -24,6 +23,7 @@
                 <wp:effectExtent l="0" t="0" r="9525" b="0"/>
                 <wp:wrapNone/>
                 <wp:docPr id="1" name="Cuadro de texto 14" descr="Report title"/>
+                <wp:cNvGraphicFramePr/>
                 <a:graphic xmlns:a="http://schemas.openxmlformats.org/drawingml/2006/main">
                   <a:graphicData uri="http://schemas.microsoft.com/office/word/2010/wordprocessingShape">
                     <wps:wsp>
@@ -58,49 +58,63 @@
                           <w:p>
                             <w:pPr>
                               <w:pStyle w:val="Ttulo"/>
-                              <w:rPr/>
                             </w:pPr>
+                            <w:proofErr w:type="spellStart"/>
                             <w:r>
                               <w:rPr>
                                 <w:sz w:val="144"/>
                               </w:rPr>
-                              <w:t>Historico de decisiones</w:t>
+                              <w:t>Historico</w:t>
+                            </w:r>
+                            <w:proofErr w:type="spellEnd"/>
+                            <w:r>
+                              <w:rPr>
+                                <w:sz w:val="144"/>
+                              </w:rPr>
+                              <w:t xml:space="preserve"> de decisiones</w:t>
                             </w:r>
                           </w:p>
                           <w:p>
                             <w:pPr>
                               <w:pStyle w:val="Subttulo"/>
-                              <w:rPr/>
                             </w:pPr>
                             <w:r>
-                              <w:rPr/>
                               <w:t>Gestión de personal ucm</w:t>
                             </w:r>
                           </w:p>
                           <w:p>
                             <w:pPr>
                               <w:pStyle w:val="Descripcinbreve"/>
-                              <w:spacing w:lineRule="auto" w:line="360" w:before="360" w:after="480"/>
-                              <w:rPr/>
                             </w:pPr>
                             <w:sdt>
                               <w:sdtPr>
+                                <w:alias w:val="Cita o descripción breve"/>
+                                <w:id w:val="-1824422245"/>
+                                <w:dataBinding w:prefixMappings="xmlns:ns0='http://schemas.microsoft.com/office/2006/coverPageProps'" w:xpath="/ns0:CoverPageProperties[1]/ns0:Abstract[1]" w:storeItemID="{55AF091B-3C7A-41E3-B477-F2FDAA23CFDA}"/>
                                 <w:text/>
-                                <w:dataBinding w:prefixMappings="xmlns:ns0='http://schemas.microsoft.com/office/2006/coverPageProps'" w:xpath="/ns0:CoverPageProperties[1]/ns0:Abstract[1]" w:storeItemID="{55AF091B-3C7A-41E3-B477-F2FDAA23CFDA}"/>
-                                <w:alias w:val="Cita o descripción breve"/>
                               </w:sdtPr>
+                              <w:sdtEndPr/>
                               <w:sdtContent>
                                 <w:r>
-                                  <w:rPr/>
-                                  <w:t>Miguel Pascual Domínguez, Javier Pellejero Ortega, Isabel Pérez Pereda, Iván Prada Cazalla, Jesús Recio Herranz, Álvaro Rodríguez García</w:t>
+                                  <w:t xml:space="preserve">Miguel Pascual Domínguez, Javier Pellejero Ortega, Isabel Pérez Pereda, Iván Prada Cazalla, Jesús Recio </w:t>
+                                </w:r>
+                                <w:proofErr w:type="spellStart"/>
+                                <w:r>
+                                  <w:t>Herranz</w:t>
+                                </w:r>
+                                <w:proofErr w:type="spellEnd"/>
+                                <w:r>
+                                  <w:t>, Álvaro Rodríguez García</w:t>
                                 </w:r>
                               </w:sdtContent>
                             </w:sdt>
                           </w:p>
                         </w:txbxContent>
                       </wps:txbx>
-                      <wps:bodyPr lIns="0" rIns="0" tIns="0" bIns="0" anchor="b">
-                        <a:prstTxWarp prst="textNoShape"/>
+                      <wps:bodyPr lIns="0" tIns="0" rIns="0" bIns="0" anchor="b">
+                        <a:prstTxWarp prst="textNoShape">
+                          <a:avLst/>
+                        </a:prstTxWarp>
                         <a:noAutofit/>
                       </wps:bodyPr>
                     </wps:wsp>
@@ -168,10 +182,16 @@
             </w:pict>
           </mc:Fallback>
         </mc:AlternateContent>
+      </w:r>
+      <w:r>
+        <w:rPr>
+          <w:noProof/>
+          <w:lang w:eastAsia="es-ES"/>
+        </w:rPr>
         <mc:AlternateContent>
           <mc:Choice Requires="wps">
             <w:drawing>
-              <wp:anchor behindDoc="0" distT="0" distB="0" distL="114300" distR="114300" simplePos="0" locked="0" layoutInCell="1" allowOverlap="1" relativeHeight="3" wp14:anchorId="7AF0B0E9">
+              <wp:anchor distT="0" distB="0" distL="114300" distR="114300" simplePos="0" relativeHeight="3" behindDoc="0" locked="0" layoutInCell="1" allowOverlap="1" wp14:anchorId="7AF0B0E9">
                 <wp:simplePos x="0" y="0"/>
                 <wp:positionH relativeFrom="page">
                   <wp:align>center</wp:align>
@@ -183,6 +203,7 @@
                 <wp:effectExtent l="0" t="0" r="0" b="7620"/>
                 <wp:wrapSquare wrapText="bothSides"/>
                 <wp:docPr id="3" name="Cuadro de texto 15" descr="contact info"/>
+                <wp:cNvGraphicFramePr/>
                 <a:graphic xmlns:a="http://schemas.openxmlformats.org/drawingml/2006/main">
                   <a:graphicData uri="http://schemas.microsoft.com/office/word/2010/wordprocessingShape">
                     <wps:wsp>
@@ -217,10 +238,8 @@
                           <w:p>
                             <w:pPr>
                               <w:pStyle w:val="Organizacin"/>
-                              <w:rPr/>
                             </w:pPr>
                             <w:r>
-                              <w:rPr/>
                               <w:t>Gestor personal UCM</w:t>
                             </w:r>
                           </w:p>
@@ -228,26 +247,24 @@
                             <w:tblPr>
                               <w:tblW w:w="4950" w:type="pct"/>
                               <w:jc w:val="right"/>
-                              <w:tblInd w:w="0" w:type="dxa"/>
                               <w:tblBorders>
                                 <w:top w:val="single" w:sz="8" w:space="0" w:color="000001"/>
                               </w:tblBorders>
                               <w:tblCellMar>
-                                <w:top w:w="0" w:type="dxa"/>
                                 <w:left w:w="0" w:type="dxa"/>
-                                <w:bottom w:w="0" w:type="dxa"/>
                                 <w:right w:w="0" w:type="dxa"/>
                               </w:tblCellMar>
-                              <w:tblLook w:firstRow="1" w:noVBand="1" w:lastRow="0" w:firstColumn="1" w:lastColumn="0" w:noHBand="0" w:val="04a0"/>
+                              <w:tblLook w:val="04A0" w:firstRow="1" w:lastRow="0" w:firstColumn="1" w:lastColumn="0" w:noHBand="0" w:noVBand="1"/>
                             </w:tblPr>
                             <w:tblGrid>
-                              <w:gridCol w:w="3558"/>
-                              <w:gridCol w:w="3558"/>
-                              <w:gridCol w:w="3559"/>
+                              <w:gridCol w:w="3554"/>
+                              <w:gridCol w:w="3554"/>
+                              <w:gridCol w:w="3557"/>
                             </w:tblGrid>
                             <w:tr>
                               <w:trPr>
-                                <w:trHeight w:val="144" w:hRule="exact"/>
+                                <w:trHeight w:hRule="exact" w:val="144"/>
+                                <w:jc w:val="right"/>
                               </w:trPr>
                               <w:tc>
                                 <w:tcPr>
@@ -255,17 +272,12 @@
                                   <w:tcBorders>
                                     <w:top w:val="single" w:sz="8" w:space="0" w:color="000001"/>
                                   </w:tcBorders>
-                                  <w:shd w:fill="auto" w:val="clear"/>
+                                  <w:shd w:val="clear" w:color="auto" w:fill="auto"/>
                                 </w:tcPr>
                                 <w:p>
                                   <w:pPr>
                                     <w:pStyle w:val="Contenidodelmarco"/>
-                                    <w:spacing w:before="0" w:after="180"/>
-                                    <w:rPr/>
                                   </w:pPr>
-                                  <w:r>
-                                    <w:rPr/>
-                                  </w:r>
                                 </w:p>
                               </w:tc>
                               <w:tc>
@@ -274,17 +286,12 @@
                                   <w:tcBorders>
                                     <w:top w:val="single" w:sz="8" w:space="0" w:color="000001"/>
                                   </w:tcBorders>
-                                  <w:shd w:fill="auto" w:val="clear"/>
+                                  <w:shd w:val="clear" w:color="auto" w:fill="auto"/>
                                 </w:tcPr>
                                 <w:p>
                                   <w:pPr>
                                     <w:pStyle w:val="Contenidodelmarco"/>
-                                    <w:spacing w:before="0" w:after="180"/>
-                                    <w:rPr/>
                                   </w:pPr>
-                                  <w:r>
-                                    <w:rPr/>
-                                  </w:r>
                                 </w:p>
                               </w:tc>
                               <w:tc>
@@ -293,27 +300,23 @@
                                   <w:tcBorders>
                                     <w:top w:val="single" w:sz="8" w:space="0" w:color="000001"/>
                                   </w:tcBorders>
-                                  <w:shd w:fill="auto" w:val="clear"/>
+                                  <w:shd w:val="clear" w:color="auto" w:fill="auto"/>
                                 </w:tcPr>
                                 <w:p>
                                   <w:pPr>
                                     <w:pStyle w:val="Contenidodelmarco"/>
-                                    <w:spacing w:before="0" w:after="180"/>
-                                    <w:rPr/>
                                   </w:pPr>
-                                  <w:r>
-                                    <w:rPr/>
-                                  </w:r>
                                 </w:p>
                               </w:tc>
                             </w:tr>
                             <w:tr>
-                              <w:trPr/>
+                              <w:trPr>
+                                <w:jc w:val="right"/>
+                              </w:trPr>
                               <w:tc>
                                 <w:tcPr>
                                   <w:tcW w:w="3558" w:type="dxa"/>
-                                  <w:tcBorders/>
-                                  <w:shd w:fill="auto" w:val="clear"/>
+                                  <w:shd w:val="clear" w:color="auto" w:fill="auto"/>
                                   <w:tcMar>
                                     <w:bottom w:w="144" w:type="dxa"/>
                                   </w:tcMar>
@@ -321,17 +324,17 @@
                                 <w:p>
                                   <w:pPr>
                                     <w:pStyle w:val="Piedepgina"/>
-                                    <w:rPr/>
                                   </w:pPr>
                                   <w:sdt>
                                     <w:sdtPr>
+                                      <w:alias w:val="Fax"/>
+                                      <w:id w:val="1333343302"/>
+                                      <w:dataBinding w:prefixMappings="xmlns:ns0='http://schemas.microsoft.com/office/2006/coverPageProps' " w:xpath="/ns0:CoverPageProperties[1]/ns0:CompanyFax[1]" w:storeItemID="{55AF091B-3C7A-41E3-B477-F2FDAA23CFDA}"/>
                                       <w:text/>
-                                      <w:dataBinding w:prefixMappings="xmlns:ns0='http://schemas.microsoft.com/office/2006/coverPageProps' " w:xpath="/ns0:CoverPageProperties[1]/ns0:CompanyFax[1]" w:storeItemID="{55AF091B-3C7A-41E3-B477-F2FDAA23CFDA}"/>
-                                      <w:alias w:val="Fax"/>
                                     </w:sdtPr>
+                                    <w:sdtEndPr/>
                                     <w:sdtContent>
                                       <w:r>
-                                        <w:rPr/>
                                         <w:t>Proyecto Ingeniería del Software</w:t>
                                       </w:r>
                                     </w:sdtContent>
@@ -341,27 +344,26 @@
                               <w:tc>
                                 <w:tcPr>
                                   <w:tcW w:w="3558" w:type="dxa"/>
-                                  <w:tcBorders/>
-                                  <w:shd w:fill="auto" w:val="clear"/>
+                                  <w:shd w:val="clear" w:color="auto" w:fill="auto"/>
                                   <w:tcMar>
                                     <w:bottom w:w="144" w:type="dxa"/>
                                   </w:tcMar>
                                 </w:tcPr>
                                 <w:sdt>
                                   <w:sdtPr>
+                                    <w:alias w:val="Título"/>
+                                    <w:id w:val="948259043"/>
+                                    <w:showingPlcHdr/>
+                                    <w:dataBinding w:prefixMappings="xmlns:ns0='http://schemas.microsoft.com/office/2006/coverPageProps' " w:xpath="/ns0:CoverPageProperties[1]/ns0:CompanyAddress[1]" w:storeItemID="{55AF091B-3C7A-41E3-B477-F2FDAA23CFDA}"/>
                                     <w:text/>
-                                    <w:id w:val="948259043"/>
-                                    <w:dataBinding w:prefixMappings="xmlns:ns0='http://schemas.microsoft.com/office/2006/coverPageProps' " w:xpath="/ns0:CoverPageProperties[1]/ns0:CompanyAddress[1]" w:storeItemID="{55AF091B-3C7A-41E3-B477-F2FDAA23CFDA}"/>
-                                    <w:alias w:val="Título"/>
                                   </w:sdtPr>
+                                  <w:sdtEndPr/>
                                   <w:sdtContent>
                                     <w:p>
                                       <w:pPr>
                                         <w:pStyle w:val="Piedepgina"/>
-                                        <w:rPr/>
                                       </w:pPr>
                                       <w:r>
-                                        <w:rPr/>
                                         <w:t xml:space="preserve">     </w:t>
                                       </w:r>
                                     </w:p>
@@ -371,30 +373,29 @@
                               <w:tc>
                                 <w:tcPr>
                                   <w:tcW w:w="3559" w:type="dxa"/>
-                                  <w:tcBorders/>
-                                  <w:shd w:fill="auto" w:val="clear"/>
+                                  <w:shd w:val="clear" w:color="auto" w:fill="auto"/>
                                   <w:tcMar>
                                     <w:bottom w:w="144" w:type="dxa"/>
                                   </w:tcMar>
                                 </w:tcPr>
                                 <w:sdt>
                                   <w:sdtPr>
-                                    <w:text/>
+                                    <w:alias w:val="Correo electrónico"/>
                                     <w:id w:val="511432071"/>
                                     <w:dataBinding w:prefixMappings="xmlns:ns0='http://schemas.microsoft.com/office/2006/coverPageProps' " w:xpath="/ns0:CoverPageProperties[1]/ns0:CompanyEmail[1]" w:storeItemID="{55AF091B-3C7A-41E3-B477-F2FDAA23CFDA}"/>
-                                    <w:alias w:val="Correo electrónico"/>
+                                    <w:text/>
                                   </w:sdtPr>
+                                  <w:sdtEndPr/>
                                   <w:sdtContent>
                                     <w:p>
                                       <w:pPr>
                                         <w:pStyle w:val="Piedepgina"/>
-                                        <w:ind w:left="0" w:right="144" w:hanging="0"/>
+                                        <w:ind w:left="0"/>
                                         <w:rPr>
-                                          <w:color w:val="404040" w:themeColor="text1" w:themeTint="bf"/>
+                                          <w:color w:val="404040" w:themeColor="text1" w:themeTint="BF"/>
                                         </w:rPr>
                                       </w:pPr>
                                       <w:r>
-                                        <w:rPr/>
                                         <w:t>Email portavoz: alvarr11@ucm.es</w:t>
                                       </w:r>
                                     </w:p>
@@ -404,71 +405,58 @@
                             </w:tr>
                             <w:tr>
                               <w:trPr>
-                                <w:trHeight w:val="86" w:hRule="exact"/>
+                                <w:trHeight w:hRule="exact" w:val="86"/>
+                                <w:jc w:val="right"/>
                               </w:trPr>
                               <w:tc>
                                 <w:tcPr>
                                   <w:tcW w:w="3558" w:type="dxa"/>
-                                  <w:tcBorders/>
-                                  <w:shd w:color="auto" w:fill="000000" w:themeFill="text1" w:val="clear"/>
+                                  <w:shd w:val="clear" w:color="auto" w:fill="000000" w:themeFill="text1"/>
                                 </w:tcPr>
                                 <w:p>
                                   <w:pPr>
                                     <w:pStyle w:val="Piedepgina"/>
-                                    <w:rPr/>
                                   </w:pPr>
-                                  <w:r>
-                                    <w:rPr/>
-                                  </w:r>
                                 </w:p>
                               </w:tc>
                               <w:tc>
                                 <w:tcPr>
                                   <w:tcW w:w="3558" w:type="dxa"/>
-                                  <w:tcBorders/>
-                                  <w:shd w:color="auto" w:fill="000000" w:themeFill="text1" w:val="clear"/>
+                                  <w:shd w:val="clear" w:color="auto" w:fill="000000" w:themeFill="text1"/>
                                 </w:tcPr>
                                 <w:p>
                                   <w:pPr>
                                     <w:pStyle w:val="Piedepgina"/>
-                                    <w:rPr/>
                                   </w:pPr>
-                                  <w:r>
-                                    <w:rPr/>
-                                  </w:r>
                                 </w:p>
                               </w:tc>
                               <w:tc>
                                 <w:tcPr>
                                   <w:tcW w:w="3559" w:type="dxa"/>
-                                  <w:tcBorders/>
-                                  <w:shd w:color="auto" w:fill="000000" w:themeFill="text1" w:val="clear"/>
+                                  <w:shd w:val="clear" w:color="auto" w:fill="000000" w:themeFill="text1"/>
                                 </w:tcPr>
                                 <w:p>
                                   <w:pPr>
                                     <w:pStyle w:val="Piedepgina"/>
-                                    <w:rPr/>
                                   </w:pPr>
-                                  <w:r>
-                                    <w:rPr/>
-                                  </w:r>
                                 </w:p>
                               </w:tc>
                             </w:tr>
                           </w:tbl>
                           <w:p>
                             <w:pPr>
-                              <w:pStyle w:val="NoSpacing"/>
-                              <w:rPr/>
+                              <w:pStyle w:val="Sinespaciado"/>
+                              <w:rPr>
+                                <w:lang w:val="es-ES"/>
+                              </w:rPr>
                             </w:pPr>
-                            <w:r>
-                              <w:rPr/>
-                            </w:r>
                           </w:p>
                         </w:txbxContent>
                       </wps:txbx>
-                      <wps:bodyPr lIns="0" rIns="0" tIns="0" bIns="0" anchor="b">
-                        <a:prstTxWarp prst="textNoShape"/>
+                      <wps:bodyPr lIns="0" tIns="0" rIns="0" bIns="0" anchor="b">
+                        <a:prstTxWarp prst="textNoShape">
+                          <a:avLst/>
+                        </a:prstTxWarp>
                         <a:noAutofit/>
                       </wps:bodyPr>
                     </wps:wsp>
@@ -485,19 +473,14 @@
           </mc:Choice>
           <mc:Fallback>
             <w:pict>
-              <v:rect id="shape_0" ID="Cuadro de texto 15" stroked="f" style="position:absolute;margin-left:36.45pt;margin-top:558.75pt;width:539pt;height:139.7pt;mso-position-horizontal:center;mso-position-horizontal-relative:page;mso-position-vertical:bottom;mso-position-vertical-relative:margin" wp14:anchorId="7AF0B0E9">
-                <w10:wrap type="square"/>
-                <v:fill o:detectmouseclick="t" on="false"/>
-                <v:stroke color="#3465a4" weight="6480" joinstyle="round" endcap="flat"/>
-                <v:textbox>
+              <v:rect w14:anchorId="7AF0B0E9" id="Cuadro de texto 15" o:spid="_x0000_s1027" alt="contact info" style="position:absolute;left:0;text-align:left;margin-left:0;margin-top:0;width:539.1pt;height:139.8pt;z-index:3;visibility:visible;mso-wrap-style:square;mso-width-percent:1280;mso-height-percent:200;mso-wrap-distance-left:9pt;mso-wrap-distance-top:0;mso-wrap-distance-right:9pt;mso-wrap-distance-bottom:0;mso-position-horizontal:center;mso-position-horizontal-relative:page;mso-position-vertical:bottom;mso-position-vertical-relative:margin;mso-width-percent:1280;mso-height-percent:200;mso-width-relative:margin;mso-height-relative:margin;v-text-anchor:bottom" o:gfxdata="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" filled="f" stroked="f" strokeweight=".18mm">
+                <v:textbox inset="0,0,0,0">
                   <w:txbxContent>
                     <w:p>
                       <w:pPr>
                         <w:pStyle w:val="Organizacin"/>
-                        <w:rPr/>
                       </w:pPr>
                       <w:r>
-                        <w:rPr/>
                         <w:t>Gestor personal UCM</w:t>
                       </w:r>
                     </w:p>
@@ -505,26 +488,24 @@
                       <w:tblPr>
                         <w:tblW w:w="4950" w:type="pct"/>
                         <w:jc w:val="right"/>
-                        <w:tblInd w:w="0" w:type="dxa"/>
                         <w:tblBorders>
                           <w:top w:val="single" w:sz="8" w:space="0" w:color="000001"/>
                         </w:tblBorders>
                         <w:tblCellMar>
-                          <w:top w:w="0" w:type="dxa"/>
                           <w:left w:w="0" w:type="dxa"/>
-                          <w:bottom w:w="0" w:type="dxa"/>
                           <w:right w:w="0" w:type="dxa"/>
                         </w:tblCellMar>
-                        <w:tblLook w:firstRow="1" w:noVBand="1" w:lastRow="0" w:firstColumn="1" w:lastColumn="0" w:noHBand="0" w:val="04a0"/>
+                        <w:tblLook w:val="04A0" w:firstRow="1" w:lastRow="0" w:firstColumn="1" w:lastColumn="0" w:noHBand="0" w:noVBand="1"/>
                       </w:tblPr>
                       <w:tblGrid>
-                        <w:gridCol w:w="3558"/>
-                        <w:gridCol w:w="3558"/>
-                        <w:gridCol w:w="3559"/>
+                        <w:gridCol w:w="3554"/>
+                        <w:gridCol w:w="3554"/>
+                        <w:gridCol w:w="3557"/>
                       </w:tblGrid>
                       <w:tr>
                         <w:trPr>
-                          <w:trHeight w:val="144" w:hRule="exact"/>
+                          <w:trHeight w:hRule="exact" w:val="144"/>
+                          <w:jc w:val="right"/>
                         </w:trPr>
                         <w:tc>
                           <w:tcPr>
@@ -532,17 +513,12 @@
                             <w:tcBorders>
                               <w:top w:val="single" w:sz="8" w:space="0" w:color="000001"/>
                             </w:tcBorders>
-                            <w:shd w:fill="auto" w:val="clear"/>
+                            <w:shd w:val="clear" w:color="auto" w:fill="auto"/>
                           </w:tcPr>
                           <w:p>
                             <w:pPr>
                               <w:pStyle w:val="Contenidodelmarco"/>
-                              <w:spacing w:before="0" w:after="180"/>
-                              <w:rPr/>
                             </w:pPr>
-                            <w:r>
-                              <w:rPr/>
-                            </w:r>
                           </w:p>
                         </w:tc>
                         <w:tc>
@@ -551,17 +527,12 @@
                             <w:tcBorders>
                               <w:top w:val="single" w:sz="8" w:space="0" w:color="000001"/>
                             </w:tcBorders>
-                            <w:shd w:fill="auto" w:val="clear"/>
+                            <w:shd w:val="clear" w:color="auto" w:fill="auto"/>
                           </w:tcPr>
                           <w:p>
                             <w:pPr>
                               <w:pStyle w:val="Contenidodelmarco"/>
-                              <w:spacing w:before="0" w:after="180"/>
-                              <w:rPr/>
                             </w:pPr>
-                            <w:r>
-                              <w:rPr/>
-                            </w:r>
                           </w:p>
                         </w:tc>
                         <w:tc>
@@ -570,27 +541,23 @@
                             <w:tcBorders>
                               <w:top w:val="single" w:sz="8" w:space="0" w:color="000001"/>
                             </w:tcBorders>
-                            <w:shd w:fill="auto" w:val="clear"/>
+                            <w:shd w:val="clear" w:color="auto" w:fill="auto"/>
                           </w:tcPr>
                           <w:p>
                             <w:pPr>
                               <w:pStyle w:val="Contenidodelmarco"/>
-                              <w:spacing w:before="0" w:after="180"/>
-                              <w:rPr/>
                             </w:pPr>
-                            <w:r>
-                              <w:rPr/>
-                            </w:r>
                           </w:p>
                         </w:tc>
                       </w:tr>
                       <w:tr>
-                        <w:trPr/>
+                        <w:trPr>
+                          <w:jc w:val="right"/>
+                        </w:trPr>
                         <w:tc>
                           <w:tcPr>
                             <w:tcW w:w="3558" w:type="dxa"/>
-                            <w:tcBorders/>
-                            <w:shd w:fill="auto" w:val="clear"/>
+                            <w:shd w:val="clear" w:color="auto" w:fill="auto"/>
                             <w:tcMar>
                               <w:bottom w:w="144" w:type="dxa"/>
                             </w:tcMar>
@@ -598,17 +565,17 @@
                           <w:p>
                             <w:pPr>
                               <w:pStyle w:val="Piedepgina"/>
-                              <w:rPr/>
                             </w:pPr>
                             <w:sdt>
                               <w:sdtPr>
+                                <w:alias w:val="Fax"/>
+                                <w:id w:val="1333343302"/>
+                                <w:dataBinding w:prefixMappings="xmlns:ns0='http://schemas.microsoft.com/office/2006/coverPageProps' " w:xpath="/ns0:CoverPageProperties[1]/ns0:CompanyFax[1]" w:storeItemID="{55AF091B-3C7A-41E3-B477-F2FDAA23CFDA}"/>
                                 <w:text/>
-                                <w:dataBinding w:prefixMappings="xmlns:ns0='http://schemas.microsoft.com/office/2006/coverPageProps' " w:xpath="/ns0:CoverPageProperties[1]/ns0:CompanyFax[1]" w:storeItemID="{55AF091B-3C7A-41E3-B477-F2FDAA23CFDA}"/>
-                                <w:alias w:val="Fax"/>
                               </w:sdtPr>
+                              <w:sdtEndPr/>
                               <w:sdtContent>
                                 <w:r>
-                                  <w:rPr/>
                                   <w:t>Proyecto Ingeniería del Software</w:t>
                                 </w:r>
                               </w:sdtContent>
@@ -618,27 +585,26 @@
                         <w:tc>
                           <w:tcPr>
                             <w:tcW w:w="3558" w:type="dxa"/>
-                            <w:tcBorders/>
-                            <w:shd w:fill="auto" w:val="clear"/>
+                            <w:shd w:val="clear" w:color="auto" w:fill="auto"/>
                             <w:tcMar>
                               <w:bottom w:w="144" w:type="dxa"/>
                             </w:tcMar>
                           </w:tcPr>
                           <w:sdt>
                             <w:sdtPr>
+                              <w:alias w:val="Título"/>
+                              <w:id w:val="948259043"/>
+                              <w:showingPlcHdr/>
+                              <w:dataBinding w:prefixMappings="xmlns:ns0='http://schemas.microsoft.com/office/2006/coverPageProps' " w:xpath="/ns0:CoverPageProperties[1]/ns0:CompanyAddress[1]" w:storeItemID="{55AF091B-3C7A-41E3-B477-F2FDAA23CFDA}"/>
                               <w:text/>
-                              <w:id w:val="1501936193"/>
-                              <w:dataBinding w:prefixMappings="xmlns:ns0='http://schemas.microsoft.com/office/2006/coverPageProps' " w:xpath="/ns0:CoverPageProperties[1]/ns0:CompanyAddress[1]" w:storeItemID="{55AF091B-3C7A-41E3-B477-F2FDAA23CFDA}"/>
-                              <w:alias w:val="Compañía"/>
                             </w:sdtPr>
+                            <w:sdtEndPr/>
                             <w:sdtContent>
                               <w:p>
                                 <w:pPr>
                                   <w:pStyle w:val="Piedepgina"/>
-                                  <w:rPr/>
                                 </w:pPr>
                                 <w:r>
-                                  <w:rPr/>
                                   <w:t xml:space="preserve">     </w:t>
                                 </w:r>
                               </w:p>
@@ -648,30 +614,29 @@
                         <w:tc>
                           <w:tcPr>
                             <w:tcW w:w="3559" w:type="dxa"/>
-                            <w:tcBorders/>
-                            <w:shd w:fill="auto" w:val="clear"/>
+                            <w:shd w:val="clear" w:color="auto" w:fill="auto"/>
                             <w:tcMar>
                               <w:bottom w:w="144" w:type="dxa"/>
                             </w:tcMar>
                           </w:tcPr>
                           <w:sdt>
                             <w:sdtPr>
+                              <w:alias w:val="Correo electrónico"/>
+                              <w:id w:val="511432071"/>
+                              <w:dataBinding w:prefixMappings="xmlns:ns0='http://schemas.microsoft.com/office/2006/coverPageProps' " w:xpath="/ns0:CoverPageProperties[1]/ns0:CompanyEmail[1]" w:storeItemID="{55AF091B-3C7A-41E3-B477-F2FDAA23CFDA}"/>
                               <w:text/>
-                              <w:id w:val="1890261642"/>
-                              <w:dataBinding w:prefixMappings="xmlns:ns0='http://schemas.microsoft.com/office/2006/coverPageProps' " w:xpath="/ns0:CoverPageProperties[1]/ns0:CompanyEmail[1]" w:storeItemID="{55AF091B-3C7A-41E3-B477-F2FDAA23CFDA}"/>
-                              <w:alias w:val="Correo electrónico"/>
                             </w:sdtPr>
+                            <w:sdtEndPr/>
                             <w:sdtContent>
                               <w:p>
                                 <w:pPr>
                                   <w:pStyle w:val="Piedepgina"/>
-                                  <w:ind w:left="0" w:right="144" w:hanging="0"/>
+                                  <w:ind w:left="0"/>
                                   <w:rPr>
-                                    <w:color w:val="404040" w:themeColor="text1" w:themeTint="bf"/>
+                                    <w:color w:val="404040" w:themeColor="text1" w:themeTint="BF"/>
                                   </w:rPr>
                                 </w:pPr>
                                 <w:r>
-                                  <w:rPr/>
                                   <w:t>Email portavoz: alvarr11@ucm.es</w:t>
                                 </w:r>
                               </w:p>
@@ -681,69 +646,55 @@
                       </w:tr>
                       <w:tr>
                         <w:trPr>
-                          <w:trHeight w:val="86" w:hRule="exact"/>
+                          <w:trHeight w:hRule="exact" w:val="86"/>
+                          <w:jc w:val="right"/>
                         </w:trPr>
                         <w:tc>
                           <w:tcPr>
                             <w:tcW w:w="3558" w:type="dxa"/>
-                            <w:tcBorders/>
-                            <w:shd w:color="auto" w:fill="000000" w:themeFill="text1" w:val="clear"/>
+                            <w:shd w:val="clear" w:color="auto" w:fill="000000" w:themeFill="text1"/>
                           </w:tcPr>
                           <w:p>
                             <w:pPr>
                               <w:pStyle w:val="Piedepgina"/>
-                              <w:rPr/>
                             </w:pPr>
-                            <w:r>
-                              <w:rPr/>
-                            </w:r>
                           </w:p>
                         </w:tc>
                         <w:tc>
                           <w:tcPr>
                             <w:tcW w:w="3558" w:type="dxa"/>
-                            <w:tcBorders/>
-                            <w:shd w:color="auto" w:fill="000000" w:themeFill="text1" w:val="clear"/>
+                            <w:shd w:val="clear" w:color="auto" w:fill="000000" w:themeFill="text1"/>
                           </w:tcPr>
                           <w:p>
                             <w:pPr>
                               <w:pStyle w:val="Piedepgina"/>
-                              <w:rPr/>
                             </w:pPr>
-                            <w:r>
-                              <w:rPr/>
-                            </w:r>
                           </w:p>
                         </w:tc>
                         <w:tc>
                           <w:tcPr>
                             <w:tcW w:w="3559" w:type="dxa"/>
-                            <w:tcBorders/>
-                            <w:shd w:color="auto" w:fill="000000" w:themeFill="text1" w:val="clear"/>
+                            <w:shd w:val="clear" w:color="auto" w:fill="000000" w:themeFill="text1"/>
                           </w:tcPr>
                           <w:p>
                             <w:pPr>
                               <w:pStyle w:val="Piedepgina"/>
-                              <w:rPr/>
                             </w:pPr>
-                            <w:r>
-                              <w:rPr/>
-                            </w:r>
                           </w:p>
                         </w:tc>
                       </w:tr>
                     </w:tbl>
                     <w:p>
                       <w:pPr>
-                        <w:pStyle w:val="NoSpacing"/>
-                        <w:rPr/>
+                        <w:pStyle w:val="Sinespaciado"/>
+                        <w:rPr>
+                          <w:lang w:val="es-ES"/>
+                        </w:rPr>
                       </w:pPr>
-                      <w:r>
-                        <w:rPr/>
-                      </w:r>
                     </w:p>
                   </w:txbxContent>
                 </v:textbox>
+                <w10:wrap type="square" anchorx="page" anchory="margin"/>
               </v:rect>
             </w:pict>
           </mc:Fallback>
@@ -752,55 +703,49 @@
     </w:p>
     <w:p>
       <w:pPr>
-        <w:pStyle w:val="Normal"/>
         <w:rPr>
-          <w:b/>
           <w:b/>
           <w:bCs/>
         </w:rPr>
       </w:pPr>
-      <w:r>
-        <w:rPr>
-          <w:b/>
-          <w:bCs/>
-        </w:rPr>
-      </w:r>
       <w:r>
         <w:br w:type="page"/>
       </w:r>
     </w:p>
     <w:sdt>
       <w:sdtPr>
+        <w:rPr>
+          <w:color w:val="000000" w:themeColor="text1"/>
+          <w:sz w:val="40"/>
+        </w:rPr>
+        <w:id w:val="1323854216"/>
         <w:docPartObj>
           <w:docPartGallery w:val="Table of Contents"/>
-          <w:docPartUnique w:val="true"/>
+          <w:docPartUnique/>
         </w:docPartObj>
-        <w:id w:val="1323854216"/>
       </w:sdtPr>
+      <w:sdtEndPr/>
       <w:sdtContent>
         <w:p>
           <w:pPr>
             <w:pStyle w:val="Encabezadodelndice"/>
-            <w:rPr/>
           </w:pPr>
           <w:r>
-            <w:rPr/>
             <w:t>Contenido</w:t>
           </w:r>
         </w:p>
         <w:p>
           <w:pPr>
-            <w:pStyle w:val="Ndice1"/>
+            <w:pStyle w:val="ndice1"/>
             <w:tabs>
-              <w:tab w:val="right" w:pos="8424" w:leader="dot"/>
+              <w:tab w:val="right" w:leader="dot" w:pos="8424"/>
             </w:tabs>
-            <w:rPr/>
           </w:pPr>
           <w:r>
             <w:fldChar w:fldCharType="begin"/>
           </w:r>
           <w:r>
-            <w:instrText> TOC \z \o "1-1" \u </w:instrText>
+            <w:instrText>TOC \z \o "1-1" \u</w:instrText>
           </w:r>
           <w:r>
             <w:fldChar w:fldCharType="separate"/>
@@ -808,10 +753,16 @@
           <w:hyperlink w:anchor="__RefHeading___Toc312_1761396360">
             <w:r>
               <w:rPr>
+                <w:rStyle w:val="Enlacedelndice"/>
                 <w:webHidden/>
-                <w:rStyle w:val="Enlacedelndice"/>
               </w:rPr>
               <w:t>1. Versiones</w:t>
+            </w:r>
+            <w:r>
+              <w:rPr>
+                <w:rStyle w:val="Enlacedelndice"/>
+                <w:webHidden/>
+              </w:rPr>
               <w:tab/>
               <w:t>2</w:t>
             </w:r>
@@ -819,17 +770,16 @@
         </w:p>
         <w:p>
           <w:pPr>
-            <w:pStyle w:val="Ndice1"/>
+            <w:pStyle w:val="ndice1"/>
             <w:tabs>
-              <w:tab w:val="right" w:pos="8424" w:leader="dot"/>
+              <w:tab w:val="right" w:leader="dot" w:pos="8424"/>
             </w:tabs>
-            <w:rPr/>
           </w:pPr>
           <w:hyperlink w:anchor="__RefHeading___Toc314_1761396360">
             <w:r>
               <w:rPr>
+                <w:rStyle w:val="Enlacedelndice"/>
                 <w:webHidden/>
-                <w:rStyle w:val="Enlacedelndice"/>
               </w:rPr>
               <w:t xml:space="preserve"> </w:t>
             </w:r>
@@ -838,6 +788,11 @@
                 <w:rStyle w:val="Enlacedelndice"/>
               </w:rPr>
               <w:t>Decisión 04/01/2016</w:t>
+            </w:r>
+            <w:r>
+              <w:rPr>
+                <w:rStyle w:val="Enlacedelndice"/>
+              </w:rPr>
               <w:tab/>
               <w:t>3</w:t>
             </w:r>
@@ -845,19 +800,24 @@
         </w:p>
         <w:p>
           <w:pPr>
-            <w:pStyle w:val="Ndice1"/>
+            <w:pStyle w:val="ndice1"/>
             <w:tabs>
-              <w:tab w:val="right" w:pos="8424" w:leader="dot"/>
+              <w:tab w:val="right" w:leader="dot" w:pos="8424"/>
             </w:tabs>
-            <w:rPr/>
           </w:pPr>
           <w:hyperlink w:anchor="__RefHeading___Toc316_1761396360">
             <w:r>
               <w:rPr>
+                <w:rStyle w:val="Enlacedelndice"/>
                 <w:webHidden/>
-                <w:rStyle w:val="Enlacedelndice"/>
               </w:rPr>
               <w:t>Apartado 3</w:t>
+            </w:r>
+            <w:r>
+              <w:rPr>
+                <w:rStyle w:val="Enlacedelndice"/>
+                <w:webHidden/>
+              </w:rPr>
               <w:tab/>
               <w:t>4</w:t>
             </w:r>
@@ -865,19 +825,24 @@
         </w:p>
         <w:p>
           <w:pPr>
-            <w:pStyle w:val="Ndice1"/>
+            <w:pStyle w:val="ndice1"/>
             <w:tabs>
-              <w:tab w:val="right" w:pos="8424" w:leader="dot"/>
+              <w:tab w:val="right" w:leader="dot" w:pos="8424"/>
             </w:tabs>
-            <w:rPr/>
           </w:pPr>
           <w:hyperlink w:anchor="__RefHeading___Toc318_1761396360">
             <w:r>
               <w:rPr>
+                <w:rStyle w:val="Enlacedelndice"/>
                 <w:webHidden/>
-                <w:rStyle w:val="Enlacedelndice"/>
               </w:rPr>
               <w:t>Apartado 4</w:t>
+            </w:r>
+            <w:r>
+              <w:rPr>
+                <w:rStyle w:val="Enlacedelndice"/>
+                <w:webHidden/>
+              </w:rPr>
               <w:tab/>
               <w:t>5</w:t>
             </w:r>
@@ -885,19 +850,24 @@
         </w:p>
         <w:p>
           <w:pPr>
-            <w:pStyle w:val="Ndice1"/>
+            <w:pStyle w:val="ndice1"/>
             <w:tabs>
-              <w:tab w:val="right" w:pos="8424" w:leader="dot"/>
+              <w:tab w:val="right" w:leader="dot" w:pos="8424"/>
             </w:tabs>
-            <w:rPr/>
           </w:pPr>
           <w:hyperlink w:anchor="__RefHeading___Toc320_1761396360">
             <w:r>
               <w:rPr>
+                <w:rStyle w:val="Enlacedelndice"/>
                 <w:webHidden/>
-                <w:rStyle w:val="Enlacedelndice"/>
               </w:rPr>
               <w:t>Apartado 5</w:t>
+            </w:r>
+            <w:r>
+              <w:rPr>
+                <w:rStyle w:val="Enlacedelndice"/>
+                <w:webHidden/>
+              </w:rPr>
               <w:tab/>
               <w:t>6</w:t>
             </w:r>
@@ -908,141 +878,33 @@
         </w:p>
         <w:p>
           <w:pPr>
-            <w:pStyle w:val="Encabezadodelndice"/>
-            <w:rPr/>
+            <w:pStyle w:val="ndice1"/>
+            <w:tabs>
+              <w:tab w:val="right" w:leader="dot" w:pos="8424"/>
+            </w:tabs>
           </w:pPr>
           <w:bookmarkStart w:id="0" w:name="_Toc439669956"/>
+          <w:bookmarkStart w:id="1" w:name="_GoBack"/>
           <w:bookmarkEnd w:id="0"/>
-          <w:r>
-            <w:rPr/>
-            <w:t>Contenido</w:t>
-          </w:r>
+          <w:bookmarkEnd w:id="1"/>
         </w:p>
-        <w:p>
-          <w:pPr>
-            <w:pStyle w:val="Ndice1"/>
-            <w:tabs>
-              <w:tab w:val="right" w:pos="8424" w:leader="dot"/>
-            </w:tabs>
-            <w:rPr/>
-          </w:pPr>
-          <w:r>
-            <w:fldChar w:fldCharType="begin"/>
-          </w:r>
-          <w:r>
-            <w:instrText> TOC \z \o "1-1" \u </w:instrText>
-          </w:r>
-          <w:r>
-            <w:fldChar w:fldCharType="separate"/>
-          </w:r>
-          <w:hyperlink w:anchor="__RefHeading___Toc312_1761396360">
-            <w:r>
-              <w:rPr>
-                <w:webHidden/>
-                <w:rStyle w:val="Enlacedelndice"/>
-              </w:rPr>
-              <w:t>1. Versiones</w:t>
-              <w:tab/>
-              <w:t>2</w:t>
-            </w:r>
-          </w:hyperlink>
-        </w:p>
-        <w:p>
-          <w:pPr>
-            <w:pStyle w:val="Ndice1"/>
-            <w:tabs>
-              <w:tab w:val="right" w:pos="8424" w:leader="dot"/>
-            </w:tabs>
-            <w:rPr/>
-          </w:pPr>
-          <w:hyperlink w:anchor="__RefHeading___Toc314_1761396360">
-            <w:r>
-              <w:rPr>
-                <w:webHidden/>
-                <w:rStyle w:val="Enlacedelndice"/>
-              </w:rPr>
-              <w:t>2. Decisión 04/01/2016</w:t>
-              <w:tab/>
-              <w:t>3</w:t>
-            </w:r>
-          </w:hyperlink>
-        </w:p>
-        <w:p>
-          <w:pPr>
-            <w:pStyle w:val="Ndice1"/>
-            <w:tabs>
-              <w:tab w:val="right" w:pos="8424" w:leader="dot"/>
-            </w:tabs>
-            <w:rPr/>
-          </w:pPr>
-          <w:hyperlink w:anchor="__RefHeading___Toc316_1761396360">
-            <w:r>
-              <w:rPr>
-                <w:webHidden/>
-                <w:rStyle w:val="Enlacedelndice"/>
-              </w:rPr>
-              <w:t>Apartado 3</w:t>
-              <w:tab/>
-              <w:t>4</w:t>
-            </w:r>
-          </w:hyperlink>
-        </w:p>
-        <w:p>
-          <w:pPr>
-            <w:pStyle w:val="Ndice1"/>
-            <w:tabs>
-              <w:tab w:val="right" w:pos="8424" w:leader="dot"/>
-            </w:tabs>
-            <w:rPr/>
-          </w:pPr>
-          <w:hyperlink w:anchor="__RefHeading___Toc318_1761396360">
-            <w:r>
-              <w:rPr>
-                <w:webHidden/>
-                <w:rStyle w:val="Enlacedelndice"/>
-              </w:rPr>
-              <w:t>Apartado 4</w:t>
-              <w:tab/>
-              <w:t>5</w:t>
-            </w:r>
-          </w:hyperlink>
-        </w:p>
-        <w:p>
-          <w:pPr>
-            <w:pStyle w:val="Ndice1"/>
-            <w:tabs>
-              <w:tab w:val="right" w:pos="8424" w:leader="dot"/>
-            </w:tabs>
-            <w:rPr/>
-          </w:pPr>
-          <w:hyperlink w:anchor="__RefHeading___Toc320_1761396360">
-            <w:r>
-              <w:rPr>
-                <w:webHidden/>
-                <w:rStyle w:val="Enlacedelndice"/>
-              </w:rPr>
-              <w:t>Apartado 5</w:t>
-              <w:tab/>
-              <w:t>6</w:t>
-            </w:r>
-          </w:hyperlink>
-          <w:r>
-            <w:fldChar w:fldCharType="end"/>
-          </w:r>
-        </w:p>
+        <w:bookmarkStart w:id="2" w:name="__RefHeading___Toc312_1761396360"/>
+        <w:bookmarkStart w:id="3" w:name="_Toc439669957"/>
+        <w:bookmarkEnd w:id="2"/>
         <w:p>
           <w:pPr>
             <w:pStyle w:val="Encabezado1"/>
-            <w:rPr/>
           </w:pPr>
-          <w:bookmarkStart w:id="1" w:name="__RefHeading___Toc312_1761396360"/>
-          <w:bookmarkStart w:id="2" w:name="_Toc439669957"/>
-          <w:bookmarkEnd w:id="1"/>
           <w:r>
+            <w:rPr>
+              <w:noProof/>
+              <w:lang w:eastAsia="es-ES"/>
+            </w:rPr>
+            <w:lastRenderedPageBreak/>
             <mc:AlternateContent>
               <mc:Choice Requires="wps">
                 <w:drawing>
-                  <wp:anchor behindDoc="0" distT="0" distB="2743200" distL="182880" distR="182880" simplePos="0" locked="0" layoutInCell="1" allowOverlap="1" relativeHeight="4" wp14:anchorId="7E3A082D">
+                  <wp:anchor distT="0" distB="2743200" distL="182880" distR="182880" simplePos="0" relativeHeight="4" behindDoc="0" locked="0" layoutInCell="1" allowOverlap="1" wp14:anchorId="7E3A082D">
                     <wp:simplePos x="0" y="0"/>
                     <wp:positionH relativeFrom="page">
                       <wp:posOffset>458470</wp:posOffset>
@@ -1054,6 +916,7 @@
                     <wp:effectExtent l="0" t="0" r="0" b="0"/>
                     <wp:wrapSquare wrapText="largest"/>
                     <wp:docPr id="5" name="Cuadro de texto  5" descr="Sidebar"/>
+                    <wp:cNvGraphicFramePr/>
                     <a:graphic xmlns:a="http://schemas.openxmlformats.org/drawingml/2006/main">
                       <a:graphicData uri="http://schemas.microsoft.com/office/word/2010/wordprocessingShape">
                         <wps:wsp>
@@ -1087,18 +950,16 @@
                             <w:txbxContent>
                               <w:p>
                                 <w:pPr>
-                                  <w:pStyle w:val="Quote"/>
-                                  <w:spacing w:lineRule="auto" w:line="288" w:before="240" w:after="240"/>
-                                  <w:rPr/>
+                                  <w:pStyle w:val="Cita"/>
+                                  <w:spacing w:before="240" w:after="240" w:line="288" w:lineRule="auto"/>
                                 </w:pPr>
-                                <w:r>
-                                  <w:rPr/>
-                                </w:r>
                               </w:p>
                             </w:txbxContent>
                           </wps:txbx>
-                          <wps:bodyPr lIns="45720" rIns="45720" tIns="0" bIns="0">
-                            <a:prstTxWarp prst="textNoShape"/>
+                          <wps:bodyPr lIns="45720" tIns="0" rIns="45720" bIns="0">
+                            <a:prstTxWarp prst="textNoShape">
+                              <a:avLst/>
+                            </a:prstTxWarp>
                             <a:noAutofit/>
                           </wps:bodyPr>
                         </wps:wsp>
@@ -1139,18 +1000,15 @@
             </mc:AlternateContent>
           </w:r>
           <w:r>
-            <w:rPr/>
             <w:t xml:space="preserve">1. </w:t>
           </w:r>
-          <w:bookmarkStart w:id="3" w:name="_Toc437361123"/>
+          <w:bookmarkStart w:id="4" w:name="_Toc437361123"/>
           <w:r>
-            <w:rPr/>
             <w:t>V</w:t>
           </w:r>
-          <w:bookmarkEnd w:id="2"/>
           <w:bookmarkEnd w:id="3"/>
+          <w:bookmarkEnd w:id="4"/>
           <w:r>
-            <w:rPr/>
             <w:t>ersiones</w:t>
           </w:r>
         </w:p>
@@ -1158,10 +1016,8 @@
     </w:sdt>
     <w:tbl>
       <w:tblPr>
-        <w:tblpPr w:bottomFromText="0" w:horzAnchor="margin" w:leftFromText="141" w:rightFromText="141" w:tblpX="0" w:tblpY="855" w:topFromText="0" w:vertAnchor="text"/>
+        <w:tblpPr w:leftFromText="141" w:rightFromText="141" w:vertAnchor="text" w:horzAnchor="margin" w:tblpY="855"/>
         <w:tblW w:w="8424" w:type="dxa"/>
-        <w:jc w:val="left"/>
-        <w:tblInd w:w="42" w:type="dxa"/>
         <w:tblBorders>
           <w:top w:val="single" w:sz="2" w:space="0" w:color="000001"/>
           <w:left w:val="single" w:sz="2" w:space="0" w:color="000001"/>
@@ -1174,16 +1030,15 @@
           <w:bottom w:w="55" w:type="dxa"/>
           <w:right w:w="55" w:type="dxa"/>
         </w:tblCellMar>
-        <w:tblLook w:firstRow="1" w:noVBand="1" w:lastRow="0" w:firstColumn="1" w:lastColumn="0" w:noHBand="0" w:val="04a0"/>
+        <w:tblLook w:val="04A0" w:firstRow="1" w:lastRow="0" w:firstColumn="1" w:lastColumn="0" w:noHBand="0" w:noVBand="1"/>
       </w:tblPr>
       <w:tblGrid>
-        <w:gridCol w:w="2106"/>
+        <w:gridCol w:w="2107"/>
         <w:gridCol w:w="2106"/>
         <w:gridCol w:w="2106"/>
         <w:gridCol w:w="2105"/>
       </w:tblGrid>
       <w:tr>
-        <w:trPr/>
         <w:tc>
           <w:tcPr>
             <w:tcW w:w="2106" w:type="dxa"/>
@@ -1191,21 +1046,20 @@
               <w:top w:val="single" w:sz="2" w:space="0" w:color="000001"/>
               <w:left w:val="single" w:sz="2" w:space="0" w:color="000001"/>
               <w:bottom w:val="single" w:sz="2" w:space="0" w:color="000001"/>
-              <w:insideH w:val="single" w:sz="2" w:space="0" w:color="000001"/>
             </w:tcBorders>
-            <w:shd w:color="auto" w:fill="auto" w:val="clear"/>
+            <w:shd w:val="clear" w:color="auto" w:fill="auto"/>
             <w:tcMar>
               <w:left w:w="39" w:type="dxa"/>
             </w:tcMar>
+            <w:vAlign w:val="center"/>
           </w:tcPr>
           <w:p>
             <w:pPr>
               <w:pStyle w:val="Contenidodelatabla"/>
-              <w:spacing w:lineRule="auto" w:line="240" w:before="0" w:after="66"/>
+              <w:spacing w:after="66" w:line="240" w:lineRule="auto"/>
               <w:jc w:val="center"/>
               <w:rPr>
                 <w:rFonts w:ascii="Arial Black" w:hAnsi="Arial Black"/>
-                <w:b/>
                 <w:b/>
                 <w:bCs/>
               </w:rPr>
@@ -1227,21 +1081,20 @@
               <w:top w:val="single" w:sz="2" w:space="0" w:color="000001"/>
               <w:left w:val="single" w:sz="2" w:space="0" w:color="000001"/>
               <w:bottom w:val="single" w:sz="2" w:space="0" w:color="000001"/>
-              <w:insideH w:val="single" w:sz="2" w:space="0" w:color="000001"/>
             </w:tcBorders>
-            <w:shd w:color="auto" w:fill="auto" w:val="clear"/>
+            <w:shd w:val="clear" w:color="auto" w:fill="auto"/>
             <w:tcMar>
               <w:left w:w="39" w:type="dxa"/>
             </w:tcMar>
+            <w:vAlign w:val="center"/>
           </w:tcPr>
           <w:p>
             <w:pPr>
               <w:pStyle w:val="Contenidodelatabla"/>
-              <w:spacing w:lineRule="auto" w:line="240" w:before="0" w:after="66"/>
+              <w:spacing w:after="66" w:line="240" w:lineRule="auto"/>
               <w:jc w:val="center"/>
               <w:rPr>
                 <w:rFonts w:ascii="Arial Black" w:hAnsi="Arial Black"/>
-                <w:b/>
                 <w:b/>
                 <w:bCs/>
               </w:rPr>
@@ -1263,21 +1116,20 @@
               <w:top w:val="single" w:sz="2" w:space="0" w:color="000001"/>
               <w:left w:val="single" w:sz="2" w:space="0" w:color="000001"/>
               <w:bottom w:val="single" w:sz="2" w:space="0" w:color="000001"/>
-              <w:insideH w:val="single" w:sz="2" w:space="0" w:color="000001"/>
             </w:tcBorders>
-            <w:shd w:color="auto" w:fill="auto" w:val="clear"/>
+            <w:shd w:val="clear" w:color="auto" w:fill="auto"/>
             <w:tcMar>
               <w:left w:w="39" w:type="dxa"/>
             </w:tcMar>
+            <w:vAlign w:val="center"/>
           </w:tcPr>
           <w:p>
             <w:pPr>
               <w:pStyle w:val="Contenidodelatabla"/>
-              <w:spacing w:lineRule="auto" w:line="240" w:before="0" w:after="66"/>
+              <w:spacing w:after="66" w:line="240" w:lineRule="auto"/>
               <w:jc w:val="center"/>
               <w:rPr>
                 <w:rFonts w:ascii="Arial Black" w:hAnsi="Arial Black"/>
-                <w:b/>
                 <w:b/>
                 <w:bCs/>
               </w:rPr>
@@ -1300,22 +1152,20 @@
               <w:left w:val="single" w:sz="2" w:space="0" w:color="000001"/>
               <w:bottom w:val="single" w:sz="2" w:space="0" w:color="000001"/>
               <w:right w:val="single" w:sz="2" w:space="0" w:color="000001"/>
-              <w:insideH w:val="single" w:sz="2" w:space="0" w:color="000001"/>
-              <w:insideV w:val="single" w:sz="2" w:space="0" w:color="000001"/>
             </w:tcBorders>
-            <w:shd w:color="auto" w:fill="auto" w:val="clear"/>
+            <w:shd w:val="clear" w:color="auto" w:fill="auto"/>
             <w:tcMar>
               <w:left w:w="39" w:type="dxa"/>
             </w:tcMar>
+            <w:vAlign w:val="center"/>
           </w:tcPr>
           <w:p>
             <w:pPr>
               <w:pStyle w:val="Contenidodelatabla"/>
-              <w:spacing w:lineRule="auto" w:line="240" w:before="0" w:after="66"/>
+              <w:spacing w:after="66" w:line="240" w:lineRule="auto"/>
               <w:jc w:val="center"/>
               <w:rPr>
                 <w:rFonts w:ascii="Arial Black" w:hAnsi="Arial Black"/>
-                <w:b/>
                 <w:b/>
                 <w:bCs/>
               </w:rPr>
@@ -1332,7 +1182,6 @@
         </w:tc>
       </w:tr>
       <w:tr>
-        <w:trPr/>
         <w:tc>
           <w:tcPr>
             <w:tcW w:w="2106" w:type="dxa"/>
@@ -1340,22 +1189,20 @@
               <w:top w:val="single" w:sz="2" w:space="0" w:color="000001"/>
               <w:left w:val="single" w:sz="2" w:space="0" w:color="000001"/>
               <w:bottom w:val="single" w:sz="2" w:space="0" w:color="000001"/>
-              <w:insideH w:val="single" w:sz="2" w:space="0" w:color="000001"/>
             </w:tcBorders>
-            <w:shd w:color="auto" w:fill="auto" w:val="clear"/>
+            <w:shd w:val="clear" w:color="auto" w:fill="auto"/>
             <w:tcMar>
               <w:left w:w="39" w:type="dxa"/>
             </w:tcMar>
+            <w:vAlign w:val="center"/>
           </w:tcPr>
           <w:p>
             <w:pPr>
               <w:pStyle w:val="Contenidodelatabla"/>
-              <w:spacing w:lineRule="auto" w:line="240" w:before="0" w:after="66"/>
+              <w:spacing w:after="66" w:line="240" w:lineRule="auto"/>
               <w:jc w:val="center"/>
-              <w:rPr/>
             </w:pPr>
             <w:r>
-              <w:rPr/>
               <w:t>Iván Prada Cazalla</w:t>
             </w:r>
           </w:p>
@@ -1367,24 +1214,20 @@
               <w:top w:val="single" w:sz="2" w:space="0" w:color="000001"/>
               <w:left w:val="single" w:sz="2" w:space="0" w:color="000001"/>
               <w:bottom w:val="single" w:sz="2" w:space="0" w:color="000001"/>
-              <w:insideH w:val="single" w:sz="2" w:space="0" w:color="000001"/>
             </w:tcBorders>
-            <w:shd w:color="auto" w:fill="auto" w:val="clear"/>
+            <w:shd w:val="clear" w:color="auto" w:fill="auto"/>
             <w:tcMar>
               <w:left w:w="39" w:type="dxa"/>
             </w:tcMar>
+            <w:vAlign w:val="center"/>
           </w:tcPr>
           <w:p>
             <w:pPr>
               <w:pStyle w:val="Contenidodelatabla"/>
-              <w:spacing w:lineRule="auto" w:line="240" w:before="0" w:after="66"/>
+              <w:spacing w:after="66" w:line="240" w:lineRule="auto"/>
               <w:jc w:val="center"/>
-              <w:rPr/>
             </w:pPr>
-            <w:bookmarkStart w:id="4" w:name="_GoBack"/>
-            <w:bookmarkEnd w:id="4"/>
             <w:r>
-              <w:rPr/>
               <w:t>04/01/2016</w:t>
             </w:r>
           </w:p>
@@ -1396,22 +1239,20 @@
               <w:top w:val="single" w:sz="2" w:space="0" w:color="000001"/>
               <w:left w:val="single" w:sz="2" w:space="0" w:color="000001"/>
               <w:bottom w:val="single" w:sz="2" w:space="0" w:color="000001"/>
-              <w:insideH w:val="single" w:sz="2" w:space="0" w:color="000001"/>
             </w:tcBorders>
-            <w:shd w:color="auto" w:fill="auto" w:val="clear"/>
+            <w:shd w:val="clear" w:color="auto" w:fill="auto"/>
             <w:tcMar>
               <w:left w:w="39" w:type="dxa"/>
             </w:tcMar>
+            <w:vAlign w:val="center"/>
           </w:tcPr>
           <w:p>
             <w:pPr>
               <w:pStyle w:val="Contenidodelatabla"/>
-              <w:spacing w:lineRule="auto" w:line="240" w:before="0" w:after="66"/>
+              <w:spacing w:after="66" w:line="240" w:lineRule="auto"/>
               <w:jc w:val="center"/>
-              <w:rPr/>
             </w:pPr>
             <w:r>
-              <w:rPr/>
               <w:t>1.0</w:t>
             </w:r>
           </w:p>
@@ -1424,209 +1265,199 @@
               <w:left w:val="single" w:sz="2" w:space="0" w:color="000001"/>
               <w:bottom w:val="single" w:sz="2" w:space="0" w:color="000001"/>
               <w:right w:val="single" w:sz="2" w:space="0" w:color="000001"/>
-              <w:insideH w:val="single" w:sz="2" w:space="0" w:color="000001"/>
-              <w:insideV w:val="single" w:sz="2" w:space="0" w:color="000001"/>
             </w:tcBorders>
-            <w:shd w:color="auto" w:fill="auto" w:val="clear"/>
+            <w:shd w:val="clear" w:color="auto" w:fill="auto"/>
             <w:tcMar>
               <w:left w:w="39" w:type="dxa"/>
             </w:tcMar>
+            <w:vAlign w:val="center"/>
           </w:tcPr>
           <w:p>
             <w:pPr>
               <w:pStyle w:val="Contenidodelatabla"/>
-              <w:spacing w:lineRule="auto" w:line="240" w:before="0" w:after="66"/>
+              <w:spacing w:after="66" w:line="240" w:lineRule="auto"/>
               <w:jc w:val="center"/>
-              <w:rPr/>
             </w:pPr>
             <w:r>
-              <w:rPr/>
-              <w:t xml:space="preserve">Creación del documento </w:t>
-            </w:r>
-            <w:r>
-              <w:rPr/>
-              <w:t>y primera resolución.</w:t>
+              <w:t>Creación del documento y primera resolución.</w:t>
             </w:r>
           </w:p>
         </w:tc>
       </w:tr>
     </w:tbl>
     <w:p>
-      <w:pPr>
-        <w:pStyle w:val="Normal"/>
-        <w:rPr/>
-      </w:pPr>
       <w:r>
-        <w:rPr/>
-        <w:t>En la tabla de a continuación se puede hacer un seguimiento de las versiones y personas que han realizado los cambios correspondientes.</w:t>
+        <w:t xml:space="preserve">En la tabla de a continuación se puede hacer </w:t>
+      </w:r>
+      <w:r>
+        <w:t>un seguimiento de las versiones y personas que han realizado los cambios correspondientes.</w:t>
       </w:r>
     </w:p>
     <w:p>
       <w:pPr>
         <w:pStyle w:val="Encabezado1"/>
-        <w:rPr/>
       </w:pPr>
       <w:bookmarkStart w:id="5" w:name="__RefHeading___Toc314_1761396360"/>
       <w:bookmarkStart w:id="6" w:name="_Toc437361124"/>
       <w:bookmarkEnd w:id="5"/>
       <w:bookmarkEnd w:id="6"/>
       <w:r>
-        <w:rPr/>
-        <w:t xml:space="preserve">2. </w:t>
-      </w:r>
-      <w:r>
-        <w:rPr/>
-        <w:t>Decisión 04/01/2016</w:t>
+        <w:lastRenderedPageBreak/>
+        <w:t>2. Decisión 04/01/2016</w:t>
       </w:r>
     </w:p>
     <w:p>
       <w:pPr>
-        <w:pStyle w:val="Normal"/>
-        <w:rPr/>
+        <w:spacing w:before="240"/>
       </w:pPr>
       <w:r>
-        <w:rPr/>
+        <w:t xml:space="preserve">Tras la reunión efectuada hoy hemos encontrado un problema derivado de la estructuración de los casos de uso. Hemos visto que había casos de </w:t>
+      </w:r>
+      <w:r>
+        <w:t>uso como el de “Selección de actividad” que no eran necesarios ya que no realizaban ningún aporte por parte del usuario al sistema.</w:t>
       </w:r>
     </w:p>
     <w:p>
-      <w:pPr>
-        <w:pStyle w:val="Normal"/>
-        <w:rPr/>
-      </w:pPr>
       <w:r>
-        <w:rPr/>
-        <w:t>Tras la reunión efectuada hoy hemos encontrado un problema derivado de la estructuración de los casos de uso. Hemos visto que había casos de uso como el de “Selección de actividad” que no eran necesarios ya que no realizaban ningún aporte por parte del usuario al sistema.</w:t>
+        <w:t>Por lo</w:t>
       </w:r>
-    </w:p>
-    <w:p>
-      <w:pPr>
-        <w:pStyle w:val="Normal"/>
-        <w:rPr/>
-      </w:pPr>
       <w:r>
-        <w:rPr/>
-        <w:t>Por lo lo tanto hemos eliminado estos casos de uso, y los hemos numerado otra vez conforme a esta decisión.</w:t>
+        <w:t xml:space="preserve"> tanto hemos eliminado estos casos de uso, y los hemos numerado otra vez conforme a esta decisión.</w:t>
       </w:r>
     </w:p>
     <w:p>
       <w:pPr>
         <w:pStyle w:val="Encabezado1"/>
-        <w:rPr/>
       </w:pPr>
       <w:bookmarkStart w:id="7" w:name="__RefHeading___Toc316_1761396360"/>
       <w:bookmarkStart w:id="8" w:name="_Toc437361125"/>
       <w:bookmarkEnd w:id="7"/>
       <w:bookmarkEnd w:id="8"/>
       <w:r>
-        <w:rPr/>
+        <w:lastRenderedPageBreak/>
         <w:t>Apartado 3</w:t>
       </w:r>
     </w:p>
     <w:p>
       <w:pPr>
         <w:pStyle w:val="Encabezado1"/>
-        <w:rPr/>
       </w:pPr>
       <w:bookmarkStart w:id="9" w:name="__RefHeading___Toc318_1761396360"/>
       <w:bookmarkStart w:id="10" w:name="_Toc437361126"/>
       <w:bookmarkEnd w:id="9"/>
       <w:bookmarkEnd w:id="10"/>
       <w:r>
-        <w:rPr/>
+        <w:lastRenderedPageBreak/>
         <w:t>Apartado 4</w:t>
       </w:r>
     </w:p>
     <w:p>
       <w:pPr>
-        <w:pStyle w:val="Normal"/>
-        <w:spacing w:lineRule="auto" w:line="240" w:before="0" w:after="0"/>
+        <w:spacing w:after="0" w:line="240" w:lineRule="auto"/>
         <w:jc w:val="left"/>
         <w:rPr>
-          <w:rFonts w:ascii="Times New Roman" w:hAnsi="Times New Roman" w:eastAsia="Times New Roman" w:cs="Times New Roman"/>
+          <w:rFonts w:ascii="Times New Roman" w:eastAsia="Times New Roman" w:hAnsi="Times New Roman" w:cs="Times New Roman"/>
           <w:color w:val="00000A"/>
           <w:sz w:val="24"/>
           <w:szCs w:val="24"/>
           <w:lang w:eastAsia="es-ES"/>
         </w:rPr>
       </w:pPr>
-      <w:r>
-        <w:rPr>
-          <w:rFonts w:eastAsia="Times New Roman" w:cs="Times New Roman" w:ascii="Times New Roman" w:hAnsi="Times New Roman"/>
-          <w:color w:val="00000A"/>
-          <w:sz w:val="24"/>
-          <w:szCs w:val="24"/>
-          <w:lang w:eastAsia="es-ES"/>
-        </w:rPr>
-      </w:r>
     </w:p>
-    <w:p>
-      <w:pPr>
-        <w:pStyle w:val="Normal"/>
-        <w:rPr/>
-      </w:pPr>
-      <w:r>
-        <w:rPr/>
-      </w:r>
-    </w:p>
+    <w:p/>
     <w:p>
       <w:pPr>
         <w:pStyle w:val="Encabezado1"/>
-        <w:rPr/>
       </w:pPr>
       <w:bookmarkStart w:id="11" w:name="__RefHeading___Toc320_1761396360"/>
       <w:bookmarkStart w:id="12" w:name="_Toc437361127"/>
       <w:bookmarkEnd w:id="11"/>
       <w:bookmarkEnd w:id="12"/>
       <w:r>
-        <w:rPr/>
+        <w:lastRenderedPageBreak/>
         <w:t>Apartado 5</w:t>
       </w:r>
     </w:p>
     <w:p>
       <w:pPr>
-        <w:pStyle w:val="ListNumber2"/>
-        <w:numPr>
-          <w:ilvl w:val="0"/>
-          <w:numId w:val="0"/>
-        </w:numPr>
-        <w:spacing w:before="40" w:after="160"/>
-        <w:contextualSpacing/>
-        <w:rPr/>
+        <w:pStyle w:val="Listaconnmeros2"/>
       </w:pPr>
-      <w:r>
-        <w:rPr/>
-      </w:r>
     </w:p>
     <w:sectPr>
-      <w:headerReference w:type="default" r:id="rId2"/>
-      <w:type w:val="nextPage"/>
+      <w:headerReference w:type="default" r:id="rId9"/>
       <w:pgSz w:w="12240" w:h="15840"/>
-      <w:pgMar w:left="3096" w:right="720" w:header="1080" w:top="1137" w:footer="0" w:bottom="720" w:gutter="0"/>
-      <w:pgNumType w:start="0" w:fmt="decimal"/>
-      <w:formProt w:val="false"/>
+      <w:pgMar w:top="1137" w:right="720" w:bottom="720" w:left="3096" w:header="1080" w:footer="0" w:gutter="0"/>
+      <w:pgNumType w:start="0"/>
+      <w:cols w:space="720"/>
+      <w:formProt w:val="0"/>
       <w:titlePg/>
-      <w:textDirection w:val="lrTb"/>
-      <w:docGrid w:type="default" w:linePitch="360" w:charSpace="2047"/>
+      <w:docGrid w:linePitch="360" w:charSpace="2047"/>
     </w:sectPr>
   </w:body>
 </w:document>
 </file>
 
+<file path=word/endnotes.xml><?xml version="1.0" encoding="utf-8"?>
+<w:endnotes xmlns:wpc="http://schemas.microsoft.com/office/word/2010/wordprocessingCanvas" xmlns:mc="http://schemas.openxmlformats.org/markup-compatibility/2006" xmlns:o="urn:schemas-microsoft-com:office:office" xmlns:r="http://schemas.openxmlformats.org/officeDocument/2006/relationships" xmlns:m="http://schemas.openxmlformats.org/officeDocument/2006/math" xmlns:v="urn:schemas-microsoft-com:vml" xmlns:wp14="http://schemas.microsoft.com/office/word/2010/wordprocessingDrawing" xmlns:wp="http://schemas.openxmlformats.org/drawingml/2006/wordprocessingDrawing" xmlns:w10="urn:schemas-microsoft-com:office:word" xmlns:w="http://schemas.openxmlformats.org/wordprocessingml/2006/main" xmlns:w14="http://schemas.microsoft.com/office/word/2010/wordml" xmlns:w15="http://schemas.microsoft.com/office/word/2012/wordml" xmlns:wpg="http://schemas.microsoft.com/office/word/2010/wordprocessingGroup" xmlns:wpi="http://schemas.microsoft.com/office/word/2010/wordprocessingInk" xmlns:wne="http://schemas.microsoft.com/office/word/2006/wordml" xmlns:wps="http://schemas.microsoft.com/office/word/2010/wordprocessingShape" mc:Ignorable="w14 w15 wp14">
+  <w:endnote w:type="separator" w:id="-1">
+    <w:p>
+      <w:pPr>
+        <w:spacing w:after="0" w:line="240" w:lineRule="auto"/>
+      </w:pPr>
+      <w:r>
+        <w:separator/>
+      </w:r>
+    </w:p>
+  </w:endnote>
+  <w:endnote w:type="continuationSeparator" w:id="0">
+    <w:p>
+      <w:pPr>
+        <w:spacing w:after="0" w:line="240" w:lineRule="auto"/>
+      </w:pPr>
+      <w:r>
+        <w:continuationSeparator/>
+      </w:r>
+    </w:p>
+  </w:endnote>
+</w:endnotes>
+</file>
+
+<file path=word/footnotes.xml><?xml version="1.0" encoding="utf-8"?>
+<w:footnotes xmlns:wpc="http://schemas.microsoft.com/office/word/2010/wordprocessingCanvas" xmlns:mc="http://schemas.openxmlformats.org/markup-compatibility/2006" xmlns:o="urn:schemas-microsoft-com:office:office" xmlns:r="http://schemas.openxmlformats.org/officeDocument/2006/relationships" xmlns:m="http://schemas.openxmlformats.org/officeDocument/2006/math" xmlns:v="urn:schemas-microsoft-com:vml" xmlns:wp14="http://schemas.microsoft.com/office/word/2010/wordprocessingDrawing" xmlns:wp="http://schemas.openxmlformats.org/drawingml/2006/wordprocessingDrawing" xmlns:w10="urn:schemas-microsoft-com:office:word" xmlns:w="http://schemas.openxmlformats.org/wordprocessingml/2006/main" xmlns:w14="http://schemas.microsoft.com/office/word/2010/wordml" xmlns:w15="http://schemas.microsoft.com/office/word/2012/wordml" xmlns:wpg="http://schemas.microsoft.com/office/word/2010/wordprocessingGroup" xmlns:wpi="http://schemas.microsoft.com/office/word/2010/wordprocessingInk" xmlns:wne="http://schemas.microsoft.com/office/word/2006/wordml" xmlns:wps="http://schemas.microsoft.com/office/word/2010/wordprocessingShape" mc:Ignorable="w14 w15 wp14">
+  <w:footnote w:type="separator" w:id="-1">
+    <w:p>
+      <w:pPr>
+        <w:spacing w:after="0" w:line="240" w:lineRule="auto"/>
+      </w:pPr>
+      <w:r>
+        <w:separator/>
+      </w:r>
+    </w:p>
+  </w:footnote>
+  <w:footnote w:type="continuationSeparator" w:id="0">
+    <w:p>
+      <w:pPr>
+        <w:spacing w:after="0" w:line="240" w:lineRule="auto"/>
+      </w:pPr>
+      <w:r>
+        <w:continuationSeparator/>
+      </w:r>
+    </w:p>
+  </w:footnote>
+</w:footnotes>
+</file>
+
 <file path=word/header1.xml><?xml version="1.0" encoding="utf-8"?>
-<w:hdr xmlns:o="urn:schemas-microsoft-com:office:office" xmlns:r="http://schemas.openxmlformats.org/officeDocument/2006/relationships" xmlns:v="urn:schemas-microsoft-com:vml" xmlns:w="http://schemas.openxmlformats.org/wordprocessingml/2006/main" xmlns:w10="urn:schemas-microsoft-com:office:word" xmlns:wp="http://schemas.openxmlformats.org/drawingml/2006/wordprocessingDrawing" xmlns:wps="http://schemas.microsoft.com/office/word/2010/wordprocessingShape" xmlns:wpg="http://schemas.microsoft.com/office/word/2010/wordprocessingGroup" xmlns:mc="http://schemas.openxmlformats.org/markup-compatibility/2006" xmlns:wp14="http://schemas.microsoft.com/office/word/2010/wordprocessingDrawing" xmlns:w14="http://schemas.microsoft.com/office/word/2010/wordml" mc:Ignorable="w14 wp14">
+<w:hdr xmlns:wpc="http://schemas.microsoft.com/office/word/2010/wordprocessingCanvas" xmlns:mc="http://schemas.openxmlformats.org/markup-compatibility/2006" xmlns:o="urn:schemas-microsoft-com:office:office" xmlns:r="http://schemas.openxmlformats.org/officeDocument/2006/relationships" xmlns:m="http://schemas.openxmlformats.org/officeDocument/2006/math" xmlns:v="urn:schemas-microsoft-com:vml" xmlns:wp14="http://schemas.microsoft.com/office/word/2010/wordprocessingDrawing" xmlns:wp="http://schemas.openxmlformats.org/drawingml/2006/wordprocessingDrawing" xmlns:w10="urn:schemas-microsoft-com:office:word" xmlns:w="http://schemas.openxmlformats.org/wordprocessingml/2006/main" xmlns:w14="http://schemas.microsoft.com/office/word/2010/wordml" xmlns:w15="http://schemas.microsoft.com/office/word/2012/wordml" xmlns:wpg="http://schemas.microsoft.com/office/word/2010/wordprocessingGroup" xmlns:wpi="http://schemas.microsoft.com/office/word/2010/wordprocessingInk" xmlns:wne="http://schemas.microsoft.com/office/word/2006/wordml" xmlns:wps="http://schemas.microsoft.com/office/word/2010/wordprocessingShape" mc:Ignorable="w14 w15 wp14">
   <w:tbl>
     <w:tblPr>
       <w:tblW w:w="5000" w:type="pct"/>
       <w:jc w:val="right"/>
-      <w:tblInd w:w="0" w:type="dxa"/>
-      <w:tblBorders/>
       <w:tblCellMar>
-        <w:top w:w="0" w:type="dxa"/>
         <w:left w:w="0" w:type="dxa"/>
-        <w:bottom w:w="0" w:type="dxa"/>
         <w:right w:w="0" w:type="dxa"/>
       </w:tblCellMar>
-      <w:tblLook w:firstRow="1" w:noVBand="1" w:lastRow="0" w:firstColumn="1" w:lastColumn="0" w:noHBand="0" w:val="04a0"/>
+      <w:tblLook w:val="04A0" w:firstRow="1" w:lastRow="0" w:firstColumn="1" w:lastColumn="0" w:noHBand="0" w:noVBand="1"/>
     </w:tblPr>
     <w:tblGrid>
       <w:gridCol w:w="1628"/>
@@ -1635,64 +1466,40 @@
     </w:tblGrid>
     <w:tr>
       <w:trPr>
-        <w:trHeight w:val="720" w:hRule="exact"/>
+        <w:trHeight w:hRule="exact" w:val="720"/>
+        <w:jc w:val="right"/>
       </w:trPr>
       <w:tc>
         <w:tcPr>
           <w:tcW w:w="1628" w:type="dxa"/>
-          <w:tcBorders/>
-          <w:shd w:fill="auto" w:val="clear"/>
+          <w:shd w:val="clear" w:color="auto" w:fill="auto"/>
           <w:vAlign w:val="bottom"/>
         </w:tcPr>
         <w:p>
           <w:pPr>
             <w:pStyle w:val="Pgina"/>
-            <w:spacing w:lineRule="auto" w:line="240" w:before="0" w:after="40"/>
-            <w:rPr/>
           </w:pPr>
-          <w:r>
-            <w:rPr/>
-          </w:r>
         </w:p>
       </w:tc>
       <w:tc>
         <w:tcPr>
           <w:tcW w:w="225" w:type="dxa"/>
-          <w:tcBorders/>
-          <w:shd w:color="auto" w:fill="auto" w:val="clear"/>
+          <w:shd w:val="clear" w:color="auto" w:fill="auto"/>
           <w:vAlign w:val="bottom"/>
         </w:tcPr>
-        <w:p>
-          <w:pPr>
-            <w:pStyle w:val="Normal"/>
-            <w:widowControl/>
-            <w:bidi w:val="0"/>
-            <w:spacing w:lineRule="auto" w:line="336" w:before="0" w:after="180"/>
-            <w:jc w:val="both"/>
-            <w:rPr/>
-          </w:pPr>
-          <w:r>
-            <w:rPr/>
-          </w:r>
-        </w:p>
+        <w:p/>
       </w:tc>
       <w:tc>
         <w:tcPr>
           <w:tcW w:w="6571" w:type="dxa"/>
-          <w:tcBorders/>
-          <w:shd w:fill="auto" w:val="clear"/>
+          <w:shd w:val="clear" w:color="auto" w:fill="auto"/>
           <w:vAlign w:val="bottom"/>
         </w:tcPr>
         <w:p>
           <w:pPr>
             <w:pStyle w:val="Encabezadodeinformacin"/>
-            <w:spacing w:lineRule="auto" w:line="240" w:before="0" w:after="60"/>
-            <w:ind w:left="29" w:right="29" w:hanging="0"/>
-            <w:jc w:val="right"/>
-            <w:rPr/>
           </w:pPr>
           <w:r>
-            <w:rPr/>
             <w:t>Tabla de contenido</w:t>
           </w:r>
         </w:p>
@@ -1700,57 +1507,40 @@
     </w:tr>
     <w:tr>
       <w:trPr>
-        <w:trHeight w:val="86" w:hRule="exact"/>
+        <w:trHeight w:hRule="exact" w:val="86"/>
+        <w:jc w:val="right"/>
       </w:trPr>
       <w:tc>
         <w:tcPr>
           <w:tcW w:w="1628" w:type="dxa"/>
-          <w:tcBorders/>
-          <w:shd w:color="auto" w:fill="000000" w:themeFill="text1" w:val="clear"/>
+          <w:shd w:val="clear" w:color="auto" w:fill="000000" w:themeFill="text1"/>
         </w:tcPr>
         <w:p>
           <w:pPr>
             <w:pStyle w:val="Encabezamiento"/>
-            <w:spacing w:lineRule="auto" w:line="240" w:before="0" w:after="380"/>
-            <w:rPr/>
           </w:pPr>
-          <w:r>
-            <w:rPr/>
-          </w:r>
         </w:p>
       </w:tc>
       <w:tc>
         <w:tcPr>
           <w:tcW w:w="225" w:type="dxa"/>
-          <w:tcBorders/>
-          <w:shd w:color="auto" w:fill="auto" w:val="clear"/>
+          <w:shd w:val="clear" w:color="auto" w:fill="auto"/>
         </w:tcPr>
         <w:p>
           <w:pPr>
             <w:pStyle w:val="Encabezamiento"/>
-            <w:spacing w:lineRule="auto" w:line="240" w:before="0" w:after="380"/>
-            <w:rPr/>
           </w:pPr>
-          <w:r>
-            <w:rPr/>
-          </w:r>
         </w:p>
       </w:tc>
       <w:tc>
         <w:tcPr>
           <w:tcW w:w="6571" w:type="dxa"/>
-          <w:tcBorders/>
-          <w:shd w:color="auto" w:fill="000000" w:themeFill="text1" w:val="clear"/>
+          <w:shd w:val="clear" w:color="auto" w:fill="000000" w:themeFill="text1"/>
         </w:tcPr>
         <w:p>
           <w:pPr>
             <w:pStyle w:val="Encabezamiento"/>
-            <w:spacing w:lineRule="auto" w:line="240" w:before="0" w:after="380"/>
-            <w:rPr/>
           </w:pPr>
-          <w:r>
-            <w:rPr/>
-          </w:r>
         </w:p>
       </w:tc>
     </w:tr>
@@ -1758,44 +1548,39 @@
   <w:p>
     <w:pPr>
       <w:pStyle w:val="Encabezamiento"/>
-      <w:spacing w:lineRule="auto" w:line="240" w:before="0" w:after="380"/>
-      <w:rPr/>
     </w:pPr>
-    <w:r>
-      <w:rPr/>
-    </w:r>
   </w:p>
 </w:hdr>
 </file>
 
 <file path=word/styles.xml><?xml version="1.0" encoding="utf-8"?>
-<w:styles xmlns:w="http://schemas.openxmlformats.org/wordprocessingml/2006/main" xmlns:w14="http://schemas.microsoft.com/office/word/2010/wordml" xmlns:mc="http://schemas.openxmlformats.org/markup-compatibility/2006" mc:Ignorable="w14">
+<w:styles xmlns:mc="http://schemas.openxmlformats.org/markup-compatibility/2006" xmlns:r="http://schemas.openxmlformats.org/officeDocument/2006/relationships" xmlns:w="http://schemas.openxmlformats.org/wordprocessingml/2006/main" xmlns:w14="http://schemas.microsoft.com/office/word/2010/wordml" xmlns:w15="http://schemas.microsoft.com/office/word/2012/wordml" mc:Ignorable="w14 w15">
   <w:docDefaults>
     <w:rPrDefault>
       <w:rPr>
-        <w:rFonts w:ascii="Arial" w:hAnsi="Arial" w:eastAsia="Arial" w:cs="Arial" w:asciiTheme="minorHAnsi" w:cstheme="minorBidi" w:eastAsiaTheme="minorHAnsi" w:hAnsiTheme="minorHAnsi"/>
-        <w:color w:val="404040" w:themeColor="text1" w:themeTint="bf"/>
+        <w:rFonts w:asciiTheme="minorHAnsi" w:eastAsiaTheme="minorHAnsi" w:hAnsiTheme="minorHAnsi" w:cstheme="minorBidi"/>
+        <w:color w:val="404040" w:themeColor="text1" w:themeTint="BF"/>
         <w:lang w:val="en-US" w:eastAsia="en-US" w:bidi="ar-SA"/>
       </w:rPr>
     </w:rPrDefault>
     <w:pPrDefault>
       <w:pPr>
-        <w:spacing w:lineRule="auto" w:line="336"/>
+        <w:spacing w:line="336" w:lineRule="auto"/>
       </w:pPr>
     </w:pPrDefault>
   </w:docDefaults>
   <w:latentStyles w:defLockedState="0" w:defUIPriority="99" w:defSemiHidden="0" w:defUnhideWhenUsed="0" w:defQFormat="0" w:count="371">
     <w:lsdException w:name="Normal" w:uiPriority="0" w:qFormat="1"/>
     <w:lsdException w:name="heading 1" w:uiPriority="9" w:qFormat="1"/>
-    <w:lsdException w:name="heading 2" w:uiPriority="9" w:semiHidden="1" w:unhideWhenUsed="1" w:qFormat="1"/>
-    <w:lsdException w:name="heading 3" w:uiPriority="1" w:semiHidden="1" w:unhideWhenUsed="1" w:qFormat="1"/>
-    <w:lsdException w:name="heading 4" w:uiPriority="9" w:semiHidden="1" w:unhideWhenUsed="1" w:qFormat="1"/>
-    <w:lsdException w:name="heading 5" w:uiPriority="9" w:semiHidden="1" w:unhideWhenUsed="1" w:qFormat="1"/>
-    <w:lsdException w:name="heading 6" w:uiPriority="9" w:semiHidden="1" w:unhideWhenUsed="1" w:qFormat="1"/>
-    <w:lsdException w:name="heading 7" w:uiPriority="9" w:semiHidden="1" w:unhideWhenUsed="1" w:qFormat="1"/>
-    <w:lsdException w:name="heading 8" w:uiPriority="9" w:semiHidden="1" w:unhideWhenUsed="1" w:qFormat="1"/>
-    <w:lsdException w:name="heading 9" w:uiPriority="9" w:semiHidden="1" w:unhideWhenUsed="1" w:qFormat="1"/>
-    <w:lsdException w:name="index 1" w:uiPriority="39" w:semiHidden="1" w:unhideWhenUsed="1" w:qFormat="1"/>
+    <w:lsdException w:name="heading 2" w:semiHidden="1" w:uiPriority="9" w:unhideWhenUsed="1" w:qFormat="1"/>
+    <w:lsdException w:name="heading 3" w:semiHidden="1" w:uiPriority="1" w:unhideWhenUsed="1" w:qFormat="1"/>
+    <w:lsdException w:name="heading 4" w:semiHidden="1" w:uiPriority="9" w:unhideWhenUsed="1" w:qFormat="1"/>
+    <w:lsdException w:name="heading 5" w:semiHidden="1" w:uiPriority="9" w:unhideWhenUsed="1" w:qFormat="1"/>
+    <w:lsdException w:name="heading 6" w:semiHidden="1" w:uiPriority="9" w:unhideWhenUsed="1" w:qFormat="1"/>
+    <w:lsdException w:name="heading 7" w:semiHidden="1" w:uiPriority="9" w:unhideWhenUsed="1" w:qFormat="1"/>
+    <w:lsdException w:name="heading 8" w:semiHidden="1" w:uiPriority="9" w:unhideWhenUsed="1" w:qFormat="1"/>
+    <w:lsdException w:name="heading 9" w:semiHidden="1" w:uiPriority="9" w:unhideWhenUsed="1" w:qFormat="1"/>
+    <w:lsdException w:name="index 1" w:semiHidden="1" w:uiPriority="39" w:unhideWhenUsed="1" w:qFormat="1"/>
     <w:lsdException w:name="index 2" w:semiHidden="1" w:unhideWhenUsed="1"/>
     <w:lsdException w:name="index 3" w:semiHidden="1" w:unhideWhenUsed="1"/>
     <w:lsdException w:name="index 4" w:semiHidden="1" w:unhideWhenUsed="1"/>
@@ -1804,22 +1589,22 @@
     <w:lsdException w:name="index 7" w:semiHidden="1" w:unhideWhenUsed="1"/>
     <w:lsdException w:name="index 8" w:semiHidden="1" w:unhideWhenUsed="1"/>
     <w:lsdException w:name="index 9" w:semiHidden="1" w:unhideWhenUsed="1"/>
-    <w:lsdException w:name="toc 1" w:uiPriority="39" w:semiHidden="1" w:unhideWhenUsed="1" w:qFormat="1"/>
-    <w:lsdException w:name="toc 2" w:uiPriority="39" w:semiHidden="1" w:unhideWhenUsed="1" w:qFormat="1"/>
-    <w:lsdException w:name="toc 3" w:uiPriority="39" w:semiHidden="1" w:unhideWhenUsed="1" w:qFormat="1"/>
-    <w:lsdException w:name="toc 4" w:uiPriority="39" w:semiHidden="1" w:unhideWhenUsed="1"/>
-    <w:lsdException w:name="toc 5" w:uiPriority="39" w:semiHidden="1" w:unhideWhenUsed="1"/>
-    <w:lsdException w:name="toc 6" w:uiPriority="39" w:semiHidden="1" w:unhideWhenUsed="1"/>
-    <w:lsdException w:name="toc 7" w:uiPriority="39" w:semiHidden="1" w:unhideWhenUsed="1"/>
-    <w:lsdException w:name="toc 8" w:uiPriority="39" w:semiHidden="1" w:unhideWhenUsed="1"/>
-    <w:lsdException w:name="toc 9" w:uiPriority="39" w:semiHidden="1" w:unhideWhenUsed="1"/>
+    <w:lsdException w:name="toc 1" w:semiHidden="1" w:uiPriority="39" w:unhideWhenUsed="1" w:qFormat="1"/>
+    <w:lsdException w:name="toc 2" w:semiHidden="1" w:uiPriority="39" w:unhideWhenUsed="1" w:qFormat="1"/>
+    <w:lsdException w:name="toc 3" w:semiHidden="1" w:uiPriority="39" w:unhideWhenUsed="1" w:qFormat="1"/>
+    <w:lsdException w:name="toc 4" w:semiHidden="1" w:uiPriority="39" w:unhideWhenUsed="1"/>
+    <w:lsdException w:name="toc 5" w:semiHidden="1" w:uiPriority="39" w:unhideWhenUsed="1"/>
+    <w:lsdException w:name="toc 6" w:semiHidden="1" w:uiPriority="39" w:unhideWhenUsed="1"/>
+    <w:lsdException w:name="toc 7" w:semiHidden="1" w:uiPriority="39" w:unhideWhenUsed="1"/>
+    <w:lsdException w:name="toc 8" w:semiHidden="1" w:uiPriority="39" w:unhideWhenUsed="1"/>
+    <w:lsdException w:name="toc 9" w:semiHidden="1" w:uiPriority="39" w:unhideWhenUsed="1"/>
     <w:lsdException w:name="Normal Indent" w:semiHidden="1" w:unhideWhenUsed="1"/>
     <w:lsdException w:name="footnote text" w:semiHidden="1" w:unhideWhenUsed="1"/>
     <w:lsdException w:name="annotation text" w:semiHidden="1" w:unhideWhenUsed="1"/>
     <w:lsdException w:name="header" w:semiHidden="1" w:unhideWhenUsed="1" w:qFormat="1"/>
     <w:lsdException w:name="footer" w:semiHidden="1" w:unhideWhenUsed="1" w:qFormat="1"/>
     <w:lsdException w:name="index heading" w:semiHidden="1" w:unhideWhenUsed="1"/>
-    <w:lsdException w:name="caption" w:uiPriority="35" w:semiHidden="1" w:unhideWhenUsed="1" w:qFormat="1"/>
+    <w:lsdException w:name="caption" w:semiHidden="1" w:uiPriority="35" w:unhideWhenUsed="1" w:qFormat="1"/>
     <w:lsdException w:name="table of figures" w:semiHidden="1" w:unhideWhenUsed="1"/>
     <w:lsdException w:name="envelope address" w:semiHidden="1" w:unhideWhenUsed="1"/>
     <w:lsdException w:name="envelope return" w:semiHidden="1" w:unhideWhenUsed="1"/>
@@ -1834,7 +1619,7 @@
     <w:lsdException w:name="toa heading" w:semiHidden="1" w:unhideWhenUsed="1"/>
     <w:lsdException w:name="List" w:semiHidden="1" w:unhideWhenUsed="1"/>
     <w:lsdException w:name="List Bullet" w:semiHidden="1" w:unhideWhenUsed="1" w:qFormat="1"/>
-    <w:lsdException w:name="List Number" w:uiPriority="1" w:semiHidden="1" w:unhideWhenUsed="1" w:qFormat="1"/>
+    <w:lsdException w:name="List Number" w:semiHidden="1" w:uiPriority="1" w:unhideWhenUsed="1" w:qFormat="1"/>
     <w:lsdException w:name="List 2" w:semiHidden="1" w:unhideWhenUsed="1"/>
     <w:lsdException w:name="List 3" w:semiHidden="1" w:unhideWhenUsed="1"/>
     <w:lsdException w:name="List 4" w:semiHidden="1" w:unhideWhenUsed="1"/>
@@ -1843,14 +1628,14 @@
     <w:lsdException w:name="List Bullet 3" w:semiHidden="1" w:unhideWhenUsed="1"/>
     <w:lsdException w:name="List Bullet 4" w:semiHidden="1" w:unhideWhenUsed="1"/>
     <w:lsdException w:name="List Bullet 5" w:semiHidden="1" w:unhideWhenUsed="1"/>
-    <w:lsdException w:name="List Number 2" w:uiPriority="1" w:semiHidden="1" w:unhideWhenUsed="1" w:qFormat="1"/>
-    <w:lsdException w:name="List Number 3" w:uiPriority="18" w:semiHidden="1" w:unhideWhenUsed="1"/>
-    <w:lsdException w:name="List Number 4" w:uiPriority="18" w:semiHidden="1" w:unhideWhenUsed="1"/>
-    <w:lsdException w:name="List Number 5" w:uiPriority="18" w:semiHidden="1" w:unhideWhenUsed="1"/>
+    <w:lsdException w:name="List Number 2" w:semiHidden="1" w:uiPriority="1" w:unhideWhenUsed="1" w:qFormat="1"/>
+    <w:lsdException w:name="List Number 3" w:semiHidden="1" w:uiPriority="18" w:unhideWhenUsed="1"/>
+    <w:lsdException w:name="List Number 4" w:semiHidden="1" w:uiPriority="18" w:unhideWhenUsed="1"/>
+    <w:lsdException w:name="List Number 5" w:semiHidden="1" w:uiPriority="18" w:unhideWhenUsed="1"/>
     <w:lsdException w:name="Title" w:uiPriority="2" w:qFormat="1"/>
     <w:lsdException w:name="Closing" w:semiHidden="1" w:unhideWhenUsed="1" w:qFormat="1"/>
-    <w:lsdException w:name="Signature" w:uiPriority="9" w:semiHidden="1" w:unhideWhenUsed="1" w:qFormat="1"/>
-    <w:lsdException w:name="Default Paragraph Font" w:uiPriority="1" w:semiHidden="1" w:unhideWhenUsed="1"/>
+    <w:lsdException w:name="Signature" w:semiHidden="1" w:uiPriority="9" w:unhideWhenUsed="1" w:qFormat="1"/>
+    <w:lsdException w:name="Default Paragraph Font" w:semiHidden="1" w:uiPriority="1" w:unhideWhenUsed="1"/>
     <w:lsdException w:name="Body Text" w:semiHidden="1" w:unhideWhenUsed="1"/>
     <w:lsdException w:name="Body Text Indent" w:semiHidden="1" w:unhideWhenUsed="1"/>
     <w:lsdException w:name="List Continue" w:semiHidden="1" w:unhideWhenUsed="1"/>
@@ -1859,7 +1644,7 @@
     <w:lsdException w:name="List Continue 4" w:semiHidden="1" w:unhideWhenUsed="1"/>
     <w:lsdException w:name="List Continue 5" w:semiHidden="1" w:unhideWhenUsed="1"/>
     <w:lsdException w:name="Message Header" w:semiHidden="1" w:unhideWhenUsed="1"/>
-    <w:lsdException w:name="Subtitle" w:uiPriority="3" w:semiHidden="1" w:unhideWhenUsed="1" w:qFormat="1"/>
+    <w:lsdException w:name="Subtitle" w:semiHidden="1" w:uiPriority="3" w:unhideWhenUsed="1" w:qFormat="1"/>
     <w:lsdException w:name="Salutation" w:semiHidden="1" w:unhideWhenUsed="1"/>
     <w:lsdException w:name="Date" w:semiHidden="1" w:unhideWhenUsed="1" w:qFormat="1"/>
     <w:lsdException w:name="Body Text First Indent" w:semiHidden="1" w:unhideWhenUsed="1"/>
@@ -1942,7 +1727,7 @@
     <w:lsdException w:name="Table Grid" w:uiPriority="59"/>
     <w:lsdException w:name="Table Theme" w:semiHidden="1" w:unhideWhenUsed="1"/>
     <w:lsdException w:name="Placeholder Text" w:semiHidden="1"/>
-    <w:lsdException w:name="No Spacing" w:uiPriority="1" w:semiHidden="1" w:unhideWhenUsed="1" w:qFormat="1"/>
+    <w:lsdException w:name="No Spacing" w:semiHidden="1" w:uiPriority="1" w:unhideWhenUsed="1" w:qFormat="1"/>
     <w:lsdException w:name="Light Shading" w:uiPriority="60"/>
     <w:lsdException w:name="Light List" w:uiPriority="61"/>
     <w:lsdException w:name="Light Grid" w:uiPriority="62"/>
@@ -2050,8 +1835,8 @@
     <w:lsdException w:name="Subtle Reference" w:uiPriority="31" w:qFormat="1"/>
     <w:lsdException w:name="Intense Reference" w:uiPriority="32" w:qFormat="1"/>
     <w:lsdException w:name="Book Title" w:uiPriority="33" w:qFormat="1"/>
-    <w:lsdException w:name="Bibliography" w:uiPriority="37" w:semiHidden="1" w:unhideWhenUsed="1"/>
-    <w:lsdException w:name="TOC Heading" w:uiPriority="39" w:semiHidden="1" w:unhideWhenUsed="1" w:qFormat="1"/>
+    <w:lsdException w:name="Bibliography" w:semiHidden="1" w:uiPriority="37" w:unhideWhenUsed="1"/>
+    <w:lsdException w:name="TOC Heading" w:semiHidden="1" w:uiPriority="39" w:unhideWhenUsed="1" w:qFormat="1"/>
     <w:lsdException w:name="Plain Table 1" w:uiPriority="41"/>
     <w:lsdException w:name="Plain Table 2" w:uiPriority="42"/>
     <w:lsdException w:name="Plain Table 3" w:uiPriority="43"/>
@@ -2157,876 +1942,21 @@
     <w:lsdException w:name="List Table 6 Colorful Accent 6" w:uiPriority="51"/>
     <w:lsdException w:name="List Table 7 Colorful Accent 6" w:uiPriority="52"/>
   </w:latentStyles>
-  <w:style w:type="paragraph" w:styleId="Normal" w:default="1">
+  <w:style w:type="paragraph" w:default="1" w:styleId="Normal">
     <w:name w:val="Normal"/>
     <w:qFormat/>
-    <w:rsid w:val="008c2ac1"/>
+    <w:rsid w:val="008C2AC1"/>
     <w:pPr>
-      <w:widowControl/>
-      <w:bidi w:val="0"/>
-      <w:spacing w:lineRule="auto" w:line="336" w:before="0" w:after="180"/>
+      <w:spacing w:after="180"/>
       <w:jc w:val="both"/>
     </w:pPr>
     <w:rPr>
-      <w:rFonts w:ascii="Arial" w:hAnsi="Arial" w:eastAsia="Arial" w:cs="Arial" w:asciiTheme="minorHAnsi" w:cstheme="minorBidi" w:eastAsiaTheme="minorHAnsi" w:hAnsiTheme="minorHAnsi"/>
-      <w:color w:val="404040" w:themeColor="text1" w:themeTint="bf"/>
-      <w:sz w:val="20"/>
-      <w:szCs w:val="20"/>
-      <w:lang w:val="es-ES" w:eastAsia="en-US" w:bidi="ar-SA"/>
-    </w:rPr>
-  </w:style>
-  <w:style w:type="paragraph" w:styleId="Encabezado1" w:customStyle="1">
-    <w:name w:val="Encabezado 1"/>
-    <w:basedOn w:val="Normal"/>
-    <w:next w:val="Normal"/>
-    <w:uiPriority w:val="1"/>
-    <w:qFormat/>
-    <w:rsid w:val="00391ef5"/>
-    <w:pPr>
-      <w:pageBreakBefore/>
-      <w:pBdr>
-        <w:bottom w:val="single" w:sz="8" w:space="1" w:color="00000A"/>
-      </w:pBdr>
-      <w:spacing w:lineRule="auto" w:line="240" w:before="480" w:after="120"/>
-      <w:outlineLvl w:val="0"/>
-    </w:pPr>
-    <w:rPr>
-      <w:rFonts w:ascii="Arial" w:hAnsi="Arial" w:eastAsia="ＭＳ Ｐゴシック" w:cs="Arial" w:asciiTheme="majorHAnsi" w:cstheme="majorBidi" w:eastAsiaTheme="majorEastAsia" w:hAnsiTheme="majorHAnsi"/>
-      <w:b/>
-      <w:bCs/>
-      <w:color w:val="000000" w:themeColor="text1"/>
-      <w:sz w:val="40"/>
-    </w:rPr>
-  </w:style>
-  <w:style w:type="paragraph" w:styleId="Encabezado2">
-    <w:name w:val="Encabezado 2"/>
-    <w:basedOn w:val="Normal"/>
-    <w:next w:val="Normal"/>
-    <w:link w:val="Ttulo2Car"/>
-    <w:uiPriority w:val="1"/>
-    <w:unhideWhenUsed/>
-    <w:qFormat/>
-    <w:pPr>
-      <w:keepNext/>
-      <w:keepLines/>
-      <w:spacing w:before="240" w:after="0"/>
-      <w:outlineLvl w:val="1"/>
-    </w:pPr>
-    <w:rPr>
-      <w:rFonts w:ascii="Arial" w:hAnsi="Arial" w:eastAsia="ＭＳ Ｐゴシック" w:cs="Arial" w:asciiTheme="majorHAnsi" w:cstheme="majorBidi" w:eastAsiaTheme="majorEastAsia" w:hAnsiTheme="majorHAnsi"/>
-      <w:b/>
-      <w:bCs/>
-      <w:color w:val="000000" w:themeColor="text1"/>
-      <w:sz w:val="28"/>
-    </w:rPr>
-  </w:style>
-  <w:style w:type="paragraph" w:styleId="Encabezado3">
-    <w:name w:val="Encabezado 3"/>
-    <w:basedOn w:val="Normal"/>
-    <w:next w:val="Normal"/>
-    <w:link w:val="Ttulo3Car"/>
-    <w:uiPriority w:val="1"/>
-    <w:unhideWhenUsed/>
-    <w:qFormat/>
-    <w:rsid w:val="00b1103d"/>
-    <w:pPr>
-      <w:keepNext/>
-      <w:keepLines/>
-      <w:spacing w:before="40" w:after="0"/>
-      <w:outlineLvl w:val="2"/>
-    </w:pPr>
-    <w:rPr>
-      <w:rFonts w:ascii="Arial" w:hAnsi="Arial" w:eastAsia="ＭＳ Ｐゴシック" w:cs="Arial" w:asciiTheme="majorHAnsi" w:cstheme="majorBidi" w:eastAsiaTheme="majorEastAsia" w:hAnsiTheme="majorHAnsi"/>
-      <w:color w:val="7F1D09" w:themeColor="accent1" w:themeShade="7f"/>
-      <w:sz w:val="24"/>
-      <w:szCs w:val="24"/>
-    </w:rPr>
-  </w:style>
-  <w:style w:type="character" w:styleId="DefaultParagraphFont" w:default="1">
+      <w:lang w:val="es-ES"/>
+    </w:rPr>
+  </w:style>
+  <w:style w:type="character" w:default="1" w:styleId="Fuentedeprrafopredeter">
     <w:name w:val="Default Paragraph Font"/>
     <w:uiPriority w:val="1"/>
-    <w:semiHidden/>
-    <w:unhideWhenUsed/>
-    <w:qFormat/>
-    <w:rPr/>
-  </w:style>
-  <w:style w:type="character" w:styleId="PiedepginaCar" w:customStyle="1">
-    <w:name w:val="Pie de página Car"/>
-    <w:basedOn w:val="DefaultParagraphFont"/>
-    <w:link w:val="Piedepgina"/>
-    <w:uiPriority w:val="99"/>
-    <w:qFormat/>
-    <w:rPr>
-      <w:color w:val="EF4623" w:themeColor="accent1"/>
-    </w:rPr>
-  </w:style>
-  <w:style w:type="character" w:styleId="EncabezadoCar" w:customStyle="1">
-    <w:name w:val="Encabezado Car"/>
-    <w:basedOn w:val="DefaultParagraphFont"/>
-    <w:link w:val="Encabezado"/>
-    <w:uiPriority w:val="99"/>
-    <w:qFormat/>
-    <w:rPr>
-      <w:color w:val="404040" w:themeColor="text1" w:themeTint="bf"/>
-      <w:sz w:val="20"/>
-    </w:rPr>
-  </w:style>
-  <w:style w:type="character" w:styleId="PuestoCar" w:customStyle="1">
-    <w:name w:val="Puesto Car"/>
-    <w:basedOn w:val="DefaultParagraphFont"/>
-    <w:link w:val="Puesto"/>
-    <w:uiPriority w:val="2"/>
-    <w:qFormat/>
-    <w:rPr>
-      <w:rFonts w:ascii="Arial" w:hAnsi="Arial" w:eastAsia="ＭＳ Ｐゴシック" w:cs="Arial" w:asciiTheme="majorHAnsi" w:cstheme="majorBidi" w:eastAsiaTheme="majorEastAsia" w:hAnsiTheme="majorHAnsi"/>
-      <w:b/>
-      <w:bCs/>
-      <w:color w:val="EF4623" w:themeColor="accent1"/>
-      <w:sz w:val="200"/>
-    </w:rPr>
-  </w:style>
-  <w:style w:type="character" w:styleId="PlaceholderText">
-    <w:name w:val="Placeholder Text"/>
-    <w:basedOn w:val="DefaultParagraphFont"/>
-    <w:uiPriority w:val="99"/>
-    <w:semiHidden/>
-    <w:qFormat/>
-    <w:rPr>
-      <w:color w:val="808080"/>
-    </w:rPr>
-  </w:style>
-  <w:style w:type="character" w:styleId="TextodegloboCar" w:customStyle="1">
-    <w:name w:val="Texto de globo Car"/>
-    <w:basedOn w:val="DefaultParagraphFont"/>
-    <w:link w:val="Textodeglobo"/>
-    <w:uiPriority w:val="99"/>
-    <w:semiHidden/>
-    <w:qFormat/>
-    <w:rPr>
-      <w:rFonts w:ascii="Tahoma" w:hAnsi="Tahoma" w:cs="Tahoma"/>
-      <w:sz w:val="16"/>
-    </w:rPr>
-  </w:style>
-  <w:style w:type="character" w:styleId="Strong">
-    <w:name w:val="Strong"/>
-    <w:basedOn w:val="DefaultParagraphFont"/>
-    <w:uiPriority w:val="10"/>
-    <w:qFormat/>
-    <w:rPr>
-      <w:b/>
-      <w:bCs/>
-    </w:rPr>
-  </w:style>
-  <w:style w:type="character" w:styleId="SubttuloCar" w:customStyle="1">
-    <w:name w:val="Subtítulo Car"/>
-    <w:basedOn w:val="DefaultParagraphFont"/>
-    <w:link w:val="Subttulo"/>
-    <w:uiPriority w:val="3"/>
-    <w:qFormat/>
-    <w:rPr>
-      <w:rFonts w:ascii="Arial" w:hAnsi="Arial" w:eastAsia="ＭＳ Ｐゴシック" w:cs="Arial" w:asciiTheme="majorHAnsi" w:cstheme="majorBidi" w:eastAsiaTheme="majorEastAsia" w:hAnsiTheme="majorHAnsi"/>
-      <w:b/>
-      <w:bCs/>
-      <w:caps/>
-      <w:color w:val="000000" w:themeColor="text1"/>
-      <w:sz w:val="60"/>
-    </w:rPr>
-  </w:style>
-  <w:style w:type="character" w:styleId="EnlacedeInternet">
-    <w:name w:val="Enlace de Internet"/>
-    <w:basedOn w:val="DefaultParagraphFont"/>
-    <w:uiPriority w:val="99"/>
-    <w:unhideWhenUsed/>
-    <w:rPr>
-      <w:color w:val="5F5F5F" w:themeColor="hyperlink"/>
-      <w:u w:val="single"/>
-    </w:rPr>
-  </w:style>
-  <w:style w:type="character" w:styleId="Ttulo1Car" w:customStyle="1">
-    <w:name w:val="Título 1 Car"/>
-    <w:basedOn w:val="DefaultParagraphFont"/>
-    <w:link w:val="Ttulo1"/>
-    <w:uiPriority w:val="1"/>
-    <w:qFormat/>
-    <w:rPr>
-      <w:rFonts w:ascii="Arial" w:hAnsi="Arial" w:eastAsia="ＭＳ Ｐゴシック" w:cs="Arial" w:asciiTheme="majorHAnsi" w:cstheme="majorBidi" w:eastAsiaTheme="majorEastAsia" w:hAnsiTheme="majorHAnsi"/>
-      <w:b/>
-      <w:bCs/>
-      <w:color w:val="000000" w:themeColor="text1"/>
-      <w:sz w:val="40"/>
-    </w:rPr>
-  </w:style>
-  <w:style w:type="character" w:styleId="Ttulo2Car" w:customStyle="1">
-    <w:name w:val="Título 2 Car"/>
-    <w:basedOn w:val="DefaultParagraphFont"/>
-    <w:link w:val="Ttulo2"/>
-    <w:uiPriority w:val="1"/>
-    <w:qFormat/>
-    <w:rPr>
-      <w:rFonts w:ascii="Arial" w:hAnsi="Arial" w:eastAsia="ＭＳ Ｐゴシック" w:cs="Arial" w:asciiTheme="majorHAnsi" w:cstheme="majorBidi" w:eastAsiaTheme="majorEastAsia" w:hAnsiTheme="majorHAnsi"/>
-      <w:b/>
-      <w:bCs/>
-      <w:color w:val="000000" w:themeColor="text1"/>
-      <w:sz w:val="28"/>
-    </w:rPr>
-  </w:style>
-  <w:style w:type="character" w:styleId="CitaCar" w:customStyle="1">
-    <w:name w:val="Cita Car"/>
-    <w:basedOn w:val="DefaultParagraphFont"/>
-    <w:link w:val="Cita"/>
-    <w:uiPriority w:val="1"/>
-    <w:qFormat/>
-    <w:rPr>
-      <w:i/>
-      <w:iCs/>
-      <w:color w:val="EF4623" w:themeColor="accent1"/>
-      <w:sz w:val="24"/>
-    </w:rPr>
-  </w:style>
-  <w:style w:type="character" w:styleId="FirmaCar" w:customStyle="1">
-    <w:name w:val="Firma Car"/>
-    <w:basedOn w:val="DefaultParagraphFont"/>
-    <w:link w:val="Firma"/>
-    <w:uiPriority w:val="9"/>
-    <w:qFormat/>
-    <w:rPr>
-      <w:color w:val="595959" w:themeColor="text1" w:themeTint="a6"/>
-    </w:rPr>
-  </w:style>
-  <w:style w:type="character" w:styleId="SinespaciadoCar" w:customStyle="1">
-    <w:name w:val="Sin espaciado Car"/>
-    <w:basedOn w:val="DefaultParagraphFont"/>
-    <w:link w:val="Sinespaciado"/>
-    <w:uiPriority w:val="1"/>
-    <w:qFormat/>
-    <w:rPr/>
-  </w:style>
-  <w:style w:type="character" w:styleId="Annotationreference">
-    <w:name w:val="annotation reference"/>
-    <w:basedOn w:val="DefaultParagraphFont"/>
-    <w:uiPriority w:val="99"/>
-    <w:semiHidden/>
-    <w:unhideWhenUsed/>
-    <w:qFormat/>
-    <w:rPr>
-      <w:sz w:val="16"/>
-    </w:rPr>
-  </w:style>
-  <w:style w:type="character" w:styleId="TextocomentarioCar" w:customStyle="1">
-    <w:name w:val="Texto comentario Car"/>
-    <w:basedOn w:val="DefaultParagraphFont"/>
-    <w:link w:val="Textocomentario"/>
-    <w:uiPriority w:val="99"/>
-    <w:semiHidden/>
-    <w:qFormat/>
-    <w:rPr/>
-  </w:style>
-  <w:style w:type="character" w:styleId="AsuntodelcomentarioCar" w:customStyle="1">
-    <w:name w:val="Asunto del comentario Car"/>
-    <w:basedOn w:val="TextocomentarioCar"/>
-    <w:link w:val="Asuntodelcomentario"/>
-    <w:uiPriority w:val="99"/>
-    <w:semiHidden/>
-    <w:qFormat/>
-    <w:rPr>
-      <w:b/>
-      <w:bCs/>
-    </w:rPr>
-  </w:style>
-  <w:style w:type="character" w:styleId="Ttulo3Car" w:customStyle="1">
-    <w:name w:val="Título 3 Car"/>
-    <w:basedOn w:val="DefaultParagraphFont"/>
-    <w:link w:val="Ttulo3"/>
-    <w:uiPriority w:val="1"/>
-    <w:qFormat/>
-    <w:rsid w:val="00b1103d"/>
-    <w:rPr>
-      <w:rFonts w:ascii="Arial" w:hAnsi="Arial" w:eastAsia="ＭＳ Ｐゴシック" w:cs="Arial" w:asciiTheme="majorHAnsi" w:cstheme="majorBidi" w:eastAsiaTheme="majorEastAsia" w:hAnsiTheme="majorHAnsi"/>
-      <w:color w:val="7F1D09" w:themeColor="accent1" w:themeShade="7f"/>
-      <w:sz w:val="24"/>
-      <w:szCs w:val="24"/>
-      <w:lang w:val="es-ES"/>
-    </w:rPr>
-  </w:style>
-  <w:style w:type="character" w:styleId="ListLabel1">
-    <w:name w:val="ListLabel 1"/>
-    <w:qFormat/>
-    <w:rPr>
-      <w:color w:val="EF4623"/>
-    </w:rPr>
-  </w:style>
-  <w:style w:type="character" w:styleId="ListLabel2">
-    <w:name w:val="ListLabel 2"/>
-    <w:qFormat/>
-    <w:rPr>
-      <w:rFonts w:eastAsia="Arial" w:cs="Arial"/>
-    </w:rPr>
-  </w:style>
-  <w:style w:type="character" w:styleId="ListLabel3">
-    <w:name w:val="ListLabel 3"/>
-    <w:qFormat/>
-    <w:rPr>
-      <w:rFonts w:cs="Courier New"/>
-    </w:rPr>
-  </w:style>
-  <w:style w:type="character" w:styleId="ListLabel4">
-    <w:name w:val="ListLabel 4"/>
-    <w:qFormat/>
-    <w:rPr>
-      <w:sz w:val="20"/>
-    </w:rPr>
-  </w:style>
-  <w:style w:type="character" w:styleId="Enlacedelndice">
-    <w:name w:val="Enlace del índice"/>
-    <w:qFormat/>
-    <w:rPr/>
-  </w:style>
-  <w:style w:type="paragraph" w:styleId="Encabezado">
-    <w:name w:val="Encabezado"/>
-    <w:basedOn w:val="Normal"/>
-    <w:next w:val="Cuerpodetexto"/>
-    <w:qFormat/>
-    <w:pPr>
-      <w:keepNext/>
-      <w:spacing w:before="240" w:after="120"/>
-    </w:pPr>
-    <w:rPr>
-      <w:rFonts w:ascii="Liberation Sans" w:hAnsi="Liberation Sans" w:eastAsia="Microsoft YaHei" w:cs="Arial"/>
-      <w:sz w:val="28"/>
-      <w:szCs w:val="28"/>
-    </w:rPr>
-  </w:style>
-  <w:style w:type="paragraph" w:styleId="Cuerpodetexto">
-    <w:name w:val="Cuerpo de texto"/>
-    <w:basedOn w:val="Normal"/>
-    <w:pPr>
-      <w:spacing w:lineRule="auto" w:line="288" w:before="0" w:after="140"/>
-    </w:pPr>
-    <w:rPr/>
-  </w:style>
-  <w:style w:type="paragraph" w:styleId="Lista">
-    <w:name w:val="Lista"/>
-    <w:basedOn w:val="Cuerpodetexto"/>
-    <w:pPr/>
-    <w:rPr>
-      <w:rFonts w:cs="Arial"/>
-    </w:rPr>
-  </w:style>
-  <w:style w:type="paragraph" w:styleId="Leyenda">
-    <w:name w:val="Leyenda"/>
-    <w:basedOn w:val="Normal"/>
-    <w:pPr>
-      <w:suppressLineNumbers/>
-      <w:spacing w:before="120" w:after="120"/>
-    </w:pPr>
-    <w:rPr>
-      <w:rFonts w:cs="Arial"/>
-      <w:i/>
-      <w:iCs/>
-      <w:sz w:val="24"/>
-      <w:szCs w:val="24"/>
-    </w:rPr>
-  </w:style>
-  <w:style w:type="paragraph" w:styleId="Ndice">
-    <w:name w:val="Índice"/>
-    <w:basedOn w:val="Normal"/>
-    <w:qFormat/>
-    <w:pPr>
-      <w:suppressLineNumbers/>
-    </w:pPr>
-    <w:rPr>
-      <w:rFonts w:cs="Arial"/>
-    </w:rPr>
-  </w:style>
-  <w:style w:type="paragraph" w:styleId="Piedepgina">
-    <w:name w:val="Pie de página"/>
-    <w:basedOn w:val="Normal"/>
-    <w:link w:val="PiedepginaCar"/>
-    <w:uiPriority w:val="99"/>
-    <w:unhideWhenUsed/>
-    <w:qFormat/>
-    <w:pPr>
-      <w:spacing w:lineRule="auto" w:line="240" w:before="0" w:after="0"/>
-      <w:ind w:left="29" w:right="144" w:hanging="0"/>
-    </w:pPr>
-    <w:rPr>
-      <w:color w:val="EF4623" w:themeColor="accent1"/>
-    </w:rPr>
-  </w:style>
-  <w:style w:type="paragraph" w:styleId="Subttulo">
-    <w:name w:val="Subtítulo"/>
-    <w:basedOn w:val="Normal"/>
-    <w:next w:val="Normal"/>
-    <w:link w:val="SubttuloCar"/>
-    <w:uiPriority w:val="3"/>
-    <w:unhideWhenUsed/>
-    <w:qFormat/>
-    <w:pPr>
-      <w:spacing w:lineRule="auto" w:line="288" w:before="40" w:after="160"/>
-      <w:ind w:left="72" w:hanging="0"/>
-    </w:pPr>
-    <w:rPr>
-      <w:rFonts w:ascii="Arial" w:hAnsi="Arial" w:eastAsia="ＭＳ Ｐゴシック" w:cs="Arial" w:asciiTheme="majorHAnsi" w:cstheme="majorBidi" w:eastAsiaTheme="majorEastAsia" w:hAnsiTheme="majorHAnsi"/>
-      <w:b/>
-      <w:bCs/>
-      <w:caps/>
-      <w:color w:val="000000" w:themeColor="text1"/>
-      <w:sz w:val="60"/>
-    </w:rPr>
-  </w:style>
-  <w:style w:type="paragraph" w:styleId="Grfico" w:customStyle="1">
-    <w:name w:val="Gráfico"/>
-    <w:basedOn w:val="Normal"/>
-    <w:uiPriority w:val="99"/>
-    <w:qFormat/>
-    <w:pPr>
-      <w:spacing w:lineRule="auto" w:line="240" w:before="0" w:after="80"/>
-      <w:jc w:val="center"/>
-    </w:pPr>
-    <w:rPr/>
-  </w:style>
-  <w:style w:type="paragraph" w:styleId="Encabezamiento">
-    <w:name w:val="Encabezamiento"/>
-    <w:basedOn w:val="Normal"/>
-    <w:link w:val="EncabezadoCar"/>
-    <w:uiPriority w:val="99"/>
-    <w:qFormat/>
-    <w:pPr>
-      <w:spacing w:lineRule="auto" w:line="240" w:before="0" w:after="380"/>
-    </w:pPr>
-    <w:rPr/>
-  </w:style>
-  <w:style w:type="paragraph" w:styleId="Encabezadodeinformacin" w:customStyle="1">
-    <w:name w:val="Encabezado de información"/>
-    <w:basedOn w:val="Normal"/>
-    <w:uiPriority w:val="2"/>
-    <w:qFormat/>
-    <w:pPr>
-      <w:spacing w:lineRule="auto" w:line="240" w:before="0" w:after="60"/>
-      <w:ind w:left="29" w:right="29" w:hanging="0"/>
-      <w:jc w:val="right"/>
-    </w:pPr>
-    <w:rPr>
-      <w:b/>
-      <w:bCs/>
-      <w:color w:val="EF4623" w:themeColor="accent1"/>
-      <w:sz w:val="36"/>
-    </w:rPr>
-  </w:style>
-  <w:style w:type="paragraph" w:styleId="Pgina" w:customStyle="1">
-    <w:name w:val="Página"/>
-    <w:basedOn w:val="Normal"/>
-    <w:next w:val="Normal"/>
-    <w:uiPriority w:val="99"/>
-    <w:unhideWhenUsed/>
-    <w:qFormat/>
-    <w:pPr>
-      <w:spacing w:lineRule="auto" w:line="240" w:before="0" w:after="40"/>
-    </w:pPr>
-    <w:rPr>
-      <w:color w:val="000000" w:themeColor="text1"/>
-      <w:sz w:val="36"/>
-    </w:rPr>
-  </w:style>
-  <w:style w:type="paragraph" w:styleId="Ttulo">
-    <w:name w:val="Título"/>
-    <w:basedOn w:val="Normal"/>
-    <w:next w:val="Normal"/>
-    <w:link w:val="PuestoCar"/>
-    <w:uiPriority w:val="2"/>
-    <w:qFormat/>
-    <w:pPr>
-      <w:spacing w:lineRule="auto" w:line="240" w:before="0" w:after="40"/>
-    </w:pPr>
-    <w:rPr>
-      <w:rFonts w:ascii="Arial" w:hAnsi="Arial" w:eastAsia="ＭＳ Ｐゴシック" w:cs="Arial" w:asciiTheme="majorHAnsi" w:cstheme="majorBidi" w:eastAsiaTheme="majorEastAsia" w:hAnsiTheme="majorHAnsi"/>
-      <w:b/>
-      <w:bCs/>
-      <w:color w:val="EF4623" w:themeColor="accent1"/>
-      <w:sz w:val="200"/>
-    </w:rPr>
-  </w:style>
-  <w:style w:type="paragraph" w:styleId="BalloonText">
-    <w:name w:val="Balloon Text"/>
-    <w:basedOn w:val="Normal"/>
-    <w:link w:val="TextodegloboCar"/>
-    <w:uiPriority w:val="99"/>
-    <w:semiHidden/>
-    <w:unhideWhenUsed/>
-    <w:qFormat/>
-    <w:pPr>
-      <w:spacing w:lineRule="auto" w:line="240" w:before="0" w:after="0"/>
-    </w:pPr>
-    <w:rPr>
-      <w:rFonts w:ascii="Tahoma" w:hAnsi="Tahoma" w:cs="Tahoma"/>
-      <w:sz w:val="16"/>
-    </w:rPr>
-  </w:style>
-  <w:style w:type="paragraph" w:styleId="Descripcinbreve" w:customStyle="1">
-    <w:name w:val="Descripción breve"/>
-    <w:basedOn w:val="Normal"/>
-    <w:uiPriority w:val="3"/>
-    <w:qFormat/>
-    <w:pPr>
-      <w:spacing w:lineRule="auto" w:line="360" w:before="360" w:after="480"/>
-    </w:pPr>
-    <w:rPr>
-      <w:i/>
-      <w:iCs/>
-      <w:color w:val="EF4623" w:themeColor="accent1"/>
-      <w:sz w:val="28"/>
-    </w:rPr>
-  </w:style>
-  <w:style w:type="paragraph" w:styleId="NoSpacing">
-    <w:name w:val="No Spacing"/>
-    <w:link w:val="SinespaciadoCar"/>
-    <w:uiPriority w:val="1"/>
-    <w:unhideWhenUsed/>
-    <w:qFormat/>
-    <w:pPr>
-      <w:widowControl/>
-      <w:bidi w:val="0"/>
-      <w:spacing w:lineRule="auto" w:line="240" w:before="0" w:after="0"/>
-      <w:jc w:val="left"/>
-    </w:pPr>
-    <w:rPr>
-      <w:rFonts w:ascii="Arial" w:hAnsi="Arial" w:eastAsia="Arial" w:cs="Arial" w:asciiTheme="minorHAnsi" w:cstheme="minorBidi" w:eastAsiaTheme="minorHAnsi" w:hAnsiTheme="minorHAnsi"/>
-      <w:color w:val="404040" w:themeColor="text1" w:themeTint="bf"/>
-      <w:sz w:val="20"/>
-      <w:szCs w:val="20"/>
-      <w:lang w:val="en-US" w:eastAsia="en-US" w:bidi="ar-SA"/>
-    </w:rPr>
-  </w:style>
-  <w:style w:type="paragraph" w:styleId="Ndice1">
-    <w:name w:val="Índice 1"/>
-    <w:basedOn w:val="Normal"/>
-    <w:next w:val="Normal"/>
-    <w:autoRedefine/>
-    <w:uiPriority w:val="39"/>
-    <w:unhideWhenUsed/>
-    <w:qFormat/>
-    <w:pPr>
-      <w:tabs>
-        <w:tab w:val="right" w:pos="8424" w:leader="underscore"/>
-      </w:tabs>
-      <w:spacing w:lineRule="auto" w:line="288" w:before="40" w:after="100"/>
-    </w:pPr>
-    <w:rPr/>
-  </w:style>
-  <w:style w:type="paragraph" w:styleId="Encabezadodelndice" w:customStyle="1">
-    <w:name w:val="Encabezado del índice"/>
-    <w:basedOn w:val="Encabezado1"/>
-    <w:next w:val="Normal"/>
-    <w:uiPriority w:val="39"/>
-    <w:unhideWhenUsed/>
-    <w:qFormat/>
-    <w:rsid w:val="00391ef5"/>
-    <w:pPr>
-      <w:spacing w:before="0" w:after="360"/>
-    </w:pPr>
-    <w:rPr>
-      <w:color w:val="EF4623" w:themeColor="accent1"/>
-      <w:sz w:val="44"/>
-    </w:rPr>
-  </w:style>
-  <w:style w:type="paragraph" w:styleId="Quote">
-    <w:name w:val="Quote"/>
-    <w:basedOn w:val="Normal"/>
-    <w:next w:val="Normal"/>
-    <w:link w:val="CitaCar"/>
-    <w:unhideWhenUsed/>
-    <w:qFormat/>
-    <w:pPr>
-      <w:spacing w:lineRule="auto" w:line="288" w:before="240" w:after="240"/>
-    </w:pPr>
-    <w:rPr>
-      <w:i/>
-      <w:iCs/>
-      <w:color w:val="EF4623" w:themeColor="accent1"/>
-      <w:sz w:val="24"/>
-    </w:rPr>
-  </w:style>
-  <w:style w:type="paragraph" w:styleId="Firma">
-    <w:name w:val="Firma"/>
-    <w:basedOn w:val="Normal"/>
-    <w:link w:val="FirmaCar"/>
-    <w:uiPriority w:val="9"/>
-    <w:unhideWhenUsed/>
-    <w:qFormat/>
-    <w:pPr>
-      <w:spacing w:lineRule="auto" w:line="312" w:before="720" w:after="0"/>
-      <w:contextualSpacing/>
-    </w:pPr>
-    <w:rPr>
-      <w:color w:val="595959" w:themeColor="text1" w:themeTint="a6"/>
-    </w:rPr>
-  </w:style>
-  <w:style w:type="paragraph" w:styleId="ListBullet">
-    <w:name w:val="List Bullet"/>
-    <w:basedOn w:val="Normal"/>
-    <w:uiPriority w:val="1"/>
-    <w:unhideWhenUsed/>
-    <w:qFormat/>
-    <w:pPr>
-      <w:spacing w:lineRule="auto" w:line="288" w:before="40" w:after="40"/>
-    </w:pPr>
-    <w:rPr>
-      <w:color w:val="595959" w:themeColor="text1" w:themeTint="a6"/>
-    </w:rPr>
-  </w:style>
-  <w:style w:type="paragraph" w:styleId="ListNumber">
-    <w:name w:val="List Number"/>
-    <w:basedOn w:val="Normal"/>
-    <w:uiPriority w:val="1"/>
-    <w:unhideWhenUsed/>
-    <w:qFormat/>
-    <w:pPr>
-      <w:spacing w:lineRule="auto" w:line="288" w:before="40" w:after="160"/>
-      <w:contextualSpacing/>
-    </w:pPr>
-    <w:rPr>
-      <w:color w:val="595959" w:themeColor="text1" w:themeTint="a6"/>
-    </w:rPr>
-  </w:style>
-  <w:style w:type="paragraph" w:styleId="ListNumber2">
-    <w:name w:val="List Number 2"/>
-    <w:basedOn w:val="Normal"/>
-    <w:uiPriority w:val="1"/>
-    <w:unhideWhenUsed/>
-    <w:qFormat/>
-    <w:pPr>
-      <w:spacing w:lineRule="auto" w:line="288" w:before="40" w:after="160"/>
-      <w:contextualSpacing/>
-    </w:pPr>
-    <w:rPr>
-      <w:color w:val="595959" w:themeColor="text1" w:themeTint="a6"/>
-    </w:rPr>
-  </w:style>
-  <w:style w:type="paragraph" w:styleId="ListNumber3">
-    <w:name w:val="List Number 3"/>
-    <w:basedOn w:val="Normal"/>
-    <w:uiPriority w:val="18"/>
-    <w:unhideWhenUsed/>
-    <w:qFormat/>
-    <w:pPr>
-      <w:spacing w:lineRule="auto" w:line="288" w:before="40" w:after="160"/>
-      <w:contextualSpacing/>
-    </w:pPr>
-    <w:rPr>
-      <w:color w:val="595959" w:themeColor="text1" w:themeTint="a6"/>
-    </w:rPr>
-  </w:style>
-  <w:style w:type="paragraph" w:styleId="ListNumber4">
-    <w:name w:val="List Number 4"/>
-    <w:basedOn w:val="Normal"/>
-    <w:uiPriority w:val="18"/>
-    <w:unhideWhenUsed/>
-    <w:qFormat/>
-    <w:pPr>
-      <w:spacing w:lineRule="auto" w:line="288" w:before="40" w:after="160"/>
-      <w:contextualSpacing/>
-    </w:pPr>
-    <w:rPr>
-      <w:color w:val="595959" w:themeColor="text1" w:themeTint="a6"/>
-    </w:rPr>
-  </w:style>
-  <w:style w:type="paragraph" w:styleId="ListNumber5">
-    <w:name w:val="List Number 5"/>
-    <w:basedOn w:val="Normal"/>
-    <w:uiPriority w:val="18"/>
-    <w:unhideWhenUsed/>
-    <w:qFormat/>
-    <w:pPr>
-      <w:spacing w:lineRule="auto" w:line="288" w:before="40" w:after="160"/>
-      <w:contextualSpacing/>
-    </w:pPr>
-    <w:rPr>
-      <w:color w:val="595959" w:themeColor="text1" w:themeTint="a6"/>
-    </w:rPr>
-  </w:style>
-  <w:style w:type="paragraph" w:styleId="Annotationtext">
-    <w:name w:val="annotation text"/>
-    <w:basedOn w:val="Normal"/>
-    <w:link w:val="TextocomentarioCar"/>
-    <w:uiPriority w:val="99"/>
-    <w:semiHidden/>
-    <w:unhideWhenUsed/>
-    <w:qFormat/>
-    <w:pPr>
-      <w:spacing w:lineRule="auto" w:line="240"/>
-    </w:pPr>
-    <w:rPr/>
-  </w:style>
-  <w:style w:type="paragraph" w:styleId="Annotationsubject">
-    <w:name w:val="annotation subject"/>
-    <w:basedOn w:val="Annotationtext"/>
-    <w:link w:val="AsuntodelcomentarioCar"/>
-    <w:uiPriority w:val="99"/>
-    <w:semiHidden/>
-    <w:unhideWhenUsed/>
-    <w:qFormat/>
-    <w:pPr/>
-    <w:rPr>
-      <w:b/>
-      <w:bCs/>
-    </w:rPr>
-  </w:style>
-  <w:style w:type="paragraph" w:styleId="Decimalesdeltextodelatabla" w:customStyle="1">
-    <w:name w:val="Decimales del texto de la tabla"/>
-    <w:basedOn w:val="Normal"/>
-    <w:uiPriority w:val="1"/>
-    <w:qFormat/>
-    <w:pPr>
-      <w:tabs>
-        <w:tab w:val="decimal" w:pos="869" w:leader="none"/>
-      </w:tabs>
-      <w:spacing w:lineRule="auto" w:line="240" w:before="60" w:after="60"/>
-    </w:pPr>
-    <w:rPr/>
-  </w:style>
-  <w:style w:type="paragraph" w:styleId="Textodelatabla" w:customStyle="1">
-    <w:name w:val="Texto de la tabla"/>
-    <w:basedOn w:val="Normal"/>
-    <w:uiPriority w:val="1"/>
-    <w:qFormat/>
-    <w:pPr>
-      <w:spacing w:lineRule="auto" w:line="240" w:before="60" w:after="60"/>
-    </w:pPr>
-    <w:rPr/>
-  </w:style>
-  <w:style w:type="paragraph" w:styleId="Organizacin" w:customStyle="1">
-    <w:name w:val="Organización"/>
-    <w:basedOn w:val="Normal"/>
-    <w:uiPriority w:val="2"/>
-    <w:qFormat/>
-    <w:pPr>
-      <w:spacing w:lineRule="auto" w:line="240" w:before="0" w:after="60"/>
-      <w:ind w:left="29" w:right="29" w:hanging="0"/>
-    </w:pPr>
-    <w:rPr>
-      <w:b/>
-      <w:bCs/>
-      <w:color w:val="EF4623" w:themeColor="accent1"/>
-      <w:sz w:val="36"/>
-    </w:rPr>
-  </w:style>
-  <w:style w:type="paragraph" w:styleId="Ndice2">
-    <w:name w:val="Índice 2"/>
-    <w:basedOn w:val="Normal"/>
-    <w:next w:val="Normal"/>
-    <w:autoRedefine/>
-    <w:uiPriority w:val="39"/>
-    <w:semiHidden/>
-    <w:unhideWhenUsed/>
-    <w:qFormat/>
-    <w:rsid w:val="00d5672c"/>
-    <w:pPr>
-      <w:spacing w:lineRule="auto" w:line="276" w:before="0" w:after="100"/>
-      <w:ind w:left="220" w:hanging="0"/>
-    </w:pPr>
-    <w:rPr>
-      <w:rFonts w:eastAsia="ＭＳ Ｐゴシック" w:eastAsiaTheme="minorEastAsia"/>
-      <w:color w:val="00000A"/>
-      <w:sz w:val="22"/>
-      <w:szCs w:val="22"/>
-    </w:rPr>
-  </w:style>
-  <w:style w:type="paragraph" w:styleId="Ndice3">
-    <w:name w:val="Índice 3"/>
-    <w:basedOn w:val="Normal"/>
-    <w:next w:val="Normal"/>
-    <w:autoRedefine/>
-    <w:uiPriority w:val="39"/>
-    <w:semiHidden/>
-    <w:unhideWhenUsed/>
-    <w:qFormat/>
-    <w:rsid w:val="00d5672c"/>
-    <w:pPr>
-      <w:spacing w:lineRule="auto" w:line="276" w:before="0" w:after="100"/>
-      <w:ind w:left="440" w:hanging="0"/>
-    </w:pPr>
-    <w:rPr>
-      <w:rFonts w:eastAsia="ＭＳ Ｐゴシック" w:eastAsiaTheme="minorEastAsia"/>
-      <w:color w:val="00000A"/>
-      <w:sz w:val="22"/>
-      <w:szCs w:val="22"/>
-    </w:rPr>
-  </w:style>
-  <w:style w:type="paragraph" w:styleId="ListParagraph">
-    <w:name w:val="List Paragraph"/>
-    <w:basedOn w:val="Normal"/>
-    <w:uiPriority w:val="34"/>
-    <w:qFormat/>
-    <w:rsid w:val="00f77ff8"/>
-    <w:pPr>
-      <w:spacing w:before="0" w:after="180"/>
-      <w:ind w:left="720" w:hanging="0"/>
-      <w:contextualSpacing/>
-    </w:pPr>
-    <w:rPr/>
-  </w:style>
-  <w:style w:type="paragraph" w:styleId="NormalWeb">
-    <w:name w:val="Normal (Web)"/>
-    <w:basedOn w:val="Normal"/>
-    <w:uiPriority w:val="99"/>
-    <w:semiHidden/>
-    <w:unhideWhenUsed/>
-    <w:qFormat/>
-    <w:rsid w:val="004c0ae7"/>
-    <w:pPr>
-      <w:spacing w:lineRule="auto" w:line="240" w:beforeAutospacing="1" w:afterAutospacing="1"/>
-      <w:jc w:val="left"/>
-    </w:pPr>
-    <w:rPr>
-      <w:rFonts w:ascii="Times New Roman" w:hAnsi="Times New Roman" w:eastAsia="Times New Roman" w:cs="Times New Roman"/>
-      <w:color w:val="00000A"/>
-      <w:sz w:val="24"/>
-      <w:szCs w:val="24"/>
-      <w:lang w:eastAsia="es-ES"/>
-    </w:rPr>
-  </w:style>
-  <w:style w:type="paragraph" w:styleId="Index1">
-    <w:name w:val="index 1"/>
-    <w:basedOn w:val="Normal"/>
-    <w:next w:val="Normal"/>
-    <w:autoRedefine/>
-    <w:uiPriority w:val="39"/>
-    <w:unhideWhenUsed/>
-    <w:qFormat/>
-    <w:rsid w:val="00391ef5"/>
-    <w:pPr>
-      <w:tabs>
-        <w:tab w:val="right" w:pos="8424" w:leader="underscore"/>
-      </w:tabs>
-      <w:spacing w:lineRule="auto" w:line="288" w:before="40" w:after="100"/>
-    </w:pPr>
-    <w:rPr/>
-  </w:style>
-  <w:style w:type="paragraph" w:styleId="Contenidodelatabla" w:customStyle="1">
-    <w:name w:val="Contenido de la tabla"/>
-    <w:basedOn w:val="Normal"/>
-    <w:qFormat/>
-    <w:rsid w:val="00391ef5"/>
-    <w:pPr/>
-    <w:rPr/>
-  </w:style>
-  <w:style w:type="paragraph" w:styleId="Contenidodelmarco">
-    <w:name w:val="Contenido del marco"/>
-    <w:basedOn w:val="Normal"/>
-    <w:qFormat/>
-    <w:pPr/>
-    <w:rPr/>
-  </w:style>
-  <w:style w:type="paragraph" w:styleId="Cita">
-    <w:name w:val="Cita"/>
-    <w:basedOn w:val="Normal"/>
-    <w:qFormat/>
-    <w:pPr/>
-    <w:rPr/>
-  </w:style>
-  <w:style w:type="numbering" w:styleId="NoList" w:default="1">
-    <w:name w:val="No List"/>
-    <w:uiPriority w:val="99"/>
     <w:semiHidden/>
     <w:unhideWhenUsed/>
   </w:style>
@@ -3045,22 +1975,806 @@
       </w:tblCellMar>
     </w:tblPr>
   </w:style>
+  <w:style w:type="numbering" w:default="1" w:styleId="Sinlista">
+    <w:name w:val="No List"/>
+    <w:uiPriority w:val="99"/>
+    <w:semiHidden/>
+    <w:unhideWhenUsed/>
+  </w:style>
+  <w:style w:type="paragraph" w:customStyle="1" w:styleId="Encabezado1">
+    <w:name w:val="Encabezado 1"/>
+    <w:basedOn w:val="Normal"/>
+    <w:next w:val="Normal"/>
+    <w:uiPriority w:val="1"/>
+    <w:qFormat/>
+    <w:rsid w:val="00391EF5"/>
+    <w:pPr>
+      <w:pageBreakBefore/>
+      <w:pBdr>
+        <w:bottom w:val="single" w:sz="8" w:space="1" w:color="00000A"/>
+      </w:pBdr>
+      <w:spacing w:before="480" w:after="120" w:line="240" w:lineRule="auto"/>
+      <w:outlineLvl w:val="0"/>
+    </w:pPr>
+    <w:rPr>
+      <w:rFonts w:asciiTheme="majorHAnsi" w:eastAsiaTheme="majorEastAsia" w:hAnsiTheme="majorHAnsi" w:cstheme="majorBidi"/>
+      <w:b/>
+      <w:bCs/>
+      <w:color w:val="000000" w:themeColor="text1"/>
+      <w:sz w:val="40"/>
+    </w:rPr>
+  </w:style>
+  <w:style w:type="paragraph" w:customStyle="1" w:styleId="Encabezado2">
+    <w:name w:val="Encabezado 2"/>
+    <w:basedOn w:val="Normal"/>
+    <w:next w:val="Normal"/>
+    <w:link w:val="Ttulo2Car"/>
+    <w:uiPriority w:val="1"/>
+    <w:unhideWhenUsed/>
+    <w:qFormat/>
+    <w:pPr>
+      <w:keepNext/>
+      <w:keepLines/>
+      <w:spacing w:before="240" w:after="0"/>
+      <w:outlineLvl w:val="1"/>
+    </w:pPr>
+    <w:rPr>
+      <w:rFonts w:asciiTheme="majorHAnsi" w:eastAsiaTheme="majorEastAsia" w:hAnsiTheme="majorHAnsi" w:cstheme="majorBidi"/>
+      <w:b/>
+      <w:bCs/>
+      <w:color w:val="000000" w:themeColor="text1"/>
+      <w:sz w:val="28"/>
+    </w:rPr>
+  </w:style>
+  <w:style w:type="paragraph" w:customStyle="1" w:styleId="Encabezado3">
+    <w:name w:val="Encabezado 3"/>
+    <w:basedOn w:val="Normal"/>
+    <w:next w:val="Normal"/>
+    <w:link w:val="Ttulo3Car"/>
+    <w:uiPriority w:val="1"/>
+    <w:unhideWhenUsed/>
+    <w:qFormat/>
+    <w:rsid w:val="00B1103D"/>
+    <w:pPr>
+      <w:keepNext/>
+      <w:keepLines/>
+      <w:spacing w:before="40" w:after="0"/>
+      <w:outlineLvl w:val="2"/>
+    </w:pPr>
+    <w:rPr>
+      <w:rFonts w:asciiTheme="majorHAnsi" w:eastAsiaTheme="majorEastAsia" w:hAnsiTheme="majorHAnsi" w:cstheme="majorBidi"/>
+      <w:color w:val="7F1D09" w:themeColor="accent1" w:themeShade="7F"/>
+      <w:sz w:val="24"/>
+      <w:szCs w:val="24"/>
+    </w:rPr>
+  </w:style>
+  <w:style w:type="character" w:customStyle="1" w:styleId="PiedepginaCar">
+    <w:name w:val="Pie de página Car"/>
+    <w:basedOn w:val="Fuentedeprrafopredeter"/>
+    <w:link w:val="Piedepgina"/>
+    <w:uiPriority w:val="99"/>
+    <w:qFormat/>
+    <w:rPr>
+      <w:color w:val="EF4623" w:themeColor="accent1"/>
+    </w:rPr>
+  </w:style>
+  <w:style w:type="character" w:customStyle="1" w:styleId="EncabezadoCar">
+    <w:name w:val="Encabezado Car"/>
+    <w:basedOn w:val="Fuentedeprrafopredeter"/>
+    <w:link w:val="Encabezado"/>
+    <w:uiPriority w:val="99"/>
+    <w:qFormat/>
+    <w:rPr>
+      <w:color w:val="404040" w:themeColor="text1" w:themeTint="BF"/>
+      <w:sz w:val="20"/>
+    </w:rPr>
+  </w:style>
+  <w:style w:type="character" w:customStyle="1" w:styleId="PuestoCar">
+    <w:name w:val="Puesto Car"/>
+    <w:basedOn w:val="Fuentedeprrafopredeter"/>
+    <w:link w:val="Ttulo"/>
+    <w:uiPriority w:val="2"/>
+    <w:qFormat/>
+    <w:rPr>
+      <w:rFonts w:asciiTheme="majorHAnsi" w:eastAsiaTheme="majorEastAsia" w:hAnsiTheme="majorHAnsi" w:cstheme="majorBidi"/>
+      <w:b/>
+      <w:bCs/>
+      <w:color w:val="EF4623" w:themeColor="accent1"/>
+      <w:sz w:val="200"/>
+    </w:rPr>
+  </w:style>
+  <w:style w:type="character" w:styleId="Textodelmarcadordeposicin">
+    <w:name w:val="Placeholder Text"/>
+    <w:basedOn w:val="Fuentedeprrafopredeter"/>
+    <w:uiPriority w:val="99"/>
+    <w:semiHidden/>
+    <w:qFormat/>
+    <w:rPr>
+      <w:color w:val="808080"/>
+    </w:rPr>
+  </w:style>
+  <w:style w:type="character" w:customStyle="1" w:styleId="TextodegloboCar">
+    <w:name w:val="Texto de globo Car"/>
+    <w:basedOn w:val="Fuentedeprrafopredeter"/>
+    <w:link w:val="Textodeglobo"/>
+    <w:uiPriority w:val="99"/>
+    <w:semiHidden/>
+    <w:qFormat/>
+    <w:rPr>
+      <w:rFonts w:ascii="Tahoma" w:hAnsi="Tahoma" w:cs="Tahoma"/>
+      <w:sz w:val="16"/>
+    </w:rPr>
+  </w:style>
+  <w:style w:type="character" w:styleId="Textoennegrita">
+    <w:name w:val="Strong"/>
+    <w:basedOn w:val="Fuentedeprrafopredeter"/>
+    <w:uiPriority w:val="10"/>
+    <w:qFormat/>
+    <w:rPr>
+      <w:b/>
+      <w:bCs/>
+    </w:rPr>
+  </w:style>
+  <w:style w:type="character" w:customStyle="1" w:styleId="SubttuloCar">
+    <w:name w:val="Subtítulo Car"/>
+    <w:basedOn w:val="Fuentedeprrafopredeter"/>
+    <w:link w:val="Subttulo"/>
+    <w:uiPriority w:val="3"/>
+    <w:qFormat/>
+    <w:rPr>
+      <w:rFonts w:asciiTheme="majorHAnsi" w:eastAsiaTheme="majorEastAsia" w:hAnsiTheme="majorHAnsi" w:cstheme="majorBidi"/>
+      <w:b/>
+      <w:bCs/>
+      <w:caps/>
+      <w:color w:val="000000" w:themeColor="text1"/>
+      <w:sz w:val="60"/>
+    </w:rPr>
+  </w:style>
+  <w:style w:type="character" w:customStyle="1" w:styleId="EnlacedeInternet">
+    <w:name w:val="Enlace de Internet"/>
+    <w:basedOn w:val="Fuentedeprrafopredeter"/>
+    <w:uiPriority w:val="99"/>
+    <w:unhideWhenUsed/>
+    <w:rPr>
+      <w:color w:val="5F5F5F" w:themeColor="hyperlink"/>
+      <w:u w:val="single"/>
+    </w:rPr>
+  </w:style>
+  <w:style w:type="character" w:customStyle="1" w:styleId="Ttulo1Car">
+    <w:name w:val="Título 1 Car"/>
+    <w:basedOn w:val="Fuentedeprrafopredeter"/>
+    <w:uiPriority w:val="1"/>
+    <w:qFormat/>
+    <w:rPr>
+      <w:rFonts w:asciiTheme="majorHAnsi" w:eastAsiaTheme="majorEastAsia" w:hAnsiTheme="majorHAnsi" w:cstheme="majorBidi"/>
+      <w:b/>
+      <w:bCs/>
+      <w:color w:val="000000" w:themeColor="text1"/>
+      <w:sz w:val="40"/>
+    </w:rPr>
+  </w:style>
+  <w:style w:type="character" w:customStyle="1" w:styleId="Ttulo2Car">
+    <w:name w:val="Título 2 Car"/>
+    <w:basedOn w:val="Fuentedeprrafopredeter"/>
+    <w:link w:val="Encabezado2"/>
+    <w:uiPriority w:val="1"/>
+    <w:qFormat/>
+    <w:rPr>
+      <w:rFonts w:asciiTheme="majorHAnsi" w:eastAsiaTheme="majorEastAsia" w:hAnsiTheme="majorHAnsi" w:cstheme="majorBidi"/>
+      <w:b/>
+      <w:bCs/>
+      <w:color w:val="000000" w:themeColor="text1"/>
+      <w:sz w:val="28"/>
+    </w:rPr>
+  </w:style>
+  <w:style w:type="character" w:customStyle="1" w:styleId="CitaCar">
+    <w:name w:val="Cita Car"/>
+    <w:basedOn w:val="Fuentedeprrafopredeter"/>
+    <w:link w:val="Cita"/>
+    <w:uiPriority w:val="1"/>
+    <w:qFormat/>
+    <w:rPr>
+      <w:i/>
+      <w:iCs/>
+      <w:color w:val="EF4623" w:themeColor="accent1"/>
+      <w:sz w:val="24"/>
+    </w:rPr>
+  </w:style>
+  <w:style w:type="character" w:customStyle="1" w:styleId="FirmaCar">
+    <w:name w:val="Firma Car"/>
+    <w:basedOn w:val="Fuentedeprrafopredeter"/>
+    <w:link w:val="Firma"/>
+    <w:uiPriority w:val="9"/>
+    <w:qFormat/>
+    <w:rPr>
+      <w:color w:val="595959" w:themeColor="text1" w:themeTint="A6"/>
+    </w:rPr>
+  </w:style>
+  <w:style w:type="character" w:customStyle="1" w:styleId="SinespaciadoCar">
+    <w:name w:val="Sin espaciado Car"/>
+    <w:basedOn w:val="Fuentedeprrafopredeter"/>
+    <w:link w:val="Sinespaciado"/>
+    <w:uiPriority w:val="1"/>
+    <w:qFormat/>
+  </w:style>
+  <w:style w:type="character" w:styleId="Refdecomentario">
+    <w:name w:val="annotation reference"/>
+    <w:basedOn w:val="Fuentedeprrafopredeter"/>
+    <w:uiPriority w:val="99"/>
+    <w:semiHidden/>
+    <w:unhideWhenUsed/>
+    <w:qFormat/>
+    <w:rPr>
+      <w:sz w:val="16"/>
+    </w:rPr>
+  </w:style>
+  <w:style w:type="character" w:customStyle="1" w:styleId="TextocomentarioCar">
+    <w:name w:val="Texto comentario Car"/>
+    <w:basedOn w:val="Fuentedeprrafopredeter"/>
+    <w:link w:val="Textocomentario"/>
+    <w:uiPriority w:val="99"/>
+    <w:semiHidden/>
+    <w:qFormat/>
+  </w:style>
+  <w:style w:type="character" w:customStyle="1" w:styleId="AsuntodelcomentarioCar">
+    <w:name w:val="Asunto del comentario Car"/>
+    <w:basedOn w:val="TextocomentarioCar"/>
+    <w:link w:val="Asuntodelcomentario"/>
+    <w:uiPriority w:val="99"/>
+    <w:semiHidden/>
+    <w:qFormat/>
+    <w:rPr>
+      <w:b/>
+      <w:bCs/>
+    </w:rPr>
+  </w:style>
+  <w:style w:type="character" w:customStyle="1" w:styleId="Ttulo3Car">
+    <w:name w:val="Título 3 Car"/>
+    <w:basedOn w:val="Fuentedeprrafopredeter"/>
+    <w:link w:val="Encabezado3"/>
+    <w:uiPriority w:val="1"/>
+    <w:qFormat/>
+    <w:rsid w:val="00B1103D"/>
+    <w:rPr>
+      <w:rFonts w:asciiTheme="majorHAnsi" w:eastAsiaTheme="majorEastAsia" w:hAnsiTheme="majorHAnsi" w:cstheme="majorBidi"/>
+      <w:color w:val="7F1D09" w:themeColor="accent1" w:themeShade="7F"/>
+      <w:sz w:val="24"/>
+      <w:szCs w:val="24"/>
+      <w:lang w:val="es-ES"/>
+    </w:rPr>
+  </w:style>
+  <w:style w:type="character" w:customStyle="1" w:styleId="ListLabel1">
+    <w:name w:val="ListLabel 1"/>
+    <w:qFormat/>
+    <w:rPr>
+      <w:color w:val="EF4623"/>
+    </w:rPr>
+  </w:style>
+  <w:style w:type="character" w:customStyle="1" w:styleId="ListLabel2">
+    <w:name w:val="ListLabel 2"/>
+    <w:qFormat/>
+    <w:rPr>
+      <w:rFonts w:eastAsia="Arial" w:cs="Arial"/>
+    </w:rPr>
+  </w:style>
+  <w:style w:type="character" w:customStyle="1" w:styleId="ListLabel3">
+    <w:name w:val="ListLabel 3"/>
+    <w:qFormat/>
+    <w:rPr>
+      <w:rFonts w:cs="Courier New"/>
+    </w:rPr>
+  </w:style>
+  <w:style w:type="character" w:customStyle="1" w:styleId="ListLabel4">
+    <w:name w:val="ListLabel 4"/>
+    <w:qFormat/>
+    <w:rPr>
+      <w:sz w:val="20"/>
+    </w:rPr>
+  </w:style>
+  <w:style w:type="character" w:customStyle="1" w:styleId="Enlacedelndice">
+    <w:name w:val="Enlace del índice"/>
+    <w:qFormat/>
+  </w:style>
+  <w:style w:type="paragraph" w:styleId="Encabezado">
+    <w:name w:val="header"/>
+    <w:basedOn w:val="Normal"/>
+    <w:next w:val="Cuerpodetexto"/>
+    <w:link w:val="EncabezadoCar"/>
+    <w:qFormat/>
+    <w:pPr>
+      <w:keepNext/>
+      <w:spacing w:before="240" w:after="120"/>
+    </w:pPr>
+    <w:rPr>
+      <w:rFonts w:ascii="Liberation Sans" w:eastAsia="Microsoft YaHei" w:hAnsi="Liberation Sans" w:cs="Arial"/>
+      <w:sz w:val="28"/>
+      <w:szCs w:val="28"/>
+    </w:rPr>
+  </w:style>
+  <w:style w:type="paragraph" w:customStyle="1" w:styleId="Cuerpodetexto">
+    <w:name w:val="Cuerpo de texto"/>
+    <w:basedOn w:val="Normal"/>
+    <w:pPr>
+      <w:spacing w:after="140" w:line="288" w:lineRule="auto"/>
+    </w:pPr>
+  </w:style>
+  <w:style w:type="paragraph" w:styleId="Lista">
+    <w:name w:val="List"/>
+    <w:basedOn w:val="Cuerpodetexto"/>
+    <w:rPr>
+      <w:rFonts w:cs="Arial"/>
+    </w:rPr>
+  </w:style>
+  <w:style w:type="paragraph" w:customStyle="1" w:styleId="Leyenda">
+    <w:name w:val="Leyenda"/>
+    <w:basedOn w:val="Normal"/>
+    <w:pPr>
+      <w:suppressLineNumbers/>
+      <w:spacing w:before="120" w:after="120"/>
+    </w:pPr>
+    <w:rPr>
+      <w:rFonts w:cs="Arial"/>
+      <w:i/>
+      <w:iCs/>
+      <w:sz w:val="24"/>
+      <w:szCs w:val="24"/>
+    </w:rPr>
+  </w:style>
+  <w:style w:type="paragraph" w:customStyle="1" w:styleId="ndice">
+    <w:name w:val="Índice"/>
+    <w:basedOn w:val="Normal"/>
+    <w:qFormat/>
+    <w:pPr>
+      <w:suppressLineNumbers/>
+    </w:pPr>
+    <w:rPr>
+      <w:rFonts w:cs="Arial"/>
+    </w:rPr>
+  </w:style>
+  <w:style w:type="paragraph" w:styleId="Piedepgina">
+    <w:name w:val="footer"/>
+    <w:basedOn w:val="Normal"/>
+    <w:link w:val="PiedepginaCar"/>
+    <w:uiPriority w:val="99"/>
+    <w:unhideWhenUsed/>
+    <w:qFormat/>
+    <w:pPr>
+      <w:spacing w:after="0" w:line="240" w:lineRule="auto"/>
+      <w:ind w:left="29" w:right="144"/>
+    </w:pPr>
+    <w:rPr>
+      <w:color w:val="EF4623" w:themeColor="accent1"/>
+    </w:rPr>
+  </w:style>
+  <w:style w:type="paragraph" w:styleId="Subttulo">
+    <w:name w:val="Subtitle"/>
+    <w:basedOn w:val="Normal"/>
+    <w:next w:val="Normal"/>
+    <w:link w:val="SubttuloCar"/>
+    <w:uiPriority w:val="3"/>
+    <w:unhideWhenUsed/>
+    <w:qFormat/>
+    <w:pPr>
+      <w:spacing w:before="40" w:after="160" w:line="288" w:lineRule="auto"/>
+      <w:ind w:left="72"/>
+    </w:pPr>
+    <w:rPr>
+      <w:rFonts w:asciiTheme="majorHAnsi" w:eastAsiaTheme="majorEastAsia" w:hAnsiTheme="majorHAnsi" w:cstheme="majorBidi"/>
+      <w:b/>
+      <w:bCs/>
+      <w:caps/>
+      <w:color w:val="000000" w:themeColor="text1"/>
+      <w:sz w:val="60"/>
+    </w:rPr>
+  </w:style>
+  <w:style w:type="paragraph" w:customStyle="1" w:styleId="Grfico">
+    <w:name w:val="Gráfico"/>
+    <w:basedOn w:val="Normal"/>
+    <w:uiPriority w:val="99"/>
+    <w:qFormat/>
+    <w:pPr>
+      <w:spacing w:after="80" w:line="240" w:lineRule="auto"/>
+      <w:jc w:val="center"/>
+    </w:pPr>
+  </w:style>
+  <w:style w:type="paragraph" w:customStyle="1" w:styleId="Encabezamiento">
+    <w:name w:val="Encabezamiento"/>
+    <w:basedOn w:val="Normal"/>
+    <w:uiPriority w:val="99"/>
+    <w:qFormat/>
+    <w:pPr>
+      <w:spacing w:after="380" w:line="240" w:lineRule="auto"/>
+    </w:pPr>
+  </w:style>
+  <w:style w:type="paragraph" w:customStyle="1" w:styleId="Encabezadodeinformacin">
+    <w:name w:val="Encabezado de información"/>
+    <w:basedOn w:val="Normal"/>
+    <w:uiPriority w:val="2"/>
+    <w:qFormat/>
+    <w:pPr>
+      <w:spacing w:after="60" w:line="240" w:lineRule="auto"/>
+      <w:ind w:left="29" w:right="29"/>
+      <w:jc w:val="right"/>
+    </w:pPr>
+    <w:rPr>
+      <w:b/>
+      <w:bCs/>
+      <w:color w:val="EF4623" w:themeColor="accent1"/>
+      <w:sz w:val="36"/>
+    </w:rPr>
+  </w:style>
+  <w:style w:type="paragraph" w:customStyle="1" w:styleId="Pgina">
+    <w:name w:val="Página"/>
+    <w:basedOn w:val="Normal"/>
+    <w:next w:val="Normal"/>
+    <w:uiPriority w:val="99"/>
+    <w:unhideWhenUsed/>
+    <w:qFormat/>
+    <w:pPr>
+      <w:spacing w:after="40" w:line="240" w:lineRule="auto"/>
+    </w:pPr>
+    <w:rPr>
+      <w:color w:val="000000" w:themeColor="text1"/>
+      <w:sz w:val="36"/>
+    </w:rPr>
+  </w:style>
+  <w:style w:type="paragraph" w:customStyle="1" w:styleId="Ttulo">
+    <w:name w:val="Título"/>
+    <w:basedOn w:val="Normal"/>
+    <w:next w:val="Normal"/>
+    <w:link w:val="PuestoCar"/>
+    <w:uiPriority w:val="2"/>
+    <w:qFormat/>
+    <w:pPr>
+      <w:spacing w:after="40" w:line="240" w:lineRule="auto"/>
+    </w:pPr>
+    <w:rPr>
+      <w:rFonts w:asciiTheme="majorHAnsi" w:eastAsiaTheme="majorEastAsia" w:hAnsiTheme="majorHAnsi" w:cstheme="majorBidi"/>
+      <w:b/>
+      <w:bCs/>
+      <w:color w:val="EF4623" w:themeColor="accent1"/>
+      <w:sz w:val="200"/>
+    </w:rPr>
+  </w:style>
+  <w:style w:type="paragraph" w:styleId="Textodeglobo">
+    <w:name w:val="Balloon Text"/>
+    <w:basedOn w:val="Normal"/>
+    <w:link w:val="TextodegloboCar"/>
+    <w:uiPriority w:val="99"/>
+    <w:semiHidden/>
+    <w:unhideWhenUsed/>
+    <w:qFormat/>
+    <w:pPr>
+      <w:spacing w:after="0" w:line="240" w:lineRule="auto"/>
+    </w:pPr>
+    <w:rPr>
+      <w:rFonts w:ascii="Tahoma" w:hAnsi="Tahoma" w:cs="Tahoma"/>
+      <w:sz w:val="16"/>
+    </w:rPr>
+  </w:style>
+  <w:style w:type="paragraph" w:customStyle="1" w:styleId="Descripcinbreve">
+    <w:name w:val="Descripción breve"/>
+    <w:basedOn w:val="Normal"/>
+    <w:uiPriority w:val="3"/>
+    <w:qFormat/>
+    <w:pPr>
+      <w:spacing w:before="360" w:after="480" w:line="360" w:lineRule="auto"/>
+    </w:pPr>
+    <w:rPr>
+      <w:i/>
+      <w:iCs/>
+      <w:color w:val="EF4623" w:themeColor="accent1"/>
+      <w:sz w:val="28"/>
+    </w:rPr>
+  </w:style>
+  <w:style w:type="paragraph" w:styleId="Sinespaciado">
+    <w:name w:val="No Spacing"/>
+    <w:link w:val="SinespaciadoCar"/>
+    <w:uiPriority w:val="1"/>
+    <w:unhideWhenUsed/>
+    <w:qFormat/>
+    <w:pPr>
+      <w:spacing w:line="240" w:lineRule="auto"/>
+    </w:pPr>
+  </w:style>
+  <w:style w:type="paragraph" w:styleId="ndice1">
+    <w:name w:val="index 1"/>
+    <w:basedOn w:val="Normal"/>
+    <w:next w:val="Normal"/>
+    <w:autoRedefine/>
+    <w:uiPriority w:val="39"/>
+    <w:unhideWhenUsed/>
+    <w:qFormat/>
+    <w:rsid w:val="00391EF5"/>
+    <w:pPr>
+      <w:tabs>
+        <w:tab w:val="right" w:leader="underscore" w:pos="8424"/>
+      </w:tabs>
+      <w:spacing w:before="40" w:after="100" w:line="288" w:lineRule="auto"/>
+    </w:pPr>
+  </w:style>
+  <w:style w:type="paragraph" w:customStyle="1" w:styleId="Encabezadodelndice">
+    <w:name w:val="Encabezado del índice"/>
+    <w:basedOn w:val="Encabezado1"/>
+    <w:next w:val="Normal"/>
+    <w:uiPriority w:val="39"/>
+    <w:unhideWhenUsed/>
+    <w:qFormat/>
+    <w:rsid w:val="00391EF5"/>
+    <w:pPr>
+      <w:spacing w:before="0" w:after="360"/>
+    </w:pPr>
+    <w:rPr>
+      <w:color w:val="EF4623" w:themeColor="accent1"/>
+      <w:sz w:val="44"/>
+    </w:rPr>
+  </w:style>
+  <w:style w:type="paragraph" w:styleId="Cita">
+    <w:name w:val="Quote"/>
+    <w:basedOn w:val="Normal"/>
+    <w:link w:val="CitaCar"/>
+    <w:qFormat/>
+  </w:style>
+  <w:style w:type="paragraph" w:styleId="Firma">
+    <w:name w:val="Signature"/>
+    <w:basedOn w:val="Normal"/>
+    <w:link w:val="FirmaCar"/>
+    <w:uiPriority w:val="9"/>
+    <w:unhideWhenUsed/>
+    <w:qFormat/>
+    <w:pPr>
+      <w:spacing w:before="720" w:after="0" w:line="312" w:lineRule="auto"/>
+      <w:contextualSpacing/>
+    </w:pPr>
+    <w:rPr>
+      <w:color w:val="595959" w:themeColor="text1" w:themeTint="A6"/>
+    </w:rPr>
+  </w:style>
+  <w:style w:type="paragraph" w:styleId="Listaconvietas">
+    <w:name w:val="List Bullet"/>
+    <w:basedOn w:val="Normal"/>
+    <w:uiPriority w:val="1"/>
+    <w:unhideWhenUsed/>
+    <w:qFormat/>
+    <w:pPr>
+      <w:spacing w:before="40" w:after="40" w:line="288" w:lineRule="auto"/>
+    </w:pPr>
+    <w:rPr>
+      <w:color w:val="595959" w:themeColor="text1" w:themeTint="A6"/>
+    </w:rPr>
+  </w:style>
+  <w:style w:type="paragraph" w:styleId="Listaconnmeros">
+    <w:name w:val="List Number"/>
+    <w:basedOn w:val="Normal"/>
+    <w:uiPriority w:val="1"/>
+    <w:unhideWhenUsed/>
+    <w:qFormat/>
+    <w:pPr>
+      <w:spacing w:before="40" w:after="160" w:line="288" w:lineRule="auto"/>
+      <w:contextualSpacing/>
+    </w:pPr>
+    <w:rPr>
+      <w:color w:val="595959" w:themeColor="text1" w:themeTint="A6"/>
+    </w:rPr>
+  </w:style>
+  <w:style w:type="paragraph" w:styleId="Listaconnmeros2">
+    <w:name w:val="List Number 2"/>
+    <w:basedOn w:val="Normal"/>
+    <w:uiPriority w:val="1"/>
+    <w:unhideWhenUsed/>
+    <w:qFormat/>
+    <w:pPr>
+      <w:spacing w:before="40" w:after="160" w:line="288" w:lineRule="auto"/>
+      <w:contextualSpacing/>
+    </w:pPr>
+    <w:rPr>
+      <w:color w:val="595959" w:themeColor="text1" w:themeTint="A6"/>
+    </w:rPr>
+  </w:style>
+  <w:style w:type="paragraph" w:styleId="Listaconnmeros3">
+    <w:name w:val="List Number 3"/>
+    <w:basedOn w:val="Normal"/>
+    <w:uiPriority w:val="18"/>
+    <w:unhideWhenUsed/>
+    <w:qFormat/>
+    <w:pPr>
+      <w:spacing w:before="40" w:after="160" w:line="288" w:lineRule="auto"/>
+      <w:contextualSpacing/>
+    </w:pPr>
+    <w:rPr>
+      <w:color w:val="595959" w:themeColor="text1" w:themeTint="A6"/>
+    </w:rPr>
+  </w:style>
+  <w:style w:type="paragraph" w:styleId="Listaconnmeros4">
+    <w:name w:val="List Number 4"/>
+    <w:basedOn w:val="Normal"/>
+    <w:uiPriority w:val="18"/>
+    <w:unhideWhenUsed/>
+    <w:qFormat/>
+    <w:pPr>
+      <w:spacing w:before="40" w:after="160" w:line="288" w:lineRule="auto"/>
+      <w:contextualSpacing/>
+    </w:pPr>
+    <w:rPr>
+      <w:color w:val="595959" w:themeColor="text1" w:themeTint="A6"/>
+    </w:rPr>
+  </w:style>
+  <w:style w:type="paragraph" w:styleId="Listaconnmeros5">
+    <w:name w:val="List Number 5"/>
+    <w:basedOn w:val="Normal"/>
+    <w:uiPriority w:val="18"/>
+    <w:unhideWhenUsed/>
+    <w:qFormat/>
+    <w:pPr>
+      <w:spacing w:before="40" w:after="160" w:line="288" w:lineRule="auto"/>
+      <w:contextualSpacing/>
+    </w:pPr>
+    <w:rPr>
+      <w:color w:val="595959" w:themeColor="text1" w:themeTint="A6"/>
+    </w:rPr>
+  </w:style>
+  <w:style w:type="paragraph" w:styleId="Textocomentario">
+    <w:name w:val="annotation text"/>
+    <w:basedOn w:val="Normal"/>
+    <w:link w:val="TextocomentarioCar"/>
+    <w:uiPriority w:val="99"/>
+    <w:semiHidden/>
+    <w:unhideWhenUsed/>
+    <w:qFormat/>
+    <w:pPr>
+      <w:spacing w:line="240" w:lineRule="auto"/>
+    </w:pPr>
+  </w:style>
+  <w:style w:type="paragraph" w:styleId="Asuntodelcomentario">
+    <w:name w:val="annotation subject"/>
+    <w:basedOn w:val="Textocomentario"/>
+    <w:link w:val="AsuntodelcomentarioCar"/>
+    <w:uiPriority w:val="99"/>
+    <w:semiHidden/>
+    <w:unhideWhenUsed/>
+    <w:qFormat/>
+    <w:rPr>
+      <w:b/>
+      <w:bCs/>
+    </w:rPr>
+  </w:style>
+  <w:style w:type="paragraph" w:customStyle="1" w:styleId="Decimalesdeltextodelatabla">
+    <w:name w:val="Decimales del texto de la tabla"/>
+    <w:basedOn w:val="Normal"/>
+    <w:uiPriority w:val="1"/>
+    <w:qFormat/>
+    <w:pPr>
+      <w:tabs>
+        <w:tab w:val="decimal" w:pos="869"/>
+      </w:tabs>
+      <w:spacing w:before="60" w:after="60" w:line="240" w:lineRule="auto"/>
+    </w:pPr>
+  </w:style>
+  <w:style w:type="paragraph" w:customStyle="1" w:styleId="Textodelatabla">
+    <w:name w:val="Texto de la tabla"/>
+    <w:basedOn w:val="Normal"/>
+    <w:uiPriority w:val="1"/>
+    <w:qFormat/>
+    <w:pPr>
+      <w:spacing w:before="60" w:after="60" w:line="240" w:lineRule="auto"/>
+    </w:pPr>
+  </w:style>
+  <w:style w:type="paragraph" w:customStyle="1" w:styleId="Organizacin">
+    <w:name w:val="Organización"/>
+    <w:basedOn w:val="Normal"/>
+    <w:uiPriority w:val="2"/>
+    <w:qFormat/>
+    <w:pPr>
+      <w:spacing w:after="60" w:line="240" w:lineRule="auto"/>
+      <w:ind w:left="29" w:right="29"/>
+    </w:pPr>
+    <w:rPr>
+      <w:b/>
+      <w:bCs/>
+      <w:color w:val="EF4623" w:themeColor="accent1"/>
+      <w:sz w:val="36"/>
+    </w:rPr>
+  </w:style>
+  <w:style w:type="paragraph" w:styleId="ndice2">
+    <w:name w:val="index 2"/>
+    <w:basedOn w:val="Normal"/>
+    <w:next w:val="Normal"/>
+    <w:autoRedefine/>
+    <w:uiPriority w:val="39"/>
+    <w:semiHidden/>
+    <w:unhideWhenUsed/>
+    <w:qFormat/>
+    <w:rsid w:val="00D5672C"/>
+    <w:pPr>
+      <w:spacing w:after="100" w:line="276" w:lineRule="auto"/>
+      <w:ind w:left="220"/>
+    </w:pPr>
+    <w:rPr>
+      <w:rFonts w:eastAsiaTheme="minorEastAsia"/>
+      <w:color w:val="00000A"/>
+      <w:sz w:val="22"/>
+      <w:szCs w:val="22"/>
+    </w:rPr>
+  </w:style>
+  <w:style w:type="paragraph" w:styleId="ndice3">
+    <w:name w:val="index 3"/>
+    <w:basedOn w:val="Normal"/>
+    <w:next w:val="Normal"/>
+    <w:autoRedefine/>
+    <w:uiPriority w:val="39"/>
+    <w:semiHidden/>
+    <w:unhideWhenUsed/>
+    <w:qFormat/>
+    <w:rsid w:val="00D5672C"/>
+    <w:pPr>
+      <w:spacing w:after="100" w:line="276" w:lineRule="auto"/>
+      <w:ind w:left="440"/>
+    </w:pPr>
+    <w:rPr>
+      <w:rFonts w:eastAsiaTheme="minorEastAsia"/>
+      <w:color w:val="00000A"/>
+      <w:sz w:val="22"/>
+      <w:szCs w:val="22"/>
+    </w:rPr>
+  </w:style>
+  <w:style w:type="paragraph" w:styleId="Prrafodelista">
+    <w:name w:val="List Paragraph"/>
+    <w:basedOn w:val="Normal"/>
+    <w:uiPriority w:val="34"/>
+    <w:qFormat/>
+    <w:rsid w:val="00F77FF8"/>
+    <w:pPr>
+      <w:ind w:left="720"/>
+      <w:contextualSpacing/>
+    </w:pPr>
+  </w:style>
+  <w:style w:type="paragraph" w:styleId="NormalWeb">
+    <w:name w:val="Normal (Web)"/>
+    <w:basedOn w:val="Normal"/>
+    <w:uiPriority w:val="99"/>
+    <w:semiHidden/>
+    <w:unhideWhenUsed/>
+    <w:qFormat/>
+    <w:rsid w:val="004C0AE7"/>
+    <w:pPr>
+      <w:spacing w:beforeAutospacing="1" w:afterAutospacing="1" w:line="240" w:lineRule="auto"/>
+      <w:jc w:val="left"/>
+    </w:pPr>
+    <w:rPr>
+      <w:rFonts w:ascii="Times New Roman" w:eastAsia="Times New Roman" w:hAnsi="Times New Roman" w:cs="Times New Roman"/>
+      <w:color w:val="00000A"/>
+      <w:sz w:val="24"/>
+      <w:szCs w:val="24"/>
+      <w:lang w:eastAsia="es-ES"/>
+    </w:rPr>
+  </w:style>
+  <w:style w:type="paragraph" w:customStyle="1" w:styleId="Contenidodelatabla">
+    <w:name w:val="Contenido de la tabla"/>
+    <w:basedOn w:val="Normal"/>
+    <w:qFormat/>
+    <w:rsid w:val="00391EF5"/>
+  </w:style>
+  <w:style w:type="paragraph" w:customStyle="1" w:styleId="Contenidodelmarco">
+    <w:name w:val="Contenido del marco"/>
+    <w:basedOn w:val="Normal"/>
+    <w:qFormat/>
+  </w:style>
   <w:style w:type="table" w:styleId="Tablaconcuadrcula">
     <w:name w:val="Table Grid"/>
     <w:basedOn w:val="Tablanormal"/>
     <w:uiPriority w:val="59"/>
     <w:pPr>
+      <w:spacing w:before="120" w:after="120" w:line="240" w:lineRule="auto"/>
       <w:ind w:right="115"/>
-      <w:spacing w:before="120" w:after="120" w:line="240" w:lineRule="auto"/>
     </w:pPr>
     <w:tblPr>
       <w:tblBorders>
-        <w:top w:val="single" w:color="auto" w:sz="4" w:space="0"/>
-        <w:left w:val="single" w:color="auto" w:sz="4" w:space="0"/>
-        <w:bottom w:val="single" w:color="auto" w:sz="4" w:space="0"/>
-        <w:right w:val="single" w:color="auto" w:sz="4" w:space="0"/>
-        <w:insideH w:val="single" w:color="auto" w:sz="4" w:space="0"/>
-        <w:insideV w:val="single" w:color="auto" w:sz="4" w:space="0"/>
+        <w:top w:val="single" w:sz="4" w:space="0" w:color="auto"/>
+        <w:left w:val="single" w:sz="4" w:space="0" w:color="auto"/>
+        <w:bottom w:val="single" w:sz="4" w:space="0" w:color="auto"/>
+        <w:right w:val="single" w:sz="4" w:space="0" w:color="auto"/>
+        <w:insideH w:val="single" w:sz="4" w:space="0" w:color="auto"/>
+        <w:insideV w:val="single" w:sz="4" w:space="0" w:color="auto"/>
       </w:tblBorders>
       <w:tblCellMar>
         <w:left w:w="0" w:type="dxa"/>
@@ -3080,7 +2794,6 @@
         <w:i w:val="0"/>
         <w:sz w:val="22"/>
       </w:rPr>
-      <w:tblPr/>
     </w:tblStylePr>
     <w:tblStylePr w:type="lastRow">
       <w:rPr>
@@ -3091,12 +2804,12 @@
       <w:tblPr/>
       <w:tcPr>
         <w:tcBorders>
-          <w:top w:val="double" w:color="auto" w:sz="4" w:space="0"/>
-          <w:left w:val="single" w:color="auto" w:sz="4" w:space="0"/>
-          <w:bottom w:val="single" w:color="auto" w:sz="18" w:space="0"/>
-          <w:right w:val="single" w:color="auto" w:sz="4" w:space="0"/>
+          <w:top w:val="double" w:sz="4" w:space="0" w:color="auto"/>
+          <w:left w:val="single" w:sz="4" w:space="0" w:color="auto"/>
+          <w:bottom w:val="single" w:sz="18" w:space="0" w:color="auto"/>
+          <w:right w:val="single" w:sz="4" w:space="0" w:color="auto"/>
           <w:insideH w:val="nil"/>
-          <w:insideV w:val="single" w:color="auto" w:sz="4" w:space="0"/>
+          <w:insideV w:val="single" w:sz="4" w:space="0" w:color="auto"/>
           <w:tl2br w:val="nil"/>
           <w:tr2bl w:val="nil"/>
         </w:tcBorders>
@@ -3112,12 +2825,12 @@
     </w:pPr>
     <w:tblPr>
       <w:tblBorders>
-        <w:top w:val="single" w:color="000000" w:themeColor="text1" w:sz="8" w:space="0"/>
-        <w:left w:val="single" w:color="000000" w:themeColor="text1" w:sz="8" w:space="0"/>
-        <w:bottom w:val="single" w:color="000000" w:themeColor="text1" w:sz="24" w:space="0"/>
-        <w:right w:val="single" w:color="000000" w:themeColor="text1" w:sz="8" w:space="0"/>
-        <w:insideH w:val="single" w:color="000000" w:themeColor="text1" w:sz="8" w:space="0"/>
-        <w:insideV w:val="single" w:color="000000" w:themeColor="text1" w:sz="8" w:space="0"/>
+        <w:top w:val="single" w:sz="8" w:space="0" w:color="000000" w:themeColor="text1"/>
+        <w:left w:val="single" w:sz="8" w:space="0" w:color="000000" w:themeColor="text1"/>
+        <w:bottom w:val="single" w:sz="24" w:space="0" w:color="000000" w:themeColor="text1"/>
+        <w:right w:val="single" w:sz="8" w:space="0" w:color="000000" w:themeColor="text1"/>
+        <w:insideH w:val="single" w:sz="8" w:space="0" w:color="000000" w:themeColor="text1"/>
+        <w:insideV w:val="single" w:sz="8" w:space="0" w:color="000000" w:themeColor="text1"/>
       </w:tblBorders>
       <w:tblCellMar>
         <w:left w:w="72" w:type="dxa"/>
@@ -3127,7 +2840,7 @@
     <w:tblStylePr w:type="firstRow">
       <w:pPr>
         <w:wordWrap/>
-        <w:spacing w:before="40" w:beforeLines="0" w:after="40" w:afterLines="0"/>
+        <w:spacing w:beforeLines="0" w:before="40" w:afterLines="0" w:after="40"/>
         <w:jc w:val="left"/>
       </w:pPr>
       <w:rPr>
@@ -3139,14 +2852,12 @@
         <w:color w:val="000000" w:themeColor="text1"/>
         <w:sz w:val="22"/>
       </w:rPr>
-      <w:tblPr/>
     </w:tblStylePr>
     <w:tblStylePr w:type="firstCol">
       <w:rPr>
         <w:b/>
         <w:color w:val="000000" w:themeColor="text1"/>
       </w:rPr>
-      <w:tblPr/>
     </w:tblStylePr>
   </w:style>
   <w:style w:type="table" w:styleId="Sombreadoclaro">
@@ -3154,17 +2865,17 @@
     <w:basedOn w:val="Tablanormal"/>
     <w:uiPriority w:val="60"/>
     <w:pPr>
-      <w:spacing w:after="0" w:line="240" w:lineRule="auto"/>
+      <w:spacing w:line="240" w:lineRule="auto"/>
     </w:pPr>
     <w:rPr>
-      <w:color w:val="000000" w:themeColor="text1" w:themeShade="bf"/>
+      <w:color w:val="000000" w:themeColor="text1" w:themeShade="BF"/>
     </w:rPr>
     <w:tblPr>
       <w:tblStyleRowBandSize w:val="1"/>
       <w:tblStyleColBandSize w:val="1"/>
       <w:tblBorders>
-        <w:top w:val="single" w:color="000000" w:themeColor="text1" w:sz="8" w:space="0"/>
-        <w:bottom w:val="single" w:color="000000" w:themeColor="text1" w:sz="8" w:space="0"/>
+        <w:top w:val="single" w:sz="8" w:space="0" w:color="000000" w:themeColor="text1"/>
+        <w:bottom w:val="single" w:sz="8" w:space="0" w:color="000000" w:themeColor="text1"/>
       </w:tblBorders>
     </w:tblPr>
     <w:tblStylePr w:type="firstRow">
@@ -3178,9 +2889,9 @@
       <w:tblPr/>
       <w:tcPr>
         <w:tcBorders>
-          <w:top w:val="single" w:color="000000" w:themeColor="text1" w:sz="8" w:space="0"/>
+          <w:top w:val="single" w:sz="8" w:space="0" w:color="000000" w:themeColor="text1"/>
           <w:left w:val="nil"/>
-          <w:bottom w:val="single" w:color="000000" w:themeColor="text1" w:sz="8" w:space="0"/>
+          <w:bottom w:val="single" w:sz="8" w:space="0" w:color="000000" w:themeColor="text1"/>
           <w:right w:val="nil"/>
           <w:insideH w:val="nil"/>
           <w:insideV w:val="nil"/>
@@ -3198,9 +2909,9 @@
       <w:tblPr/>
       <w:tcPr>
         <w:tcBorders>
-          <w:top w:val="single" w:color="000000" w:themeColor="text1" w:sz="8" w:space="0"/>
+          <w:top w:val="single" w:sz="8" w:space="0" w:color="000000" w:themeColor="text1"/>
           <w:left w:val="nil"/>
-          <w:bottom w:val="single" w:color="000000" w:themeColor="text1" w:sz="8" w:space="0"/>
+          <w:bottom w:val="single" w:sz="8" w:space="0" w:color="000000" w:themeColor="text1"/>
           <w:right w:val="nil"/>
           <w:insideH w:val="nil"/>
           <w:insideV w:val="nil"/>
@@ -3212,14 +2923,12 @@
         <w:b/>
         <w:bCs/>
       </w:rPr>
-      <w:tblPr/>
     </w:tblStylePr>
     <w:tblStylePr w:type="lastCol">
       <w:rPr>
         <w:b/>
         <w:bCs/>
       </w:rPr>
-      <w:tblPr/>
     </w:tblStylePr>
     <w:tblStylePr w:type="band1Vert">
       <w:tblPr/>
@@ -3230,7 +2939,7 @@
           <w:insideH w:val="nil"/>
           <w:insideV w:val="nil"/>
         </w:tcBorders>
-        <w:shd w:val="clear" w:color="auto" w:fill="C0C0C0" w:themeFill="text1" w:themeFillTint="3f"/>
+        <w:shd w:val="clear" w:color="auto" w:fill="C0C0C0" w:themeFill="text1" w:themeFillTint="3F"/>
       </w:tcPr>
     </w:tblStylePr>
     <w:tblStylePr w:type="band1Horz">
@@ -3242,7 +2951,7 @@
           <w:insideH w:val="nil"/>
           <w:insideV w:val="nil"/>
         </w:tcBorders>
-        <w:shd w:val="clear" w:color="auto" w:fill="C0C0C0" w:themeFill="text1" w:themeFillTint="3f"/>
+        <w:shd w:val="clear" w:color="auto" w:fill="C0C0C0" w:themeFill="text1" w:themeFillTint="3F"/>
       </w:tcPr>
     </w:tblStylePr>
   </w:style>
@@ -3250,78 +2959,17 @@
 </file>
 
 <file path=word/glossary/document.xml><?xml version="1.0" encoding="utf-8"?>
-<w:glossaryDocument xmlns:wpc="http://schemas.microsoft.com/office/word/2010/wordprocessingCanvas" xmlns:mc="http://schemas.openxmlformats.org/markup-compatibility/2006" xmlns:o="urn:schemas-microsoft-com:office:office" xmlns:r="http://schemas.openxmlformats.org/officeDocument/2006/relationships" xmlns:m="http://schemas.openxmlformats.org/officeDocument/2006/math" xmlns:v="urn:schemas-microsoft-com:vml" xmlns:wp14="http://schemas.microsoft.com/office/word/2010/wordprocessingDrawing" xmlns:wp="http://schemas.openxmlformats.org/drawingml/2006/wordprocessingDrawing" xmlns:w10="urn:schemas-microsoft-com:office:word" xmlns:w="http://schemas.openxmlformats.org/wordprocessingml/2006/main" xmlns:w14="http://schemas.microsoft.com/office/word/2010/wordml" xmlns:w15="http://schemas.microsoft.com/office/word/2012/wordml" xmlns:wpg="http://schemas.microsoft.com/office/word/2010/wordprocessingGroup" xmlns:wpi="http://schemas.microsoft.com/office/word/2010/wordprocessingInk" xmlns:wne="http://schemas.microsoft.com/office/word/2006/wordml" xmlns:wps="http://schemas.microsoft.com/office/word/2010/wordprocessingShape" mc:Ignorable="w14 w15 wp14">
-  <w:docParts>
-    <w:docPart>
-      <w:docPartPr>
-        <w:name w:val="09D8DF8178FB4F4B89767B881428B5D6"/>
-        <w:category>
-          <w:name w:val="General"/>
-          <w:gallery w:val="placeholder"/>
-        </w:category>
-        <w:types>
-          <w:type w:val="bbPlcHdr"/>
-        </w:types>
-        <w:behaviors>
-          <w:behavior w:val="content"/>
-        </w:behaviors>
-        <w:guid w:val="{F3DA2E35-6D0D-4651-9E7A-1CA461F76810}"/>
-      </w:docPartPr>
-      <w:docPartBody>
-        <w:p>
-          <w:pPr>
-            <w:pStyle w:val="09D8DF8178FB4F4B89767B881428B5D6"/>
-          </w:pPr>
-          <w:r>
-            <w:rPr>
-              <w:noProof/>
-            </w:rPr>
-            <w:t>Informe anual</w:t>
-          </w:r>
-        </w:p>
-      </w:docPartBody>
-    </w:docPart>
-    <w:docPart>
-      <w:docPartPr>
-        <w:name w:val="5997343061B64AE8A2184FE7EDDB33FE"/>
-        <w:category>
-          <w:name w:val="General"/>
-          <w:gallery w:val="placeholder"/>
-        </w:category>
-        <w:types>
-          <w:type w:val="bbPlcHdr"/>
-        </w:types>
-        <w:behaviors>
-          <w:behavior w:val="content"/>
-        </w:behaviors>
-        <w:guid w:val="{9449FAA2-90DE-4B72-A064-F1C3B0F358B7}"/>
-      </w:docPartPr>
-      <w:docPartBody>
-        <w:p>
-          <w:pPr>
-            <w:pStyle w:val="5997343061B64AE8A2184FE7EDDB33FE"/>
-          </w:pPr>
-          <w:r>
-            <w:rPr>
-              <w:noProof/>
-            </w:rPr>
-            <w:t>[Agregue aquí una cita de un ejecutivo de la compañía o use este espacio para incluir un breve resumen del contenido del documento.]</w:t>
-          </w:r>
-        </w:p>
-      </w:docPartBody>
-    </w:docPart>
-  </w:docParts>
-</w:glossaryDocument>
+<w:glossaryDocument xmlns:wpc="http://schemas.microsoft.com/office/word/2010/wordprocessingCanvas" xmlns:mc="http://schemas.openxmlformats.org/markup-compatibility/2006" xmlns:o="urn:schemas-microsoft-com:office:office" xmlns:r="http://schemas.openxmlformats.org/officeDocument/2006/relationships" xmlns:m="http://schemas.openxmlformats.org/officeDocument/2006/math" xmlns:v="urn:schemas-microsoft-com:vml" xmlns:wp14="http://schemas.microsoft.com/office/word/2010/wordprocessingDrawing" xmlns:wp="http://schemas.openxmlformats.org/drawingml/2006/wordprocessingDrawing" xmlns:w10="urn:schemas-microsoft-com:office:word" xmlns:w="http://schemas.openxmlformats.org/wordprocessingml/2006/main" xmlns:w14="http://schemas.microsoft.com/office/word/2010/wordml" xmlns:w15="http://schemas.microsoft.com/office/word/2012/wordml" xmlns:wpg="http://schemas.microsoft.com/office/word/2010/wordprocessingGroup" xmlns:wpi="http://schemas.microsoft.com/office/word/2010/wordprocessingInk" xmlns:wne="http://schemas.microsoft.com/office/word/2006/wordml" xmlns:wps="http://schemas.microsoft.com/office/word/2010/wordprocessingShape" mc:Ignorable="w14 w15 wp14"/>
 </file>
 
 <file path=word/glossary/fontTable.xml><?xml version="1.0" encoding="utf-8"?>
 <w:fonts xmlns:mc="http://schemas.openxmlformats.org/markup-compatibility/2006" xmlns:r="http://schemas.openxmlformats.org/officeDocument/2006/relationships" xmlns:w="http://schemas.openxmlformats.org/wordprocessingml/2006/main" xmlns:w14="http://schemas.microsoft.com/office/word/2010/wordml" xmlns:w15="http://schemas.microsoft.com/office/word/2012/wordml" mc:Ignorable="w14 w15">
-  <w:font w:name="Cambria">
-    <w:panose1 w:val="02040503050406030204"/>
+  <w:font w:name="Arial">
+    <w:panose1 w:val="020B0604020202020204"/>
     <w:charset w:val="00"/>
-    <w:family w:val="roman"/>
+    <w:family w:val="swiss"/>
     <w:pitch w:val="variable"/>
-    <w:sig w:usb0="E00002FF" w:usb1="400004FF" w:usb2="00000000" w:usb3="00000000" w:csb0="0000019F" w:csb1="00000000"/>
+    <w:sig w:usb0="E0002AFF" w:usb1="C0007843" w:usb2="00000009" w:usb3="00000000" w:csb0="000001FF" w:csb1="00000000"/>
   </w:font>
   <w:font w:name="Times New Roman">
     <w:panose1 w:val="02020603050405020304"/>
@@ -3330,41 +2978,13 @@
     <w:pitch w:val="variable"/>
     <w:sig w:usb0="E0002EFF" w:usb1="C0007843" w:usb2="00000009" w:usb3="00000000" w:csb0="000001FF" w:csb1="00000000"/>
   </w:font>
-  <w:font w:name="Arial">
-    <w:panose1 w:val="020B0604020202020204"/>
-    <w:charset w:val="00"/>
+  <w:font w:name="MS PGothic">
+    <w:altName w:val="ＭＳ Ｐゴシック"/>
+    <w:panose1 w:val="020B0600070205080204"/>
+    <w:charset w:val="80"/>
     <w:family w:val="swiss"/>
     <w:pitch w:val="variable"/>
-    <w:sig w:usb0="E0002EFF" w:usb1="C0007843" w:usb2="00000009" w:usb3="00000000" w:csb0="000001FF" w:csb1="00000000"/>
-  </w:font>
-  <w:font w:name="Courier New">
-    <w:panose1 w:val="02070309020205020404"/>
-    <w:charset w:val="00"/>
-    <w:family w:val="modern"/>
-    <w:pitch w:val="fixed"/>
-    <w:sig w:usb0="E0002EFF" w:usb1="C0007843" w:usb2="00000009" w:usb3="00000000" w:csb0="000001FF" w:csb1="00000000"/>
-  </w:font>
-  <w:font w:name="Wingdings">
-    <w:panose1 w:val="05000000000000000000"/>
-    <w:charset w:val="02"/>
-    <w:family w:val="auto"/>
-    <w:pitch w:val="variable"/>
-    <w:sig w:usb0="00000000" w:usb1="10000000" w:usb2="00000000" w:usb3="00000000" w:csb0="80000000" w:csb1="00000000"/>
-  </w:font>
-  <w:font w:name="Symbol">
-    <w:panose1 w:val="05050102010706020507"/>
-    <w:charset w:val="02"/>
-    <w:family w:val="roman"/>
-    <w:pitch w:val="variable"/>
-    <w:sig w:usb0="00000000" w:usb1="10000000" w:usb2="00000000" w:usb3="00000000" w:csb0="80000000" w:csb1="00000000"/>
-  </w:font>
-  <w:font w:name="MS PGothic">
-    <w:altName w:val="ＭＳ Ｐゴシック"/>
-    <w:panose1 w:val="020B0500000000000000"/>
-    <w:charset w:val="80"/>
-    <w:family w:val="roman"/>
-    <w:notTrueType/>
-    <w:pitch w:val="default"/>
+    <w:sig w:usb0="E00002FF" w:usb1="6AC7FDFB" w:usb2="08000012" w:usb3="00000000" w:csb0="0002009F" w:csb1="00000000"/>
   </w:font>
   <w:font w:name="Tahoma">
     <w:panose1 w:val="020B0604030504040204"/>
@@ -3372,6 +2992,26 @@
     <w:family w:val="swiss"/>
     <w:pitch w:val="variable"/>
     <w:sig w:usb0="E1002EFF" w:usb1="C000605B" w:usb2="00000029" w:usb3="00000000" w:csb0="000101FF" w:csb1="00000000"/>
+  </w:font>
+  <w:font w:name="Courier New">
+    <w:panose1 w:val="02070309020205020404"/>
+    <w:charset w:val="00"/>
+    <w:family w:val="modern"/>
+    <w:pitch w:val="fixed"/>
+    <w:sig w:usb0="E0002AFF" w:usb1="C0007843" w:usb2="00000009" w:usb3="00000000" w:csb0="000001FF" w:csb1="00000000"/>
+  </w:font>
+  <w:font w:name="Liberation Sans">
+    <w:altName w:val="Arial"/>
+    <w:charset w:val="00"/>
+    <w:family w:val="roman"/>
+    <w:pitch w:val="variable"/>
+  </w:font>
+  <w:font w:name="Microsoft YaHei">
+    <w:panose1 w:val="020B0503020204020204"/>
+    <w:charset w:val="86"/>
+    <w:family w:val="swiss"/>
+    <w:pitch w:val="variable"/>
+    <w:sig w:usb0="A0000287" w:usb1="28CF3C52" w:usb2="00000016" w:usb3="00000000" w:csb0="0004001F" w:csb1="00000000"/>
   </w:font>
   <w:font w:name="Arial Black">
     <w:panose1 w:val="020B0A04020102020204"/>
@@ -3397,6 +3037,128 @@
 </w:fonts>
 </file>
 
+<file path=word/glossary/numbering.xml><?xml version="1.0" encoding="utf-8"?>
+<w:numbering xmlns:wpc="http://schemas.microsoft.com/office/word/2010/wordprocessingCanvas" xmlns:mc="http://schemas.openxmlformats.org/markup-compatibility/2006" xmlns:o="urn:schemas-microsoft-com:office:office" xmlns:r="http://schemas.openxmlformats.org/officeDocument/2006/relationships" xmlns:m="http://schemas.openxmlformats.org/officeDocument/2006/math" xmlns:v="urn:schemas-microsoft-com:vml" xmlns:wp14="http://schemas.microsoft.com/office/word/2010/wordprocessingDrawing" xmlns:wp="http://schemas.openxmlformats.org/drawingml/2006/wordprocessingDrawing" xmlns:w10="urn:schemas-microsoft-com:office:word" xmlns:w="http://schemas.openxmlformats.org/wordprocessingml/2006/main" xmlns:w14="http://schemas.microsoft.com/office/word/2010/wordml" xmlns:w15="http://schemas.microsoft.com/office/word/2012/wordml" xmlns:wpg="http://schemas.microsoft.com/office/word/2010/wordprocessingGroup" xmlns:wpi="http://schemas.microsoft.com/office/word/2010/wordprocessingInk" xmlns:wne="http://schemas.microsoft.com/office/word/2006/wordml" xmlns:wps="http://schemas.microsoft.com/office/word/2010/wordprocessingShape" mc:Ignorable="w14 w15 wp14">
+  <w:abstractNum w:abstractNumId="0" w15:restartNumberingAfterBreak="0">
+    <w:nsid w:val="6CEF6124"/>
+    <w:multiLevelType w:val="multilevel"/>
+    <w:tmpl w:val="D5C6A016"/>
+    <w:lvl w:ilvl="0">
+      <w:start w:val="1"/>
+      <w:numFmt w:val="decimal"/>
+      <w:pStyle w:val="Listaconvietas"/>
+      <w:lvlText w:val="%1."/>
+      <w:lvlJc w:val="left"/>
+      <w:pPr>
+        <w:tabs>
+          <w:tab w:val="num" w:pos="720"/>
+        </w:tabs>
+        <w:ind w:left="720" w:hanging="720"/>
+      </w:pPr>
+    </w:lvl>
+    <w:lvl w:ilvl="1">
+      <w:start w:val="1"/>
+      <w:numFmt w:val="decimal"/>
+      <w:lvlText w:val="%2."/>
+      <w:lvlJc w:val="left"/>
+      <w:pPr>
+        <w:tabs>
+          <w:tab w:val="num" w:pos="1440"/>
+        </w:tabs>
+        <w:ind w:left="1440" w:hanging="720"/>
+      </w:pPr>
+    </w:lvl>
+    <w:lvl w:ilvl="2">
+      <w:start w:val="1"/>
+      <w:numFmt w:val="decimal"/>
+      <w:lvlText w:val="%3."/>
+      <w:lvlJc w:val="left"/>
+      <w:pPr>
+        <w:tabs>
+          <w:tab w:val="num" w:pos="2160"/>
+        </w:tabs>
+        <w:ind w:left="2160" w:hanging="720"/>
+      </w:pPr>
+    </w:lvl>
+    <w:lvl w:ilvl="3">
+      <w:start w:val="1"/>
+      <w:numFmt w:val="decimal"/>
+      <w:lvlText w:val="%4."/>
+      <w:lvlJc w:val="left"/>
+      <w:pPr>
+        <w:tabs>
+          <w:tab w:val="num" w:pos="2880"/>
+        </w:tabs>
+        <w:ind w:left="2880" w:hanging="720"/>
+      </w:pPr>
+    </w:lvl>
+    <w:lvl w:ilvl="4">
+      <w:start w:val="1"/>
+      <w:numFmt w:val="decimal"/>
+      <w:lvlText w:val="%5."/>
+      <w:lvlJc w:val="left"/>
+      <w:pPr>
+        <w:tabs>
+          <w:tab w:val="num" w:pos="3600"/>
+        </w:tabs>
+        <w:ind w:left="3600" w:hanging="720"/>
+      </w:pPr>
+    </w:lvl>
+    <w:lvl w:ilvl="5">
+      <w:start w:val="1"/>
+      <w:numFmt w:val="decimal"/>
+      <w:lvlText w:val="%6."/>
+      <w:lvlJc w:val="left"/>
+      <w:pPr>
+        <w:tabs>
+          <w:tab w:val="num" w:pos="4320"/>
+        </w:tabs>
+        <w:ind w:left="4320" w:hanging="720"/>
+      </w:pPr>
+    </w:lvl>
+    <w:lvl w:ilvl="6">
+      <w:start w:val="1"/>
+      <w:numFmt w:val="decimal"/>
+      <w:lvlText w:val="%7."/>
+      <w:lvlJc w:val="left"/>
+      <w:pPr>
+        <w:tabs>
+          <w:tab w:val="num" w:pos="5040"/>
+        </w:tabs>
+        <w:ind w:left="5040" w:hanging="720"/>
+      </w:pPr>
+    </w:lvl>
+    <w:lvl w:ilvl="7">
+      <w:start w:val="1"/>
+      <w:numFmt w:val="decimal"/>
+      <w:lvlText w:val="%8."/>
+      <w:lvlJc w:val="left"/>
+      <w:pPr>
+        <w:tabs>
+          <w:tab w:val="num" w:pos="5760"/>
+        </w:tabs>
+        <w:ind w:left="5760" w:hanging="720"/>
+      </w:pPr>
+    </w:lvl>
+    <w:lvl w:ilvl="8">
+      <w:start w:val="1"/>
+      <w:numFmt w:val="decimal"/>
+      <w:lvlText w:val="%9."/>
+      <w:lvlJc w:val="left"/>
+      <w:pPr>
+        <w:tabs>
+          <w:tab w:val="num" w:pos="6480"/>
+        </w:tabs>
+        <w:ind w:left="6480" w:hanging="720"/>
+      </w:pPr>
+    </w:lvl>
+  </w:abstractNum>
+  <w:num w:numId="1">
+    <w:abstractNumId w:val="0"/>
+  </w:num>
+</w:numbering>
+</file>
+
 <file path=word/glossary/settings.xml><?xml version="1.0" encoding="utf-8"?>
 <w:settings xmlns:mc="http://schemas.openxmlformats.org/markup-compatibility/2006" xmlns:o="urn:schemas-microsoft-com:office:office" xmlns:r="http://schemas.openxmlformats.org/officeDocument/2006/relationships" xmlns:m="http://schemas.openxmlformats.org/officeDocument/2006/math" xmlns:v="urn:schemas-microsoft-com:vml" xmlns:w10="urn:schemas-microsoft-com:office:word" xmlns:w="http://schemas.openxmlformats.org/wordprocessingml/2006/main" xmlns:w14="http://schemas.microsoft.com/office/word/2010/wordml" xmlns:w15="http://schemas.microsoft.com/office/word/2012/wordml" xmlns:sl="http://schemas.openxmlformats.org/schemaLibrary/2006/main" mc:Ignorable="w14 w15">
   <w:view w:val="normal"/>
@@ -3418,6 +3180,7 @@
     <w:rsid w:val="00830FA5"/>
     <w:rsid w:val="008B1341"/>
     <w:rsid w:val="00BB565E"/>
+    <w:rsid w:val="00F05A4E"/>
   </w:rsids>
   <m:mathPr>
     <m:mathFont m:val="Cambria Math"/>
@@ -4307,7 +4070,14 @@
 </file>
 
 <file path=customXml/item1.xml><?xml version="1.0" encoding="utf-8"?>
-<b:Sources xmlns:b="http://schemas.openxmlformats.org/officeDocument/2006/bibliography" SelectedStyle="\APA.XSL" StyleName="APA"/>
+<CoverPageProperties xmlns="http://schemas.microsoft.com/office/2006/coverPageProps">
+  <PublishDate/>
+  <Abstract>Miguel Pascual Domínguez, Javier Pellejero Ortega, Isabel Pérez Pereda, Iván Prada Cazalla, Jesús Recio Herranz, Álvaro Rodríguez García</Abstract>
+  <CompanyAddress/>
+  <CompanyPhone/>
+  <CompanyFax>Proyecto Ingeniería del Software</CompanyFax>
+  <CompanyEmail>Email portavoz: alvarr11@ucm.es</CompanyEmail>
+</CoverPageProperties>
 </file>
 
 <file path=customXml/item2.xml><?xml version="1.0" encoding="utf-8"?>
@@ -4320,20 +4090,13 @@
 </file>
 
 <file path=customXml/item3.xml><?xml version="1.0" encoding="utf-8"?>
-<CoverPageProperties xmlns="http://schemas.microsoft.com/office/2006/coverPageProps">
-  <PublishDate/>
-  <Abstract>Miguel Pascual Domínguez, Javier Pellejero Ortega, Isabel Pérez Pereda, Iván Prada Cazalla, Jesús Recio Herranz, Álvaro Rodríguez García</Abstract>
-  <CompanyAddress/>
-  <CompanyPhone/>
-  <CompanyFax>Proyecto Ingeniería del Software</CompanyFax>
-  <CompanyEmail>Email portavoz: alvarr11@ucm.es</CompanyEmail>
-</CoverPageProperties>
+<b:Sources xmlns:b="http://schemas.openxmlformats.org/officeDocument/2006/bibliography" SelectedStyle="\APA.XSL" StyleName="APA"/>
 </file>
 
 <file path=customXml/itemProps1.xml><?xml version="1.0" encoding="utf-8"?>
-<ds:datastoreItem xmlns:ds="http://schemas.openxmlformats.org/officeDocument/2006/customXml" ds:itemID="{0C254D46-11C4-4AD8-9783-6564974829EE}">
+<ds:datastoreItem xmlns:ds="http://schemas.openxmlformats.org/officeDocument/2006/customXml" ds:itemID="{55AF091B-3C7A-41E3-B477-F2FDAA23CFDA}">
   <ds:schemaRefs>
-    <ds:schemaRef ds:uri="http://schemas.openxmlformats.org/officeDocument/2006/bibliography"/>
+    <ds:schemaRef ds:uri="http://schemas.microsoft.com/office/2006/coverPageProps"/>
   </ds:schemaRefs>
 </ds:datastoreItem>
 </file>
@@ -4347,9 +4110,9 @@
 </file>
 
 <file path=customXml/itemProps3.xml><?xml version="1.0" encoding="utf-8"?>
-<ds:datastoreItem xmlns:ds="http://schemas.openxmlformats.org/officeDocument/2006/customXml" ds:itemID="{55AF091B-3C7A-41E3-B477-F2FDAA23CFDA}">
+<ds:datastoreItem xmlns:ds="http://schemas.openxmlformats.org/officeDocument/2006/customXml" ds:itemID="{B875CB27-21B0-4170-A7AC-58F964AEA525}">
   <ds:schemaRefs>
-    <ds:schemaRef ds:uri="http://schemas.microsoft.com/office/2006/coverPageProps"/>
+    <ds:schemaRef ds:uri="http://schemas.openxmlformats.org/officeDocument/2006/bibliography"/>
   </ds:schemaRefs>
 </ds:datastoreItem>
 </file>
</xml_diff>